<commit_message>
Continued writing the report
</commit_message>
<xml_diff>
--- a/W08-C-Architecture Report.docx
+++ b/W08-C-Architecture Report.docx
@@ -87,21 +87,23 @@
           <w:rFonts w:ascii="Linux Libertine Display O" w:hAnsi="Linux Libertine Display O"/>
           <w:color w:val="0070C0"/>
         </w:rPr>
-        <w:t xml:space="preserve">design and implement a StackFrame module that provides the functionality to establish the base pointer and return address in the caller’s stack frame </w:t>
-      </w:r>
-      <w:r>
-        <w:rPr>
-          <w:rFonts w:ascii="Linux Libertine Display O" w:hAnsi="Linux Libertine Display O"/>
-          <w:color w:val="0070C0"/>
-        </w:rPr>
-        <w:t>and</w:t>
-      </w:r>
-      <w:r>
-        <w:rPr>
-          <w:rFonts w:ascii="Linux Libertine Display O" w:hAnsi="Linux Libertine Display O"/>
-          <w:color w:val="0070C0"/>
-        </w:rPr>
-        <w:t xml:space="preserve"> print out stack</w:t>
+        <w:t xml:space="preserve">design and implement a </w:t>
+      </w:r>
+      <w:proofErr w:type="spellStart"/>
+      <w:r>
+        <w:rPr>
+          <w:rFonts w:ascii="Linux Libertine Display O" w:hAnsi="Linux Libertine Display O"/>
+          <w:color w:val="0070C0"/>
+        </w:rPr>
+        <w:t>StackFrame</w:t>
+      </w:r>
+      <w:proofErr w:type="spellEnd"/>
+      <w:r>
+        <w:rPr>
+          <w:rFonts w:ascii="Linux Libertine Display O" w:hAnsi="Linux Libertine Display O"/>
+          <w:color w:val="0070C0"/>
+        </w:rPr>
+        <w:t xml:space="preserve"> module that provides the functionality to establish the base pointer and return address in the caller’s stack frame and print out stack</w:t>
       </w:r>
       <w:r>
         <w:rPr>
@@ -209,7 +211,23 @@
           <w:rFonts w:ascii="Linux Libertine Display O" w:hAnsi="Linux Libertine Display O"/>
           <w:color w:val="0070C0"/>
         </w:rPr>
-        <w:t>commented the Factorial-Commented.s file.</w:t>
+        <w:t>commented the Factorial-</w:t>
+      </w:r>
+      <w:proofErr w:type="spellStart"/>
+      <w:r>
+        <w:rPr>
+          <w:rFonts w:ascii="Linux Libertine Display O" w:hAnsi="Linux Libertine Display O"/>
+          <w:color w:val="0070C0"/>
+        </w:rPr>
+        <w:t>Commented.s</w:t>
+      </w:r>
+      <w:proofErr w:type="spellEnd"/>
+      <w:r>
+        <w:rPr>
+          <w:rFonts w:ascii="Linux Libertine Display O" w:hAnsi="Linux Libertine Display O"/>
+          <w:color w:val="0070C0"/>
+        </w:rPr>
+        <w:t xml:space="preserve"> file.</w:t>
       </w:r>
     </w:p>
     <w:p>
@@ -236,7 +254,23 @@
           <w:rFonts w:ascii="Linux Libertine Display O" w:hAnsi="Linux Libertine Display O"/>
           <w:color w:val="0070C0"/>
         </w:rPr>
-        <w:t>implemented the StackFrame module</w:t>
+        <w:t xml:space="preserve">implemented the </w:t>
+      </w:r>
+      <w:proofErr w:type="spellStart"/>
+      <w:r>
+        <w:rPr>
+          <w:rFonts w:ascii="Linux Libertine Display O" w:hAnsi="Linux Libertine Display O"/>
+          <w:color w:val="0070C0"/>
+        </w:rPr>
+        <w:t>StackFrame</w:t>
+      </w:r>
+      <w:proofErr w:type="spellEnd"/>
+      <w:r>
+        <w:rPr>
+          <w:rFonts w:ascii="Linux Libertine Display O" w:hAnsi="Linux Libertine Display O"/>
+          <w:color w:val="0070C0"/>
+        </w:rPr>
+        <w:t xml:space="preserve"> module</w:t>
       </w:r>
       <w:r>
         <w:rPr>
@@ -349,7 +383,23 @@
           <w:rFonts w:ascii="Linux Libertine Display O" w:hAnsi="Linux Libertine Display O"/>
           <w:color w:val="0070C0"/>
         </w:rPr>
-        <w:t xml:space="preserve">, I examined the assembly code in Factorial-Commented.s, and wrote comments for the </w:t>
+        <w:t>, I examined the assembly code in Factorial-</w:t>
+      </w:r>
+      <w:proofErr w:type="spellStart"/>
+      <w:r>
+        <w:rPr>
+          <w:rFonts w:ascii="Linux Libertine Display O" w:hAnsi="Linux Libertine Display O"/>
+          <w:color w:val="0070C0"/>
+        </w:rPr>
+        <w:t>Commented.s</w:t>
+      </w:r>
+      <w:proofErr w:type="spellEnd"/>
+      <w:r>
+        <w:rPr>
+          <w:rFonts w:ascii="Linux Libertine Display O" w:hAnsi="Linux Libertine Display O"/>
+          <w:color w:val="0070C0"/>
+        </w:rPr>
+        <w:t xml:space="preserve">, and wrote comments for the </w:t>
       </w:r>
       <w:r>
         <w:rPr>
@@ -372,7 +422,23 @@
           <w:rFonts w:ascii="Linux Libertine Display O" w:hAnsi="Linux Libertine Display O"/>
           <w:color w:val="0070C0"/>
         </w:rPr>
-        <w:t xml:space="preserve">The comments are written after each line of assembly code that is not an assembler directive (that starts with a .), as show in </w:t>
+        <w:t xml:space="preserve">The comments are written after each line of assembly code that is not an assembler directive (that starts with </w:t>
+      </w:r>
+      <w:proofErr w:type="gramStart"/>
+      <w:r>
+        <w:rPr>
+          <w:rFonts w:ascii="Linux Libertine Display O" w:hAnsi="Linux Libertine Display O"/>
+          <w:color w:val="0070C0"/>
+        </w:rPr>
+        <w:t>a .</w:t>
+      </w:r>
+      <w:proofErr w:type="gramEnd"/>
+      <w:r>
+        <w:rPr>
+          <w:rFonts w:ascii="Linux Libertine Display O" w:hAnsi="Linux Libertine Display O"/>
+          <w:color w:val="0070C0"/>
+        </w:rPr>
+        <w:t xml:space="preserve">), as show in </w:t>
       </w:r>
       <w:r>
         <w:rPr>
@@ -525,35 +591,48 @@
           <w:sz w:val="22"/>
           <w:szCs w:val="22"/>
         </w:rPr>
-        <w:t>Some comments in Factorial-Commented.s</w:t>
-      </w:r>
-    </w:p>
-    <w:p>
-      <w:pPr>
-        <w:pStyle w:val="Standard"/>
-        <w:rPr>
-          <w:rFonts w:ascii="Linux Libertine Display O" w:hAnsi="Linux Libertine Display O"/>
+        <w:t>Some comments in Factorial-</w:t>
+      </w:r>
+      <w:proofErr w:type="spellStart"/>
+      <w:r>
+        <w:rPr>
+          <w:rFonts w:ascii="Linux Libertine Display O" w:hAnsi="Linux Libertine Display O"/>
+          <w:i/>
+          <w:iCs/>
           <w:color w:val="0070C0"/>
           <w:sz w:val="22"/>
           <w:szCs w:val="22"/>
         </w:rPr>
-      </w:pPr>
-    </w:p>
-    <w:p>
-      <w:pPr>
-        <w:pStyle w:val="Standard"/>
-        <w:rPr>
-          <w:rFonts w:ascii="Linux Libertine Display O" w:hAnsi="Linux Libertine Display O"/>
-          <w:color w:val="0070C0"/>
-        </w:rPr>
-      </w:pPr>
-      <w:r>
+        <w:t>Commented.s</w:t>
+      </w:r>
+      <w:proofErr w:type="spellEnd"/>
+    </w:p>
+    <w:p>
+      <w:pPr>
+        <w:pStyle w:val="Standard"/>
         <w:rPr>
           <w:rFonts w:ascii="Linux Libertine Display O" w:hAnsi="Linux Libertine Display O"/>
           <w:color w:val="0070C0"/>
           <w:sz w:val="22"/>
           <w:szCs w:val="22"/>
         </w:rPr>
+      </w:pPr>
+    </w:p>
+    <w:p>
+      <w:pPr>
+        <w:pStyle w:val="Standard"/>
+        <w:rPr>
+          <w:rFonts w:ascii="Linux Libertine Display O" w:hAnsi="Linux Libertine Display O"/>
+          <w:color w:val="0070C0"/>
+        </w:rPr>
+      </w:pPr>
+      <w:r>
+        <w:rPr>
+          <w:rFonts w:ascii="Linux Libertine Display O" w:hAnsi="Linux Libertine Display O"/>
+          <w:color w:val="0070C0"/>
+          <w:sz w:val="22"/>
+          <w:szCs w:val="22"/>
+        </w:rPr>
         <w:tab/>
       </w:r>
       <w:r>
@@ -563,6 +642,7 @@
         </w:rPr>
         <w:t xml:space="preserve">Note that I also decided to write comments for the </w:t>
       </w:r>
+      <w:proofErr w:type="spellStart"/>
       <w:r>
         <w:rPr>
           <w:rFonts w:ascii="Linux Libertine Display O" w:hAnsi="Linux Libertine Display O"/>
@@ -572,6 +652,7 @@
         </w:rPr>
         <w:t>executeFactorial</w:t>
       </w:r>
+      <w:proofErr w:type="spellEnd"/>
       <w:r>
         <w:rPr>
           <w:rFonts w:ascii="Linux Libertine Display O" w:hAnsi="Linux Libertine Display O"/>
@@ -594,6 +675,7 @@
         </w:rPr>
         <w:t xml:space="preserve">, but I still decided to do so as it gave me a better understanding of Assembly and x86-64, as well as what </w:t>
       </w:r>
+      <w:proofErr w:type="spellStart"/>
       <w:r>
         <w:rPr>
           <w:rFonts w:ascii="Linux Libertine Display O" w:hAnsi="Linux Libertine Display O"/>
@@ -603,6 +685,7 @@
         </w:rPr>
         <w:t>executeFactorial</w:t>
       </w:r>
+      <w:proofErr w:type="spellEnd"/>
       <w:r>
         <w:rPr>
           <w:rFonts w:ascii="Linux Libertine Display O" w:hAnsi="Linux Libertine Display O"/>
@@ -674,62 +757,28 @@
         </w:rPr>
         <w:tab/>
       </w:r>
-    </w:p>
-    <w:p>
-      <w:pPr>
-        <w:pStyle w:val="Standard"/>
-        <w:rPr>
-          <w:rFonts w:ascii="Linux Libertine Display O" w:hAnsi="Linux Libertine Display O"/>
-          <w:b/>
-          <w:bCs/>
-          <w:u w:val="single"/>
-        </w:rPr>
-      </w:pPr>
-    </w:p>
-    <w:p>
-      <w:pPr>
-        <w:pStyle w:val="Standard"/>
-        <w:rPr>
-          <w:rFonts w:ascii="Linux Libertine Display O" w:hAnsi="Linux Libertine Display O"/>
-          <w:b/>
-          <w:bCs/>
-          <w:u w:val="single"/>
-        </w:rPr>
-      </w:pPr>
-      <w:r>
-        <w:rPr>
-          <w:rFonts w:ascii="Linux Libertine Display O" w:hAnsi="Linux Libertine Display O"/>
-          <w:b/>
-          <w:bCs/>
-          <w:u w:val="single"/>
-        </w:rPr>
-        <w:t>Testing</w:t>
-      </w:r>
-    </w:p>
-    <w:p>
-      <w:pPr>
-        <w:pStyle w:val="Standard"/>
-        <w:rPr>
-          <w:rFonts w:ascii="Linux Libertine Display O" w:hAnsi="Linux Libertine Display O"/>
-          <w:color w:val="0070C0"/>
-        </w:rPr>
-      </w:pPr>
-    </w:p>
-    <w:p>
-      <w:pPr>
-        <w:pStyle w:val="Standard"/>
-        <w:rPr>
-          <w:rFonts w:ascii="Linux Libertine Display O" w:hAnsi="Linux Libertine Display O"/>
-          <w:color w:val="0070C0"/>
-        </w:rPr>
-      </w:pPr>
-      <w:r>
-        <w:rPr>
-          <w:rFonts w:ascii="Linux Libertine Display O" w:hAnsi="Linux Libertine Display O"/>
-          <w:color w:val="0070C0"/>
-        </w:rPr>
-        <w:tab/>
-        <w:t>To test my implementation of my code, I created 3 test files:</w:t>
+      <w:r>
+        <w:rPr>
+          <w:rFonts w:ascii="Linux Libertine Display O" w:hAnsi="Linux Libertine Display O"/>
+          <w:color w:val="0070C0"/>
+        </w:rPr>
+        <w:t xml:space="preserve">I only had to implement 4 functions in </w:t>
+      </w:r>
+      <w:proofErr w:type="spellStart"/>
+      <w:r>
+        <w:rPr>
+          <w:rFonts w:ascii="Linux Libertine Display O" w:hAnsi="Linux Libertine Display O"/>
+          <w:color w:val="0070C0"/>
+        </w:rPr>
+        <w:t>StackFrame.c</w:t>
+      </w:r>
+      <w:proofErr w:type="spellEnd"/>
+      <w:r>
+        <w:rPr>
+          <w:rFonts w:ascii="Linux Libertine Display O" w:hAnsi="Linux Libertine Display O"/>
+          <w:color w:val="0070C0"/>
+        </w:rPr>
+        <w:t>:</w:t>
       </w:r>
     </w:p>
     <w:p>
@@ -741,36 +790,20 @@
         </w:numPr>
         <w:rPr>
           <w:rFonts w:ascii="Linux Libertine Display O" w:hAnsi="Linux Libertine Display O"/>
-          <w:i/>
-          <w:iCs/>
-          <w:color w:val="0070C0"/>
-          <w:sz w:val="22"/>
-          <w:szCs w:val="22"/>
-        </w:rPr>
-      </w:pPr>
-      <w:r>
-        <w:rPr>
-          <w:rFonts w:ascii="Linux Libertine Display O" w:hAnsi="Linux Libertine Display O"/>
-          <w:i/>
-          <w:iCs/>
-          <w:color w:val="0070C0"/>
-        </w:rPr>
-        <w:t>test_invalid.c</w:t>
-      </w:r>
-      <w:r>
-        <w:rPr>
-          <w:rFonts w:ascii="Linux Libertine Display O" w:hAnsi="Linux Libertine Display O"/>
-          <w:color w:val="0070C0"/>
-        </w:rPr>
-        <w:t xml:space="preserve">, which tests that my implementation </w:t>
-      </w:r>
-      <w:r>
-        <w:rPr>
-          <w:rFonts w:ascii="Linux Libertine Display O" w:hAnsi="Linux Libertine Display O"/>
-          <w:color w:val="0070C0"/>
-        </w:rPr>
-        <w:t>deals with handling errors.</w:t>
-      </w:r>
+          <w:color w:val="0070C0"/>
+        </w:rPr>
+      </w:pPr>
+      <w:proofErr w:type="spellStart"/>
+      <w:r>
+        <w:rPr>
+          <w:rFonts w:ascii="Linux Libertine Display O" w:hAnsi="Linux Libertine Display O"/>
+          <w:i/>
+          <w:iCs/>
+          <w:color w:val="0070C0"/>
+        </w:rPr>
+        <w:t>getBasePointer</w:t>
+      </w:r>
+      <w:proofErr w:type="spellEnd"/>
     </w:p>
     <w:p>
       <w:pPr>
@@ -781,29 +814,20 @@
         </w:numPr>
         <w:rPr>
           <w:rFonts w:ascii="Linux Libertine Display O" w:hAnsi="Linux Libertine Display O"/>
-          <w:i/>
-          <w:iCs/>
-          <w:color w:val="0070C0"/>
-          <w:sz w:val="22"/>
-          <w:szCs w:val="22"/>
-        </w:rPr>
-      </w:pPr>
-      <w:r>
-        <w:rPr>
-          <w:rFonts w:ascii="Linux Libertine Display O" w:hAnsi="Linux Libertine Display O"/>
-          <w:i/>
-          <w:iCs/>
-          <w:color w:val="0070C0"/>
-        </w:rPr>
-        <w:t>test_stack.c</w:t>
-      </w:r>
-      <w:r>
-        <w:rPr>
-          <w:rFonts w:ascii="Linux Libertine Display O" w:hAnsi="Linux Libertine Display O"/>
-          <w:color w:val="0070C0"/>
-        </w:rPr>
-        <w:t>, which tests my implementation of a stack.</w:t>
-      </w:r>
+          <w:color w:val="0070C0"/>
+        </w:rPr>
+      </w:pPr>
+      <w:proofErr w:type="spellStart"/>
+      <w:r>
+        <w:rPr>
+          <w:rFonts w:ascii="Linux Libertine Display O" w:hAnsi="Linux Libertine Display O"/>
+          <w:i/>
+          <w:iCs/>
+          <w:color w:val="0070C0"/>
+        </w:rPr>
+        <w:t>getReturnAddress</w:t>
+      </w:r>
+      <w:proofErr w:type="spellEnd"/>
     </w:p>
     <w:p>
       <w:pPr>
@@ -814,94 +838,92 @@
         </w:numPr>
         <w:rPr>
           <w:rFonts w:ascii="Linux Libertine Display O" w:hAnsi="Linux Libertine Display O"/>
-          <w:i/>
-          <w:iCs/>
-          <w:color w:val="0070C0"/>
-          <w:sz w:val="22"/>
-          <w:szCs w:val="22"/>
-        </w:rPr>
-      </w:pPr>
-      <w:r>
-        <w:rPr>
-          <w:rFonts w:ascii="Linux Libertine Display O" w:hAnsi="Linux Libertine Display O"/>
-          <w:i/>
-          <w:iCs/>
-          <w:color w:val="0070C0"/>
-        </w:rPr>
-        <w:lastRenderedPageBreak/>
-        <w:t>test_print.c</w:t>
-      </w:r>
-      <w:r>
-        <w:rPr>
-          <w:rFonts w:ascii="Linux Libertine Display O" w:hAnsi="Linux Libertine Display O"/>
-          <w:color w:val="0070C0"/>
-        </w:rPr>
-        <w:t xml:space="preserve">, which tests the </w:t>
-      </w:r>
-      <w:r>
-        <w:rPr>
-          <w:rFonts w:ascii="Linux Libertine Display O" w:hAnsi="Linux Libertine Display O"/>
-          <w:color w:val="0070C0"/>
-        </w:rPr>
-        <w:t>functions</w:t>
-      </w:r>
-      <w:r>
-        <w:rPr>
-          <w:rFonts w:ascii="Linux Libertine Display O" w:hAnsi="Linux Libertine Display O"/>
-          <w:color w:val="0070C0"/>
-        </w:rPr>
-        <w:t xml:space="preserve"> in </w:t>
-      </w:r>
-      <w:r>
-        <w:rPr>
-          <w:rFonts w:ascii="Linux Libertine Display O" w:hAnsi="Linux Libertine Display O"/>
-          <w:i/>
-          <w:iCs/>
-          <w:color w:val="0070C0"/>
-        </w:rPr>
-        <w:t>print_table.c</w:t>
-      </w:r>
-      <w:r>
-        <w:rPr>
-          <w:rFonts w:ascii="Linux Libertine Display O" w:hAnsi="Linux Libertine Display O"/>
-          <w:color w:val="0070C0"/>
-        </w:rPr>
-        <w:t>.</w:t>
-      </w:r>
-    </w:p>
-    <w:p>
-      <w:pPr>
-        <w:pStyle w:val="Standard"/>
-        <w:rPr>
-          <w:rFonts w:ascii="Linux Libertine Display O" w:hAnsi="Linux Libertine Display O"/>
-          <w:color w:val="0070C0"/>
-        </w:rPr>
-      </w:pPr>
-      <w:r>
-        <w:rPr>
-          <w:rFonts w:ascii="Linux Libertine Display O" w:hAnsi="Linux Libertine Display O"/>
-          <w:color w:val="0070C0"/>
-        </w:rPr>
-        <w:t>The format of my testing is identical in each of the three testing files. Each test calls the method that it must test and compares the obtained output to an expected value. If they differ, the test fails, the function is considered invalid, both submitted and expected outputs are printed, and the test method returns 1. Otherwise, the test is considered successful, and the test method returns 0.</w:t>
-      </w:r>
-    </w:p>
-    <w:p>
-      <w:pPr>
-        <w:pStyle w:val="Standard"/>
-        <w:rPr>
-          <w:rFonts w:ascii="Linux Libertine Display O" w:hAnsi="Linux Libertine Display O"/>
-          <w:color w:val="0070C0"/>
-        </w:rPr>
-      </w:pPr>
-    </w:p>
-    <w:p>
-      <w:pPr>
-        <w:pStyle w:val="Standard"/>
-        <w:rPr>
-          <w:rFonts w:ascii="Linux Libertine Display O" w:hAnsi="Linux Libertine Display O"/>
-          <w:color w:val="0070C0"/>
-          <w:sz w:val="22"/>
-          <w:szCs w:val="22"/>
+          <w:color w:val="0070C0"/>
+        </w:rPr>
+      </w:pPr>
+      <w:proofErr w:type="spellStart"/>
+      <w:r>
+        <w:rPr>
+          <w:rFonts w:ascii="Linux Libertine Display O" w:hAnsi="Linux Libertine Display O"/>
+          <w:i/>
+          <w:iCs/>
+          <w:color w:val="0070C0"/>
+        </w:rPr>
+        <w:t>printStackFrameData</w:t>
+      </w:r>
+      <w:proofErr w:type="spellEnd"/>
+    </w:p>
+    <w:p>
+      <w:pPr>
+        <w:pStyle w:val="Standard"/>
+        <w:numPr>
+          <w:ilvl w:val="0"/>
+          <w:numId w:val="2"/>
+        </w:numPr>
+        <w:rPr>
+          <w:rFonts w:ascii="Linux Libertine Display O" w:hAnsi="Linux Libertine Display O"/>
+          <w:color w:val="0070C0"/>
+        </w:rPr>
+      </w:pPr>
+      <w:proofErr w:type="spellStart"/>
+      <w:r>
+        <w:rPr>
+          <w:rFonts w:ascii="Linux Libertine Display O" w:hAnsi="Linux Libertine Display O"/>
+          <w:i/>
+          <w:iCs/>
+          <w:color w:val="0070C0"/>
+        </w:rPr>
+        <w:t>printStackFrames</w:t>
+      </w:r>
+      <w:proofErr w:type="spellEnd"/>
+    </w:p>
+    <w:p>
+      <w:pPr>
+        <w:pStyle w:val="Standard"/>
+        <w:rPr>
+          <w:rFonts w:ascii="Linux Libertine Display O" w:hAnsi="Linux Libertine Display O"/>
+          <w:color w:val="0070C0"/>
+        </w:rPr>
+      </w:pPr>
+      <w:r>
+        <w:rPr>
+          <w:rFonts w:ascii="Linux Libertine Display O" w:hAnsi="Linux Libertine Display O"/>
+          <w:color w:val="0070C0"/>
+        </w:rPr>
+        <w:t xml:space="preserve">The design of the functions as well as what they do was already implemented and explained in the header file, </w:t>
+      </w:r>
+      <w:proofErr w:type="spellStart"/>
+      <w:r>
+        <w:rPr>
+          <w:rFonts w:ascii="Linux Libertine Display O" w:hAnsi="Linux Libertine Display O"/>
+          <w:color w:val="0070C0"/>
+        </w:rPr>
+        <w:t>StackFrame.h</w:t>
+      </w:r>
+      <w:proofErr w:type="spellEnd"/>
+      <w:r>
+        <w:rPr>
+          <w:rFonts w:ascii="Linux Libertine Display O" w:hAnsi="Linux Libertine Display O"/>
+          <w:color w:val="0070C0"/>
+        </w:rPr>
+        <w:t>. All I had to do was complete those functions.</w:t>
+      </w:r>
+    </w:p>
+    <w:p>
+      <w:pPr>
+        <w:pStyle w:val="Standard"/>
+        <w:rPr>
+          <w:rFonts w:ascii="Linux Libertine Display O" w:hAnsi="Linux Libertine Display O"/>
+          <w:color w:val="0070C0"/>
+        </w:rPr>
+      </w:pPr>
+    </w:p>
+    <w:p>
+      <w:pPr>
+        <w:pStyle w:val="Standard"/>
+        <w:rPr>
+          <w:rFonts w:ascii="Linux Libertine Display O" w:hAnsi="Linux Libertine Display O"/>
+          <w:color w:val="0070C0"/>
         </w:rPr>
       </w:pPr>
       <w:r>
@@ -910,17 +932,166 @@
           <w:color w:val="0070C0"/>
         </w:rPr>
         <w:tab/>
-        <w:t>The detail of the test is printed out when ran: it explains which file is being tested, which method in the file, and in which scenario/for which inputs. To run the tests, simply check the README file for compilation and execution instructions. If my implementation is valid, all 8 stacscheck tests and my unit tests should pass.</w:t>
-      </w:r>
-    </w:p>
-    <w:p>
-      <w:pPr>
-        <w:pStyle w:val="Standard"/>
-        <w:rPr>
-          <w:rFonts w:ascii="Linux Libertine Display O" w:hAnsi="Linux Libertine Display O"/>
-          <w:color w:val="0070C0"/>
-        </w:rPr>
-      </w:pPr>
+      </w:r>
+      <w:proofErr w:type="spellStart"/>
+      <w:r>
+        <w:rPr>
+          <w:rFonts w:ascii="Linux Libertine Display O" w:hAnsi="Linux Libertine Display O"/>
+          <w:i/>
+          <w:iCs/>
+          <w:color w:val="0070C0"/>
+        </w:rPr>
+        <w:t>getBasePointer</w:t>
+      </w:r>
+      <w:proofErr w:type="spellEnd"/>
+      <w:r>
+        <w:rPr>
+          <w:rFonts w:ascii="Linux Libertine Display O" w:hAnsi="Linux Libertine Display O"/>
+          <w:color w:val="0070C0"/>
+        </w:rPr>
+        <w:t xml:space="preserve"> uses inline assembly to get </w:t>
+      </w:r>
+      <w:r>
+        <w:rPr>
+          <w:rFonts w:ascii="Linux Libertine Display O" w:hAnsi="Linux Libertine Display O"/>
+          <w:color w:val="0070C0"/>
+        </w:rPr>
+        <w:t xml:space="preserve">the base pointer in the stack frame of the function that called </w:t>
+      </w:r>
+      <w:proofErr w:type="spellStart"/>
+      <w:r>
+        <w:rPr>
+          <w:rFonts w:ascii="Linux Libertine Display O" w:hAnsi="Linux Libertine Display O"/>
+          <w:i/>
+          <w:iCs/>
+          <w:color w:val="0070C0"/>
+        </w:rPr>
+        <w:t>getBasePointer</w:t>
+      </w:r>
+      <w:proofErr w:type="spellEnd"/>
+      <w:r>
+        <w:rPr>
+          <w:rFonts w:ascii="Linux Libertine Display O" w:hAnsi="Linux Libertine Display O"/>
+          <w:color w:val="0070C0"/>
+        </w:rPr>
+        <w:t xml:space="preserve">. The base pointer is stored in x86-64 in the </w:t>
+      </w:r>
+      <w:proofErr w:type="spellStart"/>
+      <w:r>
+        <w:rPr>
+          <w:rFonts w:ascii="Linux Libertine Display O" w:hAnsi="Linux Libertine Display O"/>
+          <w:i/>
+          <w:iCs/>
+          <w:color w:val="0070C0"/>
+        </w:rPr>
+        <w:t>rbp</w:t>
+      </w:r>
+      <w:proofErr w:type="spellEnd"/>
+      <w:r>
+        <w:rPr>
+          <w:rFonts w:ascii="Linux Libertine Display O" w:hAnsi="Linux Libertine Display O"/>
+          <w:color w:val="0070C0"/>
+        </w:rPr>
+        <w:t xml:space="preserve"> register. However, if the function simply accessed the value stored in </w:t>
+      </w:r>
+      <w:proofErr w:type="spellStart"/>
+      <w:r>
+        <w:rPr>
+          <w:rFonts w:ascii="Linux Libertine Display O" w:hAnsi="Linux Libertine Display O"/>
+          <w:i/>
+          <w:iCs/>
+          <w:color w:val="0070C0"/>
+        </w:rPr>
+        <w:t>rbp</w:t>
+      </w:r>
+      <w:proofErr w:type="spellEnd"/>
+      <w:r>
+        <w:rPr>
+          <w:rFonts w:ascii="Linux Libertine Display O" w:hAnsi="Linux Libertine Display O"/>
+          <w:color w:val="0070C0"/>
+        </w:rPr>
+        <w:t xml:space="preserve">, it would return the base pointer of </w:t>
+      </w:r>
+      <w:proofErr w:type="spellStart"/>
+      <w:r>
+        <w:rPr>
+          <w:rFonts w:ascii="Linux Libertine Display O" w:hAnsi="Linux Libertine Display O"/>
+          <w:i/>
+          <w:iCs/>
+          <w:color w:val="0070C0"/>
+        </w:rPr>
+        <w:t>getBasePointer</w:t>
+      </w:r>
+      <w:proofErr w:type="spellEnd"/>
+      <w:r>
+        <w:rPr>
+          <w:rFonts w:ascii="Linux Libertine Display O" w:hAnsi="Linux Libertine Display O"/>
+          <w:color w:val="0070C0"/>
+        </w:rPr>
+        <w:t xml:space="preserve">, not the function of </w:t>
+      </w:r>
+      <w:proofErr w:type="spellStart"/>
+      <w:r>
+        <w:rPr>
+          <w:rFonts w:ascii="Linux Libertine Display O" w:hAnsi="Linux Libertine Display O"/>
+          <w:i/>
+          <w:iCs/>
+          <w:color w:val="0070C0"/>
+        </w:rPr>
+        <w:t>getBasePointer</w:t>
+      </w:r>
+      <w:proofErr w:type="spellEnd"/>
+      <w:r>
+        <w:rPr>
+          <w:rFonts w:ascii="Linux Libertine Display O" w:hAnsi="Linux Libertine Display O"/>
+          <w:color w:val="0070C0"/>
+        </w:rPr>
+        <w:t xml:space="preserve">. This is why I get the value stored in the register at position 0 relative to </w:t>
+      </w:r>
+      <w:proofErr w:type="spellStart"/>
+      <w:r>
+        <w:rPr>
+          <w:rFonts w:ascii="Linux Libertine Display O" w:hAnsi="Linux Libertine Display O"/>
+          <w:i/>
+          <w:iCs/>
+          <w:color w:val="0070C0"/>
+        </w:rPr>
+        <w:t>rbp</w:t>
+      </w:r>
+      <w:proofErr w:type="spellEnd"/>
+      <w:r>
+        <w:rPr>
+          <w:rFonts w:ascii="Linux Libertine Display O" w:hAnsi="Linux Libertine Display O"/>
+          <w:color w:val="0070C0"/>
+        </w:rPr>
+        <w:t>, using inline assembly.</w:t>
+      </w:r>
+    </w:p>
+    <w:p>
+      <w:pPr>
+        <w:pStyle w:val="Standard"/>
+        <w:rPr>
+          <w:rFonts w:ascii="Linux Libertine Display O" w:hAnsi="Linux Libertine Display O"/>
+          <w:color w:val="0070C0"/>
+        </w:rPr>
+      </w:pPr>
+    </w:p>
+    <w:p>
+      <w:pPr>
+        <w:pStyle w:val="Standard"/>
+        <w:rPr>
+          <w:rFonts w:ascii="Linux Libertine Display O" w:hAnsi="Linux Libertine Display O"/>
+          <w:color w:val="0070C0"/>
+        </w:rPr>
+      </w:pPr>
+      <w:r>
+        <w:rPr>
+          <w:rFonts w:ascii="Linux Libertine Display O" w:hAnsi="Linux Libertine Display O"/>
+          <w:color w:val="0070C0"/>
+        </w:rPr>
+        <w:tab/>
+        <w:t>To get the return address</w:t>
+      </w:r>
     </w:p>
     <w:p>
       <w:pPr>
@@ -932,13 +1103,299 @@
           <w:u w:val="single"/>
         </w:rPr>
       </w:pPr>
-      <w:r>
+    </w:p>
+    <w:p>
+      <w:pPr>
+        <w:pStyle w:val="Standard"/>
         <w:rPr>
           <w:rFonts w:ascii="Linux Libertine Display O" w:hAnsi="Linux Libertine Display O"/>
           <w:b/>
           <w:bCs/>
           <w:u w:val="single"/>
         </w:rPr>
+      </w:pPr>
+      <w:r>
+        <w:rPr>
+          <w:rFonts w:ascii="Linux Libertine Display O" w:hAnsi="Linux Libertine Display O"/>
+          <w:b/>
+          <w:bCs/>
+          <w:u w:val="single"/>
+        </w:rPr>
+        <w:t>Testing</w:t>
+      </w:r>
+    </w:p>
+    <w:p>
+      <w:pPr>
+        <w:pStyle w:val="Standard"/>
+        <w:rPr>
+          <w:rFonts w:ascii="Linux Libertine Display O" w:hAnsi="Linux Libertine Display O"/>
+          <w:color w:val="0070C0"/>
+        </w:rPr>
+      </w:pPr>
+    </w:p>
+    <w:p>
+      <w:pPr>
+        <w:pStyle w:val="Standard"/>
+        <w:rPr>
+          <w:rFonts w:ascii="Linux Libertine Display O" w:hAnsi="Linux Libertine Display O"/>
+          <w:color w:val="0070C0"/>
+        </w:rPr>
+      </w:pPr>
+      <w:r>
+        <w:rPr>
+          <w:rFonts w:ascii="Linux Libertine Display O" w:hAnsi="Linux Libertine Display O"/>
+          <w:color w:val="0070C0"/>
+        </w:rPr>
+        <w:tab/>
+        <w:t>To test my implementation of my code, I created 3 test files:</w:t>
+      </w:r>
+    </w:p>
+    <w:p>
+      <w:pPr>
+        <w:pStyle w:val="Standard"/>
+        <w:numPr>
+          <w:ilvl w:val="0"/>
+          <w:numId w:val="2"/>
+        </w:numPr>
+        <w:rPr>
+          <w:rFonts w:ascii="Linux Libertine Display O" w:hAnsi="Linux Libertine Display O"/>
+          <w:i/>
+          <w:iCs/>
+          <w:color w:val="0070C0"/>
+          <w:sz w:val="22"/>
+          <w:szCs w:val="22"/>
+        </w:rPr>
+      </w:pPr>
+      <w:proofErr w:type="spellStart"/>
+      <w:r>
+        <w:rPr>
+          <w:rFonts w:ascii="Linux Libertine Display O" w:hAnsi="Linux Libertine Display O"/>
+          <w:i/>
+          <w:iCs/>
+          <w:color w:val="0070C0"/>
+        </w:rPr>
+        <w:t>test_invalid.c</w:t>
+      </w:r>
+      <w:proofErr w:type="spellEnd"/>
+      <w:r>
+        <w:rPr>
+          <w:rFonts w:ascii="Linux Libertine Display O" w:hAnsi="Linux Libertine Display O"/>
+          <w:color w:val="0070C0"/>
+        </w:rPr>
+        <w:t xml:space="preserve">, which tests that my implementation </w:t>
+      </w:r>
+      <w:r>
+        <w:rPr>
+          <w:rFonts w:ascii="Linux Libertine Display O" w:hAnsi="Linux Libertine Display O"/>
+          <w:color w:val="0070C0"/>
+        </w:rPr>
+        <w:t>deals with handling errors.</w:t>
+      </w:r>
+    </w:p>
+    <w:p>
+      <w:pPr>
+        <w:pStyle w:val="Standard"/>
+        <w:numPr>
+          <w:ilvl w:val="0"/>
+          <w:numId w:val="2"/>
+        </w:numPr>
+        <w:rPr>
+          <w:rFonts w:ascii="Linux Libertine Display O" w:hAnsi="Linux Libertine Display O"/>
+          <w:i/>
+          <w:iCs/>
+          <w:color w:val="0070C0"/>
+          <w:sz w:val="22"/>
+          <w:szCs w:val="22"/>
+        </w:rPr>
+      </w:pPr>
+      <w:proofErr w:type="spellStart"/>
+      <w:r>
+        <w:rPr>
+          <w:rFonts w:ascii="Linux Libertine Display O" w:hAnsi="Linux Libertine Display O"/>
+          <w:i/>
+          <w:iCs/>
+          <w:color w:val="0070C0"/>
+        </w:rPr>
+        <w:t>test_stack.c</w:t>
+      </w:r>
+      <w:proofErr w:type="spellEnd"/>
+      <w:r>
+        <w:rPr>
+          <w:rFonts w:ascii="Linux Libertine Display O" w:hAnsi="Linux Libertine Display O"/>
+          <w:color w:val="0070C0"/>
+        </w:rPr>
+        <w:t>, which tests my implementation of a stack.</w:t>
+      </w:r>
+    </w:p>
+    <w:p>
+      <w:pPr>
+        <w:pStyle w:val="Standard"/>
+        <w:numPr>
+          <w:ilvl w:val="0"/>
+          <w:numId w:val="2"/>
+        </w:numPr>
+        <w:rPr>
+          <w:rFonts w:ascii="Linux Libertine Display O" w:hAnsi="Linux Libertine Display O"/>
+          <w:i/>
+          <w:iCs/>
+          <w:color w:val="0070C0"/>
+          <w:sz w:val="22"/>
+          <w:szCs w:val="22"/>
+        </w:rPr>
+      </w:pPr>
+      <w:proofErr w:type="spellStart"/>
+      <w:r>
+        <w:rPr>
+          <w:rFonts w:ascii="Linux Libertine Display O" w:hAnsi="Linux Libertine Display O"/>
+          <w:i/>
+          <w:iCs/>
+          <w:color w:val="0070C0"/>
+        </w:rPr>
+        <w:t>test_print.c</w:t>
+      </w:r>
+      <w:proofErr w:type="spellEnd"/>
+      <w:r>
+        <w:rPr>
+          <w:rFonts w:ascii="Linux Libertine Display O" w:hAnsi="Linux Libertine Display O"/>
+          <w:color w:val="0070C0"/>
+        </w:rPr>
+        <w:t xml:space="preserve">, which tests the </w:t>
+      </w:r>
+      <w:r>
+        <w:rPr>
+          <w:rFonts w:ascii="Linux Libertine Display O" w:hAnsi="Linux Libertine Display O"/>
+          <w:color w:val="0070C0"/>
+        </w:rPr>
+        <w:t>functions</w:t>
+      </w:r>
+      <w:r>
+        <w:rPr>
+          <w:rFonts w:ascii="Linux Libertine Display O" w:hAnsi="Linux Libertine Display O"/>
+          <w:color w:val="0070C0"/>
+        </w:rPr>
+        <w:t xml:space="preserve"> in </w:t>
+      </w:r>
+      <w:proofErr w:type="spellStart"/>
+      <w:r>
+        <w:rPr>
+          <w:rFonts w:ascii="Linux Libertine Display O" w:hAnsi="Linux Libertine Display O"/>
+          <w:i/>
+          <w:iCs/>
+          <w:color w:val="0070C0"/>
+        </w:rPr>
+        <w:t>print_table.c</w:t>
+      </w:r>
+      <w:proofErr w:type="spellEnd"/>
+      <w:r>
+        <w:rPr>
+          <w:rFonts w:ascii="Linux Libertine Display O" w:hAnsi="Linux Libertine Display O"/>
+          <w:color w:val="0070C0"/>
+        </w:rPr>
+        <w:t>.</w:t>
+      </w:r>
+    </w:p>
+    <w:p>
+      <w:pPr>
+        <w:pStyle w:val="Standard"/>
+        <w:rPr>
+          <w:rFonts w:ascii="Linux Libertine Display O" w:hAnsi="Linux Libertine Display O"/>
+          <w:color w:val="0070C0"/>
+        </w:rPr>
+      </w:pPr>
+      <w:r>
+        <w:rPr>
+          <w:rFonts w:ascii="Linux Libertine Display O" w:hAnsi="Linux Libertine Display O"/>
+          <w:color w:val="0070C0"/>
+        </w:rPr>
+        <w:t>The format of my testing is identical in each of the three testing files. Each test calls the method that it must test and compares the obtained output to an expected value. If they differ, the test fails, the function is considered invalid, both submitted and expected outputs are printed, and the test method returns 1. Otherwise, the test is considered successful, and the test method returns 0.</w:t>
+      </w:r>
+    </w:p>
+    <w:p>
+      <w:pPr>
+        <w:pStyle w:val="Standard"/>
+        <w:rPr>
+          <w:rFonts w:ascii="Linux Libertine Display O" w:hAnsi="Linux Libertine Display O"/>
+          <w:color w:val="0070C0"/>
+        </w:rPr>
+      </w:pPr>
+    </w:p>
+    <w:p>
+      <w:pPr>
+        <w:pStyle w:val="Standard"/>
+        <w:rPr>
+          <w:rFonts w:ascii="Linux Libertine Display O" w:hAnsi="Linux Libertine Display O"/>
+          <w:color w:val="0070C0"/>
+          <w:sz w:val="22"/>
+          <w:szCs w:val="22"/>
+        </w:rPr>
+      </w:pPr>
+      <w:r>
+        <w:rPr>
+          <w:rFonts w:ascii="Linux Libertine Display O" w:hAnsi="Linux Libertine Display O"/>
+          <w:color w:val="0070C0"/>
+        </w:rPr>
+        <w:tab/>
+        <w:t xml:space="preserve">The detail of the test is printed out when </w:t>
+      </w:r>
+      <w:proofErr w:type="gramStart"/>
+      <w:r>
+        <w:rPr>
+          <w:rFonts w:ascii="Linux Libertine Display O" w:hAnsi="Linux Libertine Display O"/>
+          <w:color w:val="0070C0"/>
+        </w:rPr>
+        <w:t>ran:</w:t>
+      </w:r>
+      <w:proofErr w:type="gramEnd"/>
+      <w:r>
+        <w:rPr>
+          <w:rFonts w:ascii="Linux Libertine Display O" w:hAnsi="Linux Libertine Display O"/>
+          <w:color w:val="0070C0"/>
+        </w:rPr>
+        <w:t xml:space="preserve"> it explains which file is being tested, which method in the file, and in which scenario/for which inputs. To run the tests, simply check the README file for compilation and execution instructions. If my implementation is valid, all 8 </w:t>
+      </w:r>
+      <w:proofErr w:type="spellStart"/>
+      <w:r>
+        <w:rPr>
+          <w:rFonts w:ascii="Linux Libertine Display O" w:hAnsi="Linux Libertine Display O"/>
+          <w:color w:val="0070C0"/>
+        </w:rPr>
+        <w:t>stacscheck</w:t>
+      </w:r>
+      <w:proofErr w:type="spellEnd"/>
+      <w:r>
+        <w:rPr>
+          <w:rFonts w:ascii="Linux Libertine Display O" w:hAnsi="Linux Libertine Display O"/>
+          <w:color w:val="0070C0"/>
+        </w:rPr>
+        <w:t xml:space="preserve"> tests and my unit tests should pass.</w:t>
+      </w:r>
+    </w:p>
+    <w:p>
+      <w:pPr>
+        <w:pStyle w:val="Standard"/>
+        <w:rPr>
+          <w:rFonts w:ascii="Linux Libertine Display O" w:hAnsi="Linux Libertine Display O"/>
+          <w:color w:val="0070C0"/>
+        </w:rPr>
+      </w:pPr>
+    </w:p>
+    <w:p>
+      <w:pPr>
+        <w:pStyle w:val="Standard"/>
+        <w:rPr>
+          <w:rFonts w:ascii="Linux Libertine Display O" w:hAnsi="Linux Libertine Display O"/>
+          <w:b/>
+          <w:bCs/>
+          <w:u w:val="single"/>
+        </w:rPr>
+      </w:pPr>
+      <w:r>
+        <w:rPr>
+          <w:rFonts w:ascii="Linux Libertine Display O" w:hAnsi="Linux Libertine Display O"/>
+          <w:b/>
+          <w:bCs/>
+          <w:u w:val="single"/>
+        </w:rPr>
         <w:t>Part 2 Logic Questions</w:t>
       </w:r>
     </w:p>
@@ -1001,6 +1458,7 @@
         </w:rPr>
         <w:t xml:space="preserve"> Morgan’s law, I converted the formula in RPN and ran my </w:t>
       </w:r>
+      <w:proofErr w:type="spellStart"/>
       <w:r>
         <w:rPr>
           <w:rFonts w:ascii="Linux Libertine Display O" w:hAnsi="Linux Libertine Display O"/>
@@ -1010,6 +1468,7 @@
         </w:rPr>
         <w:t>ttable</w:t>
       </w:r>
+      <w:proofErr w:type="spellEnd"/>
       <w:r>
         <w:rPr>
           <w:rFonts w:ascii="Linux Libertine Display O" w:hAnsi="Linux Libertine Display O"/>
@@ -1024,12 +1483,21 @@
         </w:rPr>
         <w:t>. I converted De Morgan’s law to “</w:t>
       </w:r>
-      <w:r>
-        <w:rPr>
-          <w:rFonts w:ascii="Linux Libertine Display O" w:hAnsi="Linux Libertine Display O"/>
-          <w:color w:val="0070C0"/>
-        </w:rPr>
-        <w:t>ab|cd||-a-b-&amp;c-d-&amp;&amp;=</w:t>
+      <w:proofErr w:type="spellStart"/>
+      <w:r>
+        <w:rPr>
+          <w:rFonts w:ascii="Linux Libertine Display O" w:hAnsi="Linux Libertine Display O"/>
+          <w:color w:val="0070C0"/>
+        </w:rPr>
+        <w:t>ab|cd</w:t>
+      </w:r>
+      <w:proofErr w:type="spellEnd"/>
+      <w:r>
+        <w:rPr>
+          <w:rFonts w:ascii="Linux Libertine Display O" w:hAnsi="Linux Libertine Display O"/>
+          <w:color w:val="0070C0"/>
+        </w:rPr>
+        <w:t>||-a-b-&amp;c-d-&amp;&amp;=</w:t>
       </w:r>
       <w:r>
         <w:rPr>
@@ -1038,6 +1506,7 @@
         </w:rPr>
         <w:t xml:space="preserve">” and executed </w:t>
       </w:r>
+      <w:proofErr w:type="spellStart"/>
       <w:r>
         <w:rPr>
           <w:rFonts w:ascii="Linux Libertine Display O" w:hAnsi="Linux Libertine Display O"/>
@@ -1047,6 +1516,7 @@
         </w:rPr>
         <w:t>ttable</w:t>
       </w:r>
+      <w:proofErr w:type="spellEnd"/>
       <w:r>
         <w:rPr>
           <w:rFonts w:ascii="Linux Libertine Display O" w:hAnsi="Linux Libertine Display O"/>
@@ -1077,6 +1547,7 @@
         <w:rPr>
           <w:noProof/>
         </w:rPr>
+        <w:lastRenderedPageBreak/>
         <w:drawing>
           <wp:inline distT="0" distB="0" distL="0" distR="0" wp14:anchorId="2E733483" wp14:editId="6890F043">
             <wp:extent cx="3258397" cy="3144716"/>
@@ -1369,7 +1840,6 @@
           <w:rFonts w:ascii="Linux Libertine Display O" w:hAnsi="Linux Libertine Display O"/>
           <w:color w:val="0070C0"/>
         </w:rPr>
-        <w:lastRenderedPageBreak/>
         <w:tab/>
         <w:t xml:space="preserve">On the other hand, </w:t>
       </w:r>
@@ -1605,32 +2075,106 @@
           <w:rFonts w:ascii="Linux Libertine Display O" w:hAnsi="Linux Libertine Display O"/>
           <w:color w:val="0070C0"/>
         </w:rPr>
-        <w:t xml:space="preserve">By combining all three compound formulas into one, and converting them to RPN, we obtain the following: “ab#ac&gt;&amp;bd-&gt;&amp;”. </w:t>
-      </w:r>
-      <w:r>
-        <w:rPr>
-          <w:rFonts w:ascii="Linux Libertine Display O" w:hAnsi="Linux Libertine Display O"/>
-          <w:color w:val="0070C0"/>
-        </w:rPr>
-        <w:t xml:space="preserve">If we execute the </w:t>
-      </w:r>
-      <w:r>
-        <w:rPr>
-          <w:rFonts w:ascii="Linux Libertine Display O" w:hAnsi="Linux Libertine Display O"/>
-          <w:i/>
-          <w:iCs/>
-          <w:color w:val="0070C0"/>
-        </w:rPr>
-        <w:t xml:space="preserve">./ttable 4 </w:t>
-      </w:r>
-      <w:r>
-        <w:rPr>
-          <w:rFonts w:ascii="Linux Libertine Display O" w:hAnsi="Linux Libertine Display O"/>
-          <w:i/>
-          <w:iCs/>
-          <w:color w:val="0070C0"/>
-        </w:rPr>
-        <w:t>“ab#ac&gt;&amp;bd-&gt;&amp;”</w:t>
+        <w:t>By combining all three compound formulas into one, and converting them to RPN, we obtain the following: “</w:t>
+      </w:r>
+      <w:proofErr w:type="spellStart"/>
+      <w:r>
+        <w:rPr>
+          <w:rFonts w:ascii="Linux Libertine Display O" w:hAnsi="Linux Libertine Display O"/>
+          <w:color w:val="0070C0"/>
+        </w:rPr>
+        <w:t>ab#ac</w:t>
+      </w:r>
+      <w:proofErr w:type="spellEnd"/>
+      <w:r>
+        <w:rPr>
+          <w:rFonts w:ascii="Linux Libertine Display O" w:hAnsi="Linux Libertine Display O"/>
+          <w:color w:val="0070C0"/>
+        </w:rPr>
+        <w:t xml:space="preserve">&gt;&amp;bd-&gt;&amp;”. </w:t>
+      </w:r>
+      <w:r>
+        <w:rPr>
+          <w:rFonts w:ascii="Linux Libertine Display O" w:hAnsi="Linux Libertine Display O"/>
+          <w:color w:val="0070C0"/>
+        </w:rPr>
+        <w:t xml:space="preserve">If we execute </w:t>
+      </w:r>
+      <w:proofErr w:type="gramStart"/>
+      <w:r>
+        <w:rPr>
+          <w:rFonts w:ascii="Linux Libertine Display O" w:hAnsi="Linux Libertine Display O"/>
+          <w:color w:val="0070C0"/>
+        </w:rPr>
+        <w:t xml:space="preserve">the </w:t>
+      </w:r>
+      <w:r>
+        <w:rPr>
+          <w:rFonts w:ascii="Linux Libertine Display O" w:hAnsi="Linux Libertine Display O"/>
+          <w:i/>
+          <w:iCs/>
+          <w:color w:val="0070C0"/>
+        </w:rPr>
+        <w:t>.</w:t>
+      </w:r>
+      <w:proofErr w:type="gramEnd"/>
+      <w:r>
+        <w:rPr>
+          <w:rFonts w:ascii="Linux Libertine Display O" w:hAnsi="Linux Libertine Display O"/>
+          <w:i/>
+          <w:iCs/>
+          <w:color w:val="0070C0"/>
+        </w:rPr>
+        <w:t>/</w:t>
+      </w:r>
+      <w:proofErr w:type="spellStart"/>
+      <w:r>
+        <w:rPr>
+          <w:rFonts w:ascii="Linux Libertine Display O" w:hAnsi="Linux Libertine Display O"/>
+          <w:i/>
+          <w:iCs/>
+          <w:color w:val="0070C0"/>
+        </w:rPr>
+        <w:t>ttable</w:t>
+      </w:r>
+      <w:proofErr w:type="spellEnd"/>
+      <w:r>
+        <w:rPr>
+          <w:rFonts w:ascii="Linux Libertine Display O" w:hAnsi="Linux Libertine Display O"/>
+          <w:i/>
+          <w:iCs/>
+          <w:color w:val="0070C0"/>
+        </w:rPr>
+        <w:t xml:space="preserve"> 4 </w:t>
+      </w:r>
+      <w:r>
+        <w:rPr>
+          <w:rFonts w:ascii="Linux Libertine Display O" w:hAnsi="Linux Libertine Display O"/>
+          <w:i/>
+          <w:iCs/>
+          <w:color w:val="0070C0"/>
+        </w:rPr>
+        <w:t>“</w:t>
+      </w:r>
+      <w:proofErr w:type="spellStart"/>
+      <w:r>
+        <w:rPr>
+          <w:rFonts w:ascii="Linux Libertine Display O" w:hAnsi="Linux Libertine Display O"/>
+          <w:i/>
+          <w:iCs/>
+          <w:color w:val="0070C0"/>
+        </w:rPr>
+        <w:t>ab#ac</w:t>
+      </w:r>
+      <w:proofErr w:type="spellEnd"/>
+      <w:r>
+        <w:rPr>
+          <w:rFonts w:ascii="Linux Libertine Display O" w:hAnsi="Linux Libertine Display O"/>
+          <w:i/>
+          <w:iCs/>
+          <w:color w:val="0070C0"/>
+        </w:rPr>
+        <w:t>&gt;&amp;bd-&gt;&amp;”</w:t>
       </w:r>
       <w:r>
         <w:rPr>
@@ -1662,6 +2206,7 @@
         <w:rPr>
           <w:noProof/>
         </w:rPr>
+        <w:lastRenderedPageBreak/>
         <w:drawing>
           <wp:inline distT="0" distB="0" distL="0" distR="0" wp14:anchorId="2CBB5632" wp14:editId="6124B420">
             <wp:extent cx="2841257" cy="3332285"/>
@@ -2322,7 +2867,6 @@
           <w:rFonts w:ascii="Linux Libertine Display O" w:hAnsi="Linux Libertine Display O"/>
           <w:color w:val="0070C0"/>
         </w:rPr>
-        <w:lastRenderedPageBreak/>
         <w:t>“</w:t>
       </w:r>
       <w:r>
@@ -2505,28 +3049,75 @@
         </w:rPr>
         <w:t xml:space="preserve"> compound formulas into one, and converting them to RPN, we obtain the following: “</w:t>
       </w:r>
-      <w:r>
-        <w:rPr>
-          <w:rFonts w:ascii="Linux Libertine Display O" w:hAnsi="Linux Libertine Display O"/>
-          <w:color w:val="0070C0"/>
-        </w:rPr>
-        <w:t>dc|be#&amp;ab&gt;&amp;ed=&amp;cad&amp;&gt;&amp;</w:t>
-      </w:r>
-      <w:r>
-        <w:rPr>
-          <w:rFonts w:ascii="Linux Libertine Display O" w:hAnsi="Linux Libertine Display O"/>
-          <w:color w:val="0070C0"/>
-        </w:rPr>
-        <w:t xml:space="preserve">”. If we execute the </w:t>
-      </w:r>
-      <w:r>
-        <w:rPr>
-          <w:rFonts w:ascii="Linux Libertine Display O" w:hAnsi="Linux Libertine Display O"/>
-          <w:i/>
-          <w:iCs/>
-          <w:color w:val="0070C0"/>
-        </w:rPr>
-        <w:t xml:space="preserve">./ttable </w:t>
+      <w:proofErr w:type="spellStart"/>
+      <w:r>
+        <w:rPr>
+          <w:rFonts w:ascii="Linux Libertine Display O" w:hAnsi="Linux Libertine Display O"/>
+          <w:color w:val="0070C0"/>
+        </w:rPr>
+        <w:t>dc|be</w:t>
+      </w:r>
+      <w:proofErr w:type="spellEnd"/>
+      <w:r>
+        <w:rPr>
+          <w:rFonts w:ascii="Linux Libertine Display O" w:hAnsi="Linux Libertine Display O"/>
+          <w:color w:val="0070C0"/>
+        </w:rPr>
+        <w:t>#&amp;ab&gt;&amp;ed=&amp;cad&amp;&gt;&amp;</w:t>
+      </w:r>
+      <w:r>
+        <w:rPr>
+          <w:rFonts w:ascii="Linux Libertine Display O" w:hAnsi="Linux Libertine Display O"/>
+          <w:color w:val="0070C0"/>
+        </w:rPr>
+        <w:t xml:space="preserve">”. If we execute </w:t>
+      </w:r>
+      <w:proofErr w:type="gramStart"/>
+      <w:r>
+        <w:rPr>
+          <w:rFonts w:ascii="Linux Libertine Display O" w:hAnsi="Linux Libertine Display O"/>
+          <w:color w:val="0070C0"/>
+        </w:rPr>
+        <w:t xml:space="preserve">the </w:t>
+      </w:r>
+      <w:r>
+        <w:rPr>
+          <w:rFonts w:ascii="Linux Libertine Display O" w:hAnsi="Linux Libertine Display O"/>
+          <w:i/>
+          <w:iCs/>
+          <w:color w:val="0070C0"/>
+        </w:rPr>
+        <w:t>.</w:t>
+      </w:r>
+      <w:proofErr w:type="gramEnd"/>
+      <w:r>
+        <w:rPr>
+          <w:rFonts w:ascii="Linux Libertine Display O" w:hAnsi="Linux Libertine Display O"/>
+          <w:i/>
+          <w:iCs/>
+          <w:color w:val="0070C0"/>
+        </w:rPr>
+        <w:t>/</w:t>
+      </w:r>
+      <w:proofErr w:type="spellStart"/>
+      <w:r>
+        <w:rPr>
+          <w:rFonts w:ascii="Linux Libertine Display O" w:hAnsi="Linux Libertine Display O"/>
+          <w:i/>
+          <w:iCs/>
+          <w:color w:val="0070C0"/>
+        </w:rPr>
+        <w:t>ttable</w:t>
+      </w:r>
+      <w:proofErr w:type="spellEnd"/>
+      <w:r>
+        <w:rPr>
+          <w:rFonts w:ascii="Linux Libertine Display O" w:hAnsi="Linux Libertine Display O"/>
+          <w:i/>
+          <w:iCs/>
+          <w:color w:val="0070C0"/>
+        </w:rPr>
+        <w:t xml:space="preserve"> </w:t>
       </w:r>
       <w:r>
         <w:rPr>
@@ -2555,12 +3146,21 @@
         </w:rPr>
         <w:t>“</w:t>
       </w:r>
-      <w:r>
-        <w:rPr>
-          <w:rFonts w:ascii="Linux Libertine Display O" w:hAnsi="Linux Libertine Display O"/>
-          <w:color w:val="0070C0"/>
-        </w:rPr>
-        <w:t>dc|be#&amp;ab&gt;&amp;ed=&amp;cad&amp;&gt;&amp;</w:t>
+      <w:proofErr w:type="spellStart"/>
+      <w:r>
+        <w:rPr>
+          <w:rFonts w:ascii="Linux Libertine Display O" w:hAnsi="Linux Libertine Display O"/>
+          <w:color w:val="0070C0"/>
+        </w:rPr>
+        <w:t>dc|be</w:t>
+      </w:r>
+      <w:proofErr w:type="spellEnd"/>
+      <w:r>
+        <w:rPr>
+          <w:rFonts w:ascii="Linux Libertine Display O" w:hAnsi="Linux Libertine Display O"/>
+          <w:color w:val="0070C0"/>
+        </w:rPr>
+        <w:t>#&amp;ab&gt;&amp;ed=&amp;cad&amp;&gt;&amp;</w:t>
       </w:r>
       <w:r>
         <w:rPr>
@@ -2601,6 +3201,7 @@
         <w:rPr>
           <w:noProof/>
         </w:rPr>
+        <w:lastRenderedPageBreak/>
         <w:drawing>
           <wp:inline distT="0" distB="0" distL="0" distR="0" wp14:anchorId="3033484A" wp14:editId="38FA734C">
             <wp:extent cx="3625362" cy="5685074"/>
@@ -3020,7 +3621,6 @@
           <w:rFonts w:ascii="Linux Libertine Display O" w:hAnsi="Linux Libertine Display O"/>
           <w:color w:val="0070C0"/>
         </w:rPr>
-        <w:lastRenderedPageBreak/>
         <w:t xml:space="preserve">f = “Box 2 contains </w:t>
       </w:r>
       <w:r>
@@ -3118,12 +3718,21 @@
           <w:color w:val="0070C0"/>
         </w:rPr>
       </w:pPr>
-      <w:r>
-        <w:rPr>
-          <w:rFonts w:ascii="Linux Libertine Display O" w:hAnsi="Linux Libertine Display O"/>
-          <w:color w:val="0070C0"/>
-        </w:rPr>
-        <w:t xml:space="preserve">i = “Box 3 contains </w:t>
+      <w:proofErr w:type="spellStart"/>
+      <w:r>
+        <w:rPr>
+          <w:rFonts w:ascii="Linux Libertine Display O" w:hAnsi="Linux Libertine Display O"/>
+          <w:color w:val="0070C0"/>
+        </w:rPr>
+        <w:t>i</w:t>
+      </w:r>
+      <w:proofErr w:type="spellEnd"/>
+      <w:r>
+        <w:rPr>
+          <w:rFonts w:ascii="Linux Libertine Display O" w:hAnsi="Linux Libertine Display O"/>
+          <w:color w:val="0070C0"/>
+        </w:rPr>
+        <w:t xml:space="preserve"> = “Box 3 contains </w:t>
       </w:r>
       <w:r>
         <w:rPr>
@@ -3180,6 +3789,7 @@
           <w:rFonts w:ascii="Linux Libertine Display O" w:hAnsi="Linux Libertine Display O"/>
           <w:color w:val="0070C0"/>
         </w:rPr>
+        <w:lastRenderedPageBreak/>
         <w:t>“One box contains either a red card, a black card, or a prize but no cards” = “</w:t>
       </w:r>
       <m:oMath>
@@ -3798,7 +4408,27 @@
           <w:iCs/>
           <w:color w:val="0070C0"/>
         </w:rPr>
-        <w:t xml:space="preserve">./ttable 9 </w:t>
+        <w:t>./</w:t>
+      </w:r>
+      <w:proofErr w:type="spellStart"/>
+      <w:r>
+        <w:rPr>
+          <w:rFonts w:ascii="Linux Libertine Display O" w:hAnsi="Linux Libertine Display O"/>
+          <w:i/>
+          <w:iCs/>
+          <w:color w:val="0070C0"/>
+        </w:rPr>
+        <w:t>ttable</w:t>
+      </w:r>
+      <w:proofErr w:type="spellEnd"/>
+      <w:r>
+        <w:rPr>
+          <w:rFonts w:ascii="Linux Libertine Display O" w:hAnsi="Linux Libertine Display O"/>
+          <w:i/>
+          <w:iCs/>
+          <w:color w:val="0070C0"/>
+        </w:rPr>
+        <w:t xml:space="preserve"> 9 </w:t>
       </w:r>
       <w:r>
         <w:rPr>
@@ -4324,14 +4954,25 @@
         </w:rPr>
         <w:t>If I had extra time, I would try to implement a more memory-efficient stack implementation, as mine always has a maximum capacity of 1000, regardless of the size of the inputted formula. Also, for 26 Boolean variables and the formula “</w:t>
       </w:r>
-      <w:r>
-        <w:rPr>
-          <w:rFonts w:ascii="Linux Libertine Display O" w:hAnsi="Linux Libertine Display O"/>
-          <w:i/>
-          <w:iCs/>
-          <w:color w:val="0070C0"/>
-        </w:rPr>
-        <w:t>abcdefghijklmnopqrstuvwxyz&amp;&amp;&amp;&amp;&amp;&amp;&amp;&amp;&amp;&amp;&amp;&amp;&amp;&amp;&amp;&amp;&amp;&amp;&amp;&amp;&amp;&amp;&amp;&amp;&amp;</w:t>
+      <w:proofErr w:type="spellStart"/>
+      <w:r>
+        <w:rPr>
+          <w:rFonts w:ascii="Linux Libertine Display O" w:hAnsi="Linux Libertine Display O"/>
+          <w:i/>
+          <w:iCs/>
+          <w:color w:val="0070C0"/>
+        </w:rPr>
+        <w:t>abcdefghijklmnopqrstuvwxyz</w:t>
+      </w:r>
+      <w:proofErr w:type="spellEnd"/>
+      <w:r>
+        <w:rPr>
+          <w:rFonts w:ascii="Linux Libertine Display O" w:hAnsi="Linux Libertine Display O"/>
+          <w:i/>
+          <w:iCs/>
+          <w:color w:val="0070C0"/>
+        </w:rPr>
+        <w:t>&amp;&amp;&amp;&amp;&amp;&amp;&amp;&amp;&amp;&amp;&amp;&amp;&amp;&amp;&amp;&amp;&amp;&amp;&amp;&amp;&amp;&amp;&amp;&amp;&amp;</w:t>
       </w:r>
       <w:r>
         <w:rPr>

</xml_diff>

<commit_message>
Continued working on the report
</commit_message>
<xml_diff>
--- a/W08-C-Architecture Report.docx
+++ b/W08-C-Architecture Report.docx
@@ -192,7 +192,7 @@
         <w:pStyle w:val="Standard"/>
         <w:numPr>
           <w:ilvl w:val="0"/>
-          <w:numId w:val="2"/>
+          <w:numId w:val="5"/>
         </w:numPr>
         <w:rPr>
           <w:rFonts w:ascii="Linux Libertine Display O" w:hAnsi="Linux Libertine Display O"/>
@@ -235,7 +235,7 @@
         <w:pStyle w:val="Standard"/>
         <w:numPr>
           <w:ilvl w:val="0"/>
-          <w:numId w:val="2"/>
+          <w:numId w:val="5"/>
         </w:numPr>
         <w:rPr>
           <w:rFonts w:ascii="Linux Libertine Display O" w:hAnsi="Linux Libertine Display O"/>
@@ -285,7 +285,7 @@
         <w:pStyle w:val="Standard"/>
         <w:numPr>
           <w:ilvl w:val="0"/>
-          <w:numId w:val="2"/>
+          <w:numId w:val="5"/>
         </w:numPr>
         <w:rPr>
           <w:rFonts w:ascii="Linux Libertine Display O" w:hAnsi="Linux Libertine Display O"/>
@@ -480,6 +480,7 @@
         <w:rPr>
           <w:noProof/>
         </w:rPr>
+        <w:lastRenderedPageBreak/>
         <w:drawing>
           <wp:inline distT="0" distB="0" distL="0" distR="0" wp14:anchorId="6BC07A59" wp14:editId="22CED02E">
             <wp:extent cx="4580061" cy="2863215"/>
@@ -786,7 +787,7 @@
         <w:pStyle w:val="Standard"/>
         <w:numPr>
           <w:ilvl w:val="0"/>
-          <w:numId w:val="2"/>
+          <w:numId w:val="5"/>
         </w:numPr>
         <w:rPr>
           <w:rFonts w:ascii="Linux Libertine Display O" w:hAnsi="Linux Libertine Display O"/>
@@ -804,6 +805,487 @@
         <w:t>getBasePointer</w:t>
       </w:r>
       <w:proofErr w:type="spellEnd"/>
+    </w:p>
+    <w:p>
+      <w:pPr>
+        <w:pStyle w:val="Standard"/>
+        <w:numPr>
+          <w:ilvl w:val="0"/>
+          <w:numId w:val="5"/>
+        </w:numPr>
+        <w:rPr>
+          <w:rFonts w:ascii="Linux Libertine Display O" w:hAnsi="Linux Libertine Display O"/>
+          <w:color w:val="0070C0"/>
+        </w:rPr>
+      </w:pPr>
+      <w:proofErr w:type="spellStart"/>
+      <w:r>
+        <w:rPr>
+          <w:rFonts w:ascii="Linux Libertine Display O" w:hAnsi="Linux Libertine Display O"/>
+          <w:i/>
+          <w:iCs/>
+          <w:color w:val="0070C0"/>
+        </w:rPr>
+        <w:t>getReturnAddress</w:t>
+      </w:r>
+      <w:proofErr w:type="spellEnd"/>
+    </w:p>
+    <w:p>
+      <w:pPr>
+        <w:pStyle w:val="Standard"/>
+        <w:numPr>
+          <w:ilvl w:val="0"/>
+          <w:numId w:val="5"/>
+        </w:numPr>
+        <w:rPr>
+          <w:rFonts w:ascii="Linux Libertine Display O" w:hAnsi="Linux Libertine Display O"/>
+          <w:color w:val="0070C0"/>
+        </w:rPr>
+      </w:pPr>
+      <w:proofErr w:type="spellStart"/>
+      <w:r>
+        <w:rPr>
+          <w:rFonts w:ascii="Linux Libertine Display O" w:hAnsi="Linux Libertine Display O"/>
+          <w:i/>
+          <w:iCs/>
+          <w:color w:val="0070C0"/>
+        </w:rPr>
+        <w:t>printStackFrameData</w:t>
+      </w:r>
+      <w:proofErr w:type="spellEnd"/>
+    </w:p>
+    <w:p>
+      <w:pPr>
+        <w:pStyle w:val="Standard"/>
+        <w:numPr>
+          <w:ilvl w:val="0"/>
+          <w:numId w:val="5"/>
+        </w:numPr>
+        <w:rPr>
+          <w:rFonts w:ascii="Linux Libertine Display O" w:hAnsi="Linux Libertine Display O"/>
+          <w:color w:val="0070C0"/>
+        </w:rPr>
+      </w:pPr>
+      <w:proofErr w:type="spellStart"/>
+      <w:r>
+        <w:rPr>
+          <w:rFonts w:ascii="Linux Libertine Display O" w:hAnsi="Linux Libertine Display O"/>
+          <w:i/>
+          <w:iCs/>
+          <w:color w:val="0070C0"/>
+        </w:rPr>
+        <w:t>printStackFrames</w:t>
+      </w:r>
+      <w:proofErr w:type="spellEnd"/>
+    </w:p>
+    <w:p>
+      <w:pPr>
+        <w:pStyle w:val="Standard"/>
+        <w:rPr>
+          <w:rFonts w:ascii="Linux Libertine Display O" w:hAnsi="Linux Libertine Display O"/>
+          <w:color w:val="0070C0"/>
+        </w:rPr>
+      </w:pPr>
+      <w:r>
+        <w:rPr>
+          <w:rFonts w:ascii="Linux Libertine Display O" w:hAnsi="Linux Libertine Display O"/>
+          <w:color w:val="0070C0"/>
+        </w:rPr>
+        <w:lastRenderedPageBreak/>
+        <w:t xml:space="preserve">The design of the functions as well as what they do was already implemented and explained in the header file, </w:t>
+      </w:r>
+      <w:proofErr w:type="spellStart"/>
+      <w:r>
+        <w:rPr>
+          <w:rFonts w:ascii="Linux Libertine Display O" w:hAnsi="Linux Libertine Display O"/>
+          <w:color w:val="0070C0"/>
+        </w:rPr>
+        <w:t>StackFrame.h</w:t>
+      </w:r>
+      <w:proofErr w:type="spellEnd"/>
+      <w:r>
+        <w:rPr>
+          <w:rFonts w:ascii="Linux Libertine Display O" w:hAnsi="Linux Libertine Display O"/>
+          <w:color w:val="0070C0"/>
+        </w:rPr>
+        <w:t>. All I had to do was complete those functions.</w:t>
+      </w:r>
+    </w:p>
+    <w:p>
+      <w:pPr>
+        <w:pStyle w:val="Standard"/>
+        <w:rPr>
+          <w:rFonts w:ascii="Linux Libertine Display O" w:hAnsi="Linux Libertine Display O"/>
+          <w:color w:val="0070C0"/>
+        </w:rPr>
+      </w:pPr>
+    </w:p>
+    <w:p>
+      <w:pPr>
+        <w:pStyle w:val="Standard"/>
+        <w:rPr>
+          <w:rFonts w:ascii="Linux Libertine Display O" w:hAnsi="Linux Libertine Display O"/>
+          <w:color w:val="0070C0"/>
+        </w:rPr>
+      </w:pPr>
+      <w:r>
+        <w:rPr>
+          <w:rFonts w:ascii="Linux Libertine Display O" w:hAnsi="Linux Libertine Display O"/>
+          <w:color w:val="0070C0"/>
+        </w:rPr>
+        <w:tab/>
+      </w:r>
+      <w:proofErr w:type="spellStart"/>
+      <w:r>
+        <w:rPr>
+          <w:rFonts w:ascii="Linux Libertine Display O" w:hAnsi="Linux Libertine Display O"/>
+          <w:i/>
+          <w:iCs/>
+          <w:color w:val="0070C0"/>
+        </w:rPr>
+        <w:t>getBasePointer</w:t>
+      </w:r>
+      <w:proofErr w:type="spellEnd"/>
+      <w:r>
+        <w:rPr>
+          <w:rFonts w:ascii="Linux Libertine Display O" w:hAnsi="Linux Libertine Display O"/>
+          <w:color w:val="0070C0"/>
+        </w:rPr>
+        <w:t xml:space="preserve"> uses inline assembly to get </w:t>
+      </w:r>
+      <w:r>
+        <w:rPr>
+          <w:rFonts w:ascii="Linux Libertine Display O" w:hAnsi="Linux Libertine Display O"/>
+          <w:color w:val="0070C0"/>
+        </w:rPr>
+        <w:t xml:space="preserve">the base pointer in the stack frame of the function that called </w:t>
+      </w:r>
+      <w:proofErr w:type="spellStart"/>
+      <w:r>
+        <w:rPr>
+          <w:rFonts w:ascii="Linux Libertine Display O" w:hAnsi="Linux Libertine Display O"/>
+          <w:i/>
+          <w:iCs/>
+          <w:color w:val="0070C0"/>
+        </w:rPr>
+        <w:t>getBasePointer</w:t>
+      </w:r>
+      <w:proofErr w:type="spellEnd"/>
+      <w:r>
+        <w:rPr>
+          <w:rFonts w:ascii="Linux Libertine Display O" w:hAnsi="Linux Libertine Display O"/>
+          <w:color w:val="0070C0"/>
+        </w:rPr>
+        <w:t xml:space="preserve">. The base pointer is stored in x86-64 in the </w:t>
+      </w:r>
+      <w:proofErr w:type="spellStart"/>
+      <w:r>
+        <w:rPr>
+          <w:rFonts w:ascii="Linux Libertine Display O" w:hAnsi="Linux Libertine Display O"/>
+          <w:i/>
+          <w:iCs/>
+          <w:color w:val="0070C0"/>
+        </w:rPr>
+        <w:t>rbp</w:t>
+      </w:r>
+      <w:proofErr w:type="spellEnd"/>
+      <w:r>
+        <w:rPr>
+          <w:rFonts w:ascii="Linux Libertine Display O" w:hAnsi="Linux Libertine Display O"/>
+          <w:color w:val="0070C0"/>
+        </w:rPr>
+        <w:t xml:space="preserve"> register. However, if the function simply accessed the value stored in </w:t>
+      </w:r>
+      <w:proofErr w:type="spellStart"/>
+      <w:r>
+        <w:rPr>
+          <w:rFonts w:ascii="Linux Libertine Display O" w:hAnsi="Linux Libertine Display O"/>
+          <w:i/>
+          <w:iCs/>
+          <w:color w:val="0070C0"/>
+        </w:rPr>
+        <w:t>rbp</w:t>
+      </w:r>
+      <w:proofErr w:type="spellEnd"/>
+      <w:r>
+        <w:rPr>
+          <w:rFonts w:ascii="Linux Libertine Display O" w:hAnsi="Linux Libertine Display O"/>
+          <w:color w:val="0070C0"/>
+        </w:rPr>
+        <w:t xml:space="preserve">, it would return the base pointer of </w:t>
+      </w:r>
+      <w:proofErr w:type="spellStart"/>
+      <w:r>
+        <w:rPr>
+          <w:rFonts w:ascii="Linux Libertine Display O" w:hAnsi="Linux Libertine Display O"/>
+          <w:i/>
+          <w:iCs/>
+          <w:color w:val="0070C0"/>
+        </w:rPr>
+        <w:t>getBasePointer</w:t>
+      </w:r>
+      <w:proofErr w:type="spellEnd"/>
+      <w:r>
+        <w:rPr>
+          <w:rFonts w:ascii="Linux Libertine Display O" w:hAnsi="Linux Libertine Display O"/>
+          <w:color w:val="0070C0"/>
+        </w:rPr>
+        <w:t xml:space="preserve">, not the function of </w:t>
+      </w:r>
+      <w:proofErr w:type="spellStart"/>
+      <w:r>
+        <w:rPr>
+          <w:rFonts w:ascii="Linux Libertine Display O" w:hAnsi="Linux Libertine Display O"/>
+          <w:i/>
+          <w:iCs/>
+          <w:color w:val="0070C0"/>
+        </w:rPr>
+        <w:t>getBasePointer</w:t>
+      </w:r>
+      <w:proofErr w:type="spellEnd"/>
+      <w:r>
+        <w:rPr>
+          <w:rFonts w:ascii="Linux Libertine Display O" w:hAnsi="Linux Libertine Display O"/>
+          <w:color w:val="0070C0"/>
+        </w:rPr>
+        <w:t xml:space="preserve">. This is why I get the value stored in the register at position 0 relative to </w:t>
+      </w:r>
+      <w:proofErr w:type="spellStart"/>
+      <w:r>
+        <w:rPr>
+          <w:rFonts w:ascii="Linux Libertine Display O" w:hAnsi="Linux Libertine Display O"/>
+          <w:i/>
+          <w:iCs/>
+          <w:color w:val="0070C0"/>
+        </w:rPr>
+        <w:t>rbp</w:t>
+      </w:r>
+      <w:proofErr w:type="spellEnd"/>
+      <w:r>
+        <w:rPr>
+          <w:rFonts w:ascii="Linux Libertine Display O" w:hAnsi="Linux Libertine Display O"/>
+          <w:color w:val="0070C0"/>
+        </w:rPr>
+        <w:t>, using inline assembly.</w:t>
+      </w:r>
+    </w:p>
+    <w:p>
+      <w:pPr>
+        <w:pStyle w:val="Standard"/>
+        <w:rPr>
+          <w:rFonts w:ascii="Linux Libertine Display O" w:hAnsi="Linux Libertine Display O"/>
+          <w:color w:val="0070C0"/>
+        </w:rPr>
+      </w:pPr>
+    </w:p>
+    <w:p>
+      <w:pPr>
+        <w:pStyle w:val="Standard"/>
+        <w:rPr>
+          <w:rFonts w:ascii="Linux Libertine Display O" w:hAnsi="Linux Libertine Display O"/>
+          <w:color w:val="0070C0"/>
+        </w:rPr>
+      </w:pPr>
+      <w:r>
+        <w:rPr>
+          <w:rFonts w:ascii="Linux Libertine Display O" w:hAnsi="Linux Libertine Display O"/>
+          <w:color w:val="0070C0"/>
+        </w:rPr>
+        <w:tab/>
+        <w:t>To get the return address</w:t>
+      </w:r>
+      <w:r>
+        <w:rPr>
+          <w:rFonts w:ascii="Linux Libertine Display O" w:hAnsi="Linux Libertine Display O"/>
+          <w:color w:val="0070C0"/>
+        </w:rPr>
+        <w:t>, I first had to g</w:t>
+      </w:r>
+      <w:r>
+        <w:rPr>
+          <w:rFonts w:ascii="Linux Libertine Display O" w:hAnsi="Linux Libertine Display O"/>
+          <w:color w:val="0070C0"/>
+        </w:rPr>
+        <w:t xml:space="preserve">et the base pointer in the stack frame of the function that called </w:t>
+      </w:r>
+      <w:proofErr w:type="spellStart"/>
+      <w:r>
+        <w:rPr>
+          <w:rFonts w:ascii="Linux Libertine Display O" w:hAnsi="Linux Libertine Display O"/>
+          <w:i/>
+          <w:iCs/>
+          <w:color w:val="0070C0"/>
+        </w:rPr>
+        <w:t>getReturnAddress</w:t>
+      </w:r>
+      <w:proofErr w:type="spellEnd"/>
+      <w:r>
+        <w:rPr>
+          <w:rFonts w:ascii="Linux Libertine Display O" w:hAnsi="Linux Libertine Display O"/>
+          <w:color w:val="0070C0"/>
+        </w:rPr>
+        <w:t xml:space="preserve">, using the same inline assembly command as in </w:t>
+      </w:r>
+      <w:proofErr w:type="spellStart"/>
+      <w:r>
+        <w:rPr>
+          <w:rFonts w:ascii="Linux Libertine Display O" w:hAnsi="Linux Libertine Display O"/>
+          <w:i/>
+          <w:iCs/>
+          <w:color w:val="0070C0"/>
+        </w:rPr>
+        <w:t>getBasePointer</w:t>
+      </w:r>
+      <w:proofErr w:type="spellEnd"/>
+      <w:r>
+        <w:rPr>
+          <w:rFonts w:ascii="Linux Libertine Display O" w:hAnsi="Linux Libertine Display O"/>
+          <w:color w:val="0070C0"/>
+        </w:rPr>
+        <w:t xml:space="preserve"> and storing it in the variable </w:t>
+      </w:r>
+      <w:r>
+        <w:rPr>
+          <w:rFonts w:ascii="Linux Libertine Display O" w:hAnsi="Linux Libertine Display O"/>
+          <w:i/>
+          <w:iCs/>
+          <w:color w:val="0070C0"/>
+        </w:rPr>
+        <w:t>base</w:t>
+      </w:r>
+      <w:r>
+        <w:rPr>
+          <w:rFonts w:ascii="Linux Libertine Display O" w:hAnsi="Linux Libertine Display O"/>
+          <w:color w:val="0070C0"/>
+        </w:rPr>
+        <w:t xml:space="preserve">. The return address being stored in the register with position 8 relative to the base pointer, I used the </w:t>
+      </w:r>
+      <w:proofErr w:type="spellStart"/>
+      <w:r>
+        <w:rPr>
+          <w:rFonts w:ascii="Linux Libertine Display O" w:hAnsi="Linux Libertine Display O"/>
+          <w:i/>
+          <w:iCs/>
+          <w:color w:val="0070C0"/>
+        </w:rPr>
+        <w:t>movq</w:t>
+      </w:r>
+      <w:proofErr w:type="spellEnd"/>
+      <w:r>
+        <w:rPr>
+          <w:rFonts w:ascii="Linux Libertine Display O" w:hAnsi="Linux Libertine Display O"/>
+          <w:color w:val="0070C0"/>
+        </w:rPr>
+        <w:t xml:space="preserve"> assembly operation to copy the value stored in the register with position 8 relative to </w:t>
+      </w:r>
+      <w:r>
+        <w:rPr>
+          <w:rFonts w:ascii="Linux Libertine Display O" w:hAnsi="Linux Libertine Display O"/>
+          <w:i/>
+          <w:iCs/>
+          <w:color w:val="0070C0"/>
+        </w:rPr>
+        <w:t>base</w:t>
+      </w:r>
+      <w:r>
+        <w:rPr>
+          <w:rFonts w:ascii="Linux Libertine Display O" w:hAnsi="Linux Libertine Display O"/>
+          <w:color w:val="0070C0"/>
+        </w:rPr>
+        <w:t xml:space="preserve"> to a new variable </w:t>
+      </w:r>
+      <w:r>
+        <w:rPr>
+          <w:rFonts w:ascii="Linux Libertine Display O" w:hAnsi="Linux Libertine Display O"/>
+          <w:i/>
+          <w:iCs/>
+          <w:color w:val="0070C0"/>
+        </w:rPr>
+        <w:t>address</w:t>
+      </w:r>
+      <w:r>
+        <w:rPr>
+          <w:rFonts w:ascii="Linux Libertine Display O" w:hAnsi="Linux Libertine Display O"/>
+          <w:color w:val="0070C0"/>
+        </w:rPr>
+        <w:t xml:space="preserve">, </w:t>
+      </w:r>
+      <w:r>
+        <w:rPr>
+          <w:rFonts w:ascii="Linux Libertine Display O" w:hAnsi="Linux Libertine Display O"/>
+          <w:color w:val="0070C0"/>
+        </w:rPr>
+        <w:t>which I then returned.</w:t>
+      </w:r>
+    </w:p>
+    <w:p>
+      <w:pPr>
+        <w:pStyle w:val="Standard"/>
+        <w:rPr>
+          <w:rFonts w:ascii="Linux Libertine Display O" w:hAnsi="Linux Libertine Display O"/>
+          <w:color w:val="0070C0"/>
+        </w:rPr>
+      </w:pPr>
+    </w:p>
+    <w:p>
+      <w:pPr>
+        <w:pStyle w:val="Standard"/>
+        <w:rPr>
+          <w:rStyle w:val="Hyperlink"/>
+          <w:rFonts w:ascii="Linux Libertine Display O" w:hAnsi="Linux Libertine Display O"/>
+          <w:u w:val="none"/>
+        </w:rPr>
+      </w:pPr>
+      <w:r>
+        <w:rPr>
+          <w:rFonts w:ascii="Linux Libertine Display O" w:hAnsi="Linux Libertine Display O"/>
+          <w:color w:val="0070C0"/>
+        </w:rPr>
+        <w:tab/>
+        <w:t xml:space="preserve">The next function that I had to implement was </w:t>
+      </w:r>
+      <w:proofErr w:type="spellStart"/>
+      <w:r>
+        <w:rPr>
+          <w:rFonts w:ascii="Linux Libertine Display O" w:hAnsi="Linux Libertine Display O"/>
+          <w:i/>
+          <w:iCs/>
+          <w:color w:val="0070C0"/>
+        </w:rPr>
+        <w:t>printStackFrameData</w:t>
+      </w:r>
+      <w:proofErr w:type="spellEnd"/>
+      <w:r>
+        <w:rPr>
+          <w:rFonts w:ascii="Linux Libertine Display O" w:hAnsi="Linux Libertine Display O"/>
+          <w:color w:val="0070C0"/>
+        </w:rPr>
+        <w:t>. I started by examining the</w:t>
+      </w:r>
+      <w:r>
+        <w:rPr>
+          <w:rFonts w:ascii="Linux Libertine Display O" w:hAnsi="Linux Libertine Display O"/>
+          <w:color w:val="0070C0"/>
+        </w:rPr>
+        <w:t xml:space="preserve"> </w:t>
+      </w:r>
+      <w:hyperlink r:id="rId11" w:history="1">
+        <w:r>
+          <w:rPr>
+            <w:rStyle w:val="Hyperlink"/>
+            <w:rFonts w:ascii="Linux Libertine Display O" w:hAnsi="Linux Libertine Display O"/>
+          </w:rPr>
+          <w:t>System Specification</w:t>
+        </w:r>
+      </w:hyperlink>
+      <w:r>
+        <w:rPr>
+          <w:rStyle w:val="Hyperlink"/>
+          <w:rFonts w:ascii="Linux Libertine Display O" w:hAnsi="Linux Libertine Display O"/>
+          <w:u w:val="none"/>
+        </w:rPr>
+        <w:t>, and I managed to identify a few patterns:</w:t>
+      </w:r>
     </w:p>
     <w:p>
       <w:pPr>
@@ -813,21 +1295,108 @@
           <w:numId w:val="2"/>
         </w:numPr>
         <w:rPr>
-          <w:rFonts w:ascii="Linux Libertine Display O" w:hAnsi="Linux Libertine Display O"/>
-          <w:color w:val="0070C0"/>
-        </w:rPr>
-      </w:pPr>
-      <w:proofErr w:type="spellStart"/>
-      <w:r>
-        <w:rPr>
-          <w:rFonts w:ascii="Linux Libertine Display O" w:hAnsi="Linux Libertine Display O"/>
-          <w:i/>
-          <w:iCs/>
-          <w:color w:val="0070C0"/>
-        </w:rPr>
-        <w:t>getReturnAddress</w:t>
-      </w:r>
-      <w:proofErr w:type="spellEnd"/>
+          <w:rStyle w:val="Hyperlink"/>
+          <w:rFonts w:ascii="Linux Libertine Display O" w:hAnsi="Linux Libertine Display O"/>
+          <w:color w:val="0070C0"/>
+          <w:u w:val="none"/>
+        </w:rPr>
+      </w:pPr>
+      <w:r>
+        <w:rPr>
+          <w:rStyle w:val="Hyperlink"/>
+          <w:rFonts w:ascii="Linux Libertine Display O" w:hAnsi="Linux Libertine Display O"/>
+          <w:u w:val="none"/>
+        </w:rPr>
+        <w:t xml:space="preserve">Firstly, there are </w:t>
+      </w:r>
+      <m:oMath>
+        <m:r>
+          <w:rPr>
+            <w:rStyle w:val="Hyperlink"/>
+            <w:rFonts w:ascii="Cambria Math" w:hAnsi="Cambria Math"/>
+            <w:u w:val="none"/>
+          </w:rPr>
+          <m:t>n+2</m:t>
+        </m:r>
+      </m:oMath>
+      <w:r>
+        <w:rPr>
+          <w:rStyle w:val="Hyperlink"/>
+          <w:rFonts w:ascii="Linux Libertine Display O" w:hAnsi="Linux Libertine Display O"/>
+          <w:u w:val="none"/>
+        </w:rPr>
+        <w:t xml:space="preserve"> stack frames printed out, </w:t>
+      </w:r>
+      <m:oMath>
+        <m:r>
+          <w:rPr>
+            <w:rStyle w:val="Hyperlink"/>
+            <w:rFonts w:ascii="Cambria Math" w:hAnsi="Cambria Math"/>
+            <w:u w:val="none"/>
+          </w:rPr>
+          <m:t>n</m:t>
+        </m:r>
+      </m:oMath>
+      <w:r>
+        <w:rPr>
+          <w:rStyle w:val="Hyperlink"/>
+          <w:rFonts w:ascii="Linux Libertine Display O" w:hAnsi="Linux Libertine Display O"/>
+          <w:u w:val="none"/>
+        </w:rPr>
+        <w:t xml:space="preserve"> being the number used in the </w:t>
+      </w:r>
+      <w:r>
+        <w:rPr>
+          <w:rStyle w:val="Hyperlink"/>
+          <w:rFonts w:ascii="Linux Libertine Display O" w:hAnsi="Linux Libertine Display O"/>
+          <w:i/>
+          <w:iCs/>
+          <w:u w:val="none"/>
+        </w:rPr>
+        <w:t>factorial</w:t>
+      </w:r>
+      <w:r>
+        <w:rPr>
+          <w:rStyle w:val="Hyperlink"/>
+          <w:rFonts w:ascii="Linux Libertine Display O" w:hAnsi="Linux Libertine Display O"/>
+          <w:u w:val="none"/>
+        </w:rPr>
+        <w:t xml:space="preserve"> function. So</w:t>
+      </w:r>
+      <w:r>
+        <w:rPr>
+          <w:rStyle w:val="Hyperlink"/>
+          <w:rFonts w:ascii="Linux Libertine Display O" w:hAnsi="Linux Libertine Display O"/>
+          <w:u w:val="none"/>
+        </w:rPr>
+        <w:t>,</w:t>
+      </w:r>
+      <w:r>
+        <w:rPr>
+          <w:rStyle w:val="Hyperlink"/>
+          <w:rFonts w:ascii="Linux Libertine Display O" w:hAnsi="Linux Libertine Display O"/>
+          <w:u w:val="none"/>
+        </w:rPr>
+        <w:t xml:space="preserve"> for a default value of </w:t>
+      </w:r>
+      <m:oMath>
+        <m:r>
+          <w:rPr>
+            <w:rStyle w:val="Hyperlink"/>
+            <w:rFonts w:ascii="Cambria Math" w:hAnsi="Cambria Math"/>
+            <w:u w:val="none"/>
+          </w:rPr>
+          <m:t>n=6</m:t>
+        </m:r>
+      </m:oMath>
+      <w:r>
+        <w:rPr>
+          <w:rStyle w:val="Hyperlink"/>
+          <w:rFonts w:ascii="Linux Libertine Display O" w:hAnsi="Linux Libertine Display O"/>
+          <w:u w:val="none"/>
+        </w:rPr>
+        <w:t>, 8 stack frames are printed out.</w:t>
+      </w:r>
     </w:p>
     <w:p>
       <w:pPr>
@@ -837,21 +1406,38 @@
           <w:numId w:val="2"/>
         </w:numPr>
         <w:rPr>
-          <w:rFonts w:ascii="Linux Libertine Display O" w:hAnsi="Linux Libertine Display O"/>
-          <w:color w:val="0070C0"/>
-        </w:rPr>
-      </w:pPr>
-      <w:proofErr w:type="spellStart"/>
-      <w:r>
-        <w:rPr>
-          <w:rFonts w:ascii="Linux Libertine Display O" w:hAnsi="Linux Libertine Display O"/>
-          <w:i/>
-          <w:iCs/>
-          <w:color w:val="0070C0"/>
-        </w:rPr>
-        <w:t>printStackFrameData</w:t>
-      </w:r>
-      <w:proofErr w:type="spellEnd"/>
+          <w:rStyle w:val="Hyperlink"/>
+          <w:rFonts w:ascii="Linux Libertine Display O" w:hAnsi="Linux Libertine Display O"/>
+          <w:color w:val="0070C0"/>
+          <w:u w:val="none"/>
+        </w:rPr>
+      </w:pPr>
+      <w:r>
+        <w:rPr>
+          <w:rStyle w:val="Hyperlink"/>
+          <w:rFonts w:ascii="Linux Libertine Display O" w:hAnsi="Linux Libertine Display O"/>
+          <w:u w:val="none"/>
+        </w:rPr>
+        <w:t>Secondly, each stack frame follows the same format: one line of data is printed out, followed by a line of “</w:t>
+      </w:r>
+      <w:proofErr w:type="gramStart"/>
+      <w:r>
+        <w:rPr>
+          <w:rStyle w:val="Hyperlink"/>
+          <w:rFonts w:ascii="Linux Libertine Display O" w:hAnsi="Linux Libertine Display O"/>
+          <w:u w:val="none"/>
+        </w:rPr>
+        <w:t>-“ signs</w:t>
+      </w:r>
+      <w:proofErr w:type="gramEnd"/>
+      <w:r>
+        <w:rPr>
+          <w:rStyle w:val="Hyperlink"/>
+          <w:rFonts w:ascii="Linux Libertine Display O" w:hAnsi="Linux Libertine Display O"/>
+          <w:u w:val="none"/>
+        </w:rPr>
+        <w:t xml:space="preserve"> (13 of them), and then the rest of the data is printed out.</w:t>
+      </w:r>
     </w:p>
     <w:p>
       <w:pPr>
@@ -861,293 +1447,19 @@
           <w:numId w:val="2"/>
         </w:numPr>
         <w:rPr>
-          <w:rFonts w:ascii="Linux Libertine Display O" w:hAnsi="Linux Libertine Display O"/>
-          <w:color w:val="0070C0"/>
-        </w:rPr>
-      </w:pPr>
-      <w:proofErr w:type="spellStart"/>
-      <w:r>
-        <w:rPr>
-          <w:rFonts w:ascii="Linux Libertine Display O" w:hAnsi="Linux Libertine Display O"/>
-          <w:i/>
-          <w:iCs/>
-          <w:color w:val="0070C0"/>
-        </w:rPr>
-        <w:t>printStackFrames</w:t>
-      </w:r>
-      <w:proofErr w:type="spellEnd"/>
-    </w:p>
-    <w:p>
-      <w:pPr>
-        <w:pStyle w:val="Standard"/>
-        <w:rPr>
-          <w:rFonts w:ascii="Linux Libertine Display O" w:hAnsi="Linux Libertine Display O"/>
-          <w:color w:val="0070C0"/>
-        </w:rPr>
-      </w:pPr>
-      <w:r>
-        <w:rPr>
-          <w:rFonts w:ascii="Linux Libertine Display O" w:hAnsi="Linux Libertine Display O"/>
-          <w:color w:val="0070C0"/>
-        </w:rPr>
-        <w:t xml:space="preserve">The design of the functions as well as what they do was already implemented and explained in the header file, </w:t>
-      </w:r>
-      <w:proofErr w:type="spellStart"/>
-      <w:r>
-        <w:rPr>
-          <w:rFonts w:ascii="Linux Libertine Display O" w:hAnsi="Linux Libertine Display O"/>
-          <w:color w:val="0070C0"/>
-        </w:rPr>
-        <w:t>StackFrame.h</w:t>
-      </w:r>
-      <w:proofErr w:type="spellEnd"/>
-      <w:r>
-        <w:rPr>
-          <w:rFonts w:ascii="Linux Libertine Display O" w:hAnsi="Linux Libertine Display O"/>
-          <w:color w:val="0070C0"/>
-        </w:rPr>
-        <w:t>. All I had to do was complete those functions.</w:t>
-      </w:r>
-    </w:p>
-    <w:p>
-      <w:pPr>
-        <w:pStyle w:val="Standard"/>
-        <w:rPr>
-          <w:rFonts w:ascii="Linux Libertine Display O" w:hAnsi="Linux Libertine Display O"/>
-          <w:color w:val="0070C0"/>
-        </w:rPr>
-      </w:pPr>
-    </w:p>
-    <w:p>
-      <w:pPr>
-        <w:pStyle w:val="Standard"/>
-        <w:rPr>
-          <w:rFonts w:ascii="Linux Libertine Display O" w:hAnsi="Linux Libertine Display O"/>
-          <w:color w:val="0070C0"/>
-        </w:rPr>
-      </w:pPr>
-      <w:r>
-        <w:rPr>
-          <w:rFonts w:ascii="Linux Libertine Display O" w:hAnsi="Linux Libertine Display O"/>
-          <w:color w:val="0070C0"/>
-        </w:rPr>
-        <w:tab/>
-      </w:r>
-      <w:proofErr w:type="spellStart"/>
-      <w:r>
-        <w:rPr>
-          <w:rFonts w:ascii="Linux Libertine Display O" w:hAnsi="Linux Libertine Display O"/>
-          <w:i/>
-          <w:iCs/>
-          <w:color w:val="0070C0"/>
-        </w:rPr>
-        <w:t>getBasePointer</w:t>
-      </w:r>
-      <w:proofErr w:type="spellEnd"/>
-      <w:r>
-        <w:rPr>
-          <w:rFonts w:ascii="Linux Libertine Display O" w:hAnsi="Linux Libertine Display O"/>
-          <w:color w:val="0070C0"/>
-        </w:rPr>
-        <w:t xml:space="preserve"> uses inline assembly to get </w:t>
-      </w:r>
-      <w:r>
-        <w:rPr>
-          <w:rFonts w:ascii="Linux Libertine Display O" w:hAnsi="Linux Libertine Display O"/>
-          <w:color w:val="0070C0"/>
-        </w:rPr>
-        <w:t xml:space="preserve">the base pointer in the stack frame of the function that called </w:t>
-      </w:r>
-      <w:proofErr w:type="spellStart"/>
-      <w:r>
-        <w:rPr>
-          <w:rFonts w:ascii="Linux Libertine Display O" w:hAnsi="Linux Libertine Display O"/>
-          <w:i/>
-          <w:iCs/>
-          <w:color w:val="0070C0"/>
-        </w:rPr>
-        <w:t>getBasePointer</w:t>
-      </w:r>
-      <w:proofErr w:type="spellEnd"/>
-      <w:r>
-        <w:rPr>
-          <w:rFonts w:ascii="Linux Libertine Display O" w:hAnsi="Linux Libertine Display O"/>
-          <w:color w:val="0070C0"/>
-        </w:rPr>
-        <w:t xml:space="preserve">. The base pointer is stored in x86-64 in the </w:t>
-      </w:r>
-      <w:proofErr w:type="spellStart"/>
-      <w:r>
-        <w:rPr>
-          <w:rFonts w:ascii="Linux Libertine Display O" w:hAnsi="Linux Libertine Display O"/>
-          <w:i/>
-          <w:iCs/>
-          <w:color w:val="0070C0"/>
-        </w:rPr>
-        <w:t>rbp</w:t>
-      </w:r>
-      <w:proofErr w:type="spellEnd"/>
-      <w:r>
-        <w:rPr>
-          <w:rFonts w:ascii="Linux Libertine Display O" w:hAnsi="Linux Libertine Display O"/>
-          <w:color w:val="0070C0"/>
-        </w:rPr>
-        <w:t xml:space="preserve"> register. However, if the function simply accessed the value stored in </w:t>
-      </w:r>
-      <w:proofErr w:type="spellStart"/>
-      <w:r>
-        <w:rPr>
-          <w:rFonts w:ascii="Linux Libertine Display O" w:hAnsi="Linux Libertine Display O"/>
-          <w:i/>
-          <w:iCs/>
-          <w:color w:val="0070C0"/>
-        </w:rPr>
-        <w:t>rbp</w:t>
-      </w:r>
-      <w:proofErr w:type="spellEnd"/>
-      <w:r>
-        <w:rPr>
-          <w:rFonts w:ascii="Linux Libertine Display O" w:hAnsi="Linux Libertine Display O"/>
-          <w:color w:val="0070C0"/>
-        </w:rPr>
-        <w:t xml:space="preserve">, it would return the base pointer of </w:t>
-      </w:r>
-      <w:proofErr w:type="spellStart"/>
-      <w:r>
-        <w:rPr>
-          <w:rFonts w:ascii="Linux Libertine Display O" w:hAnsi="Linux Libertine Display O"/>
-          <w:i/>
-          <w:iCs/>
-          <w:color w:val="0070C0"/>
-        </w:rPr>
-        <w:t>getBasePointer</w:t>
-      </w:r>
-      <w:proofErr w:type="spellEnd"/>
-      <w:r>
-        <w:rPr>
-          <w:rFonts w:ascii="Linux Libertine Display O" w:hAnsi="Linux Libertine Display O"/>
-          <w:color w:val="0070C0"/>
-        </w:rPr>
-        <w:t xml:space="preserve">, not the function of </w:t>
-      </w:r>
-      <w:proofErr w:type="spellStart"/>
-      <w:r>
-        <w:rPr>
-          <w:rFonts w:ascii="Linux Libertine Display O" w:hAnsi="Linux Libertine Display O"/>
-          <w:i/>
-          <w:iCs/>
-          <w:color w:val="0070C0"/>
-        </w:rPr>
-        <w:t>getBasePointer</w:t>
-      </w:r>
-      <w:proofErr w:type="spellEnd"/>
-      <w:r>
-        <w:rPr>
-          <w:rFonts w:ascii="Linux Libertine Display O" w:hAnsi="Linux Libertine Display O"/>
-          <w:color w:val="0070C0"/>
-        </w:rPr>
-        <w:t xml:space="preserve">. This is why I get the value stored in the register at position 0 relative to </w:t>
-      </w:r>
-      <w:proofErr w:type="spellStart"/>
-      <w:r>
-        <w:rPr>
-          <w:rFonts w:ascii="Linux Libertine Display O" w:hAnsi="Linux Libertine Display O"/>
-          <w:i/>
-          <w:iCs/>
-          <w:color w:val="0070C0"/>
-        </w:rPr>
-        <w:t>rbp</w:t>
-      </w:r>
-      <w:proofErr w:type="spellEnd"/>
-      <w:r>
-        <w:rPr>
-          <w:rFonts w:ascii="Linux Libertine Display O" w:hAnsi="Linux Libertine Display O"/>
-          <w:color w:val="0070C0"/>
-        </w:rPr>
-        <w:t>, using inline assembly.</w:t>
-      </w:r>
-    </w:p>
-    <w:p>
-      <w:pPr>
-        <w:pStyle w:val="Standard"/>
-        <w:rPr>
-          <w:rFonts w:ascii="Linux Libertine Display O" w:hAnsi="Linux Libertine Display O"/>
-          <w:color w:val="0070C0"/>
-        </w:rPr>
-      </w:pPr>
-    </w:p>
-    <w:p>
-      <w:pPr>
-        <w:pStyle w:val="Standard"/>
-        <w:rPr>
-          <w:rFonts w:ascii="Linux Libertine Display O" w:hAnsi="Linux Libertine Display O"/>
-          <w:color w:val="0070C0"/>
-        </w:rPr>
-      </w:pPr>
-      <w:r>
-        <w:rPr>
-          <w:rFonts w:ascii="Linux Libertine Display O" w:hAnsi="Linux Libertine Display O"/>
-          <w:color w:val="0070C0"/>
-        </w:rPr>
-        <w:tab/>
-        <w:t>To get the return address</w:t>
-      </w:r>
-    </w:p>
-    <w:p>
-      <w:pPr>
-        <w:pStyle w:val="Standard"/>
-        <w:rPr>
-          <w:rFonts w:ascii="Linux Libertine Display O" w:hAnsi="Linux Libertine Display O"/>
-          <w:b/>
-          <w:bCs/>
-          <w:u w:val="single"/>
-        </w:rPr>
-      </w:pPr>
-    </w:p>
-    <w:p>
-      <w:pPr>
-        <w:pStyle w:val="Standard"/>
-        <w:rPr>
-          <w:rFonts w:ascii="Linux Libertine Display O" w:hAnsi="Linux Libertine Display O"/>
-          <w:b/>
-          <w:bCs/>
-          <w:u w:val="single"/>
-        </w:rPr>
-      </w:pPr>
-      <w:r>
-        <w:rPr>
-          <w:rFonts w:ascii="Linux Libertine Display O" w:hAnsi="Linux Libertine Display O"/>
-          <w:b/>
-          <w:bCs/>
-          <w:u w:val="single"/>
-        </w:rPr>
-        <w:t>Testing</w:t>
-      </w:r>
-    </w:p>
-    <w:p>
-      <w:pPr>
-        <w:pStyle w:val="Standard"/>
-        <w:rPr>
-          <w:rFonts w:ascii="Linux Libertine Display O" w:hAnsi="Linux Libertine Display O"/>
-          <w:color w:val="0070C0"/>
-        </w:rPr>
-      </w:pPr>
-    </w:p>
-    <w:p>
-      <w:pPr>
-        <w:pStyle w:val="Standard"/>
-        <w:rPr>
-          <w:rFonts w:ascii="Linux Libertine Display O" w:hAnsi="Linux Libertine Display O"/>
-          <w:color w:val="0070C0"/>
-        </w:rPr>
-      </w:pPr>
-      <w:r>
-        <w:rPr>
-          <w:rFonts w:ascii="Linux Libertine Display O" w:hAnsi="Linux Libertine Display O"/>
-          <w:color w:val="0070C0"/>
-        </w:rPr>
-        <w:tab/>
-        <w:t>To test my implementation of my code, I created 3 test files:</w:t>
+          <w:rStyle w:val="Hyperlink"/>
+          <w:rFonts w:ascii="Linux Libertine Display O" w:hAnsi="Linux Libertine Display O"/>
+          <w:color w:val="0070C0"/>
+          <w:u w:val="none"/>
+        </w:rPr>
+      </w:pPr>
+      <w:r>
+        <w:rPr>
+          <w:rStyle w:val="Hyperlink"/>
+          <w:rFonts w:ascii="Linux Libertine Display O" w:hAnsi="Linux Libertine Display O"/>
+          <w:u w:val="none"/>
+        </w:rPr>
+        <w:t>Thirdly, the number of lines is equal to the difference between the previous base pointer and the current base pointer, divided by 8 (as we want 8 bytes per line).</w:t>
       </w:r>
     </w:p>
     <w:p>
@@ -1158,38 +1470,27 @@
           <w:numId w:val="2"/>
         </w:numPr>
         <w:rPr>
-          <w:rFonts w:ascii="Linux Libertine Display O" w:hAnsi="Linux Libertine Display O"/>
-          <w:i/>
-          <w:iCs/>
-          <w:color w:val="0070C0"/>
-          <w:sz w:val="22"/>
-          <w:szCs w:val="22"/>
-        </w:rPr>
-      </w:pPr>
-      <w:proofErr w:type="spellStart"/>
-      <w:r>
-        <w:rPr>
-          <w:rFonts w:ascii="Linux Libertine Display O" w:hAnsi="Linux Libertine Display O"/>
-          <w:i/>
-          <w:iCs/>
-          <w:color w:val="0070C0"/>
-        </w:rPr>
-        <w:t>test_invalid.c</w:t>
-      </w:r>
-      <w:proofErr w:type="spellEnd"/>
-      <w:r>
-        <w:rPr>
-          <w:rFonts w:ascii="Linux Libertine Display O" w:hAnsi="Linux Libertine Display O"/>
-          <w:color w:val="0070C0"/>
-        </w:rPr>
-        <w:t xml:space="preserve">, which tests that my implementation </w:t>
-      </w:r>
-      <w:r>
-        <w:rPr>
-          <w:rFonts w:ascii="Linux Libertine Display O" w:hAnsi="Linux Libertine Display O"/>
-          <w:color w:val="0070C0"/>
-        </w:rPr>
-        <w:t>deals with handling errors.</w:t>
+          <w:rStyle w:val="Hyperlink"/>
+          <w:rFonts w:ascii="Linux Libertine Display O" w:hAnsi="Linux Libertine Display O"/>
+          <w:color w:val="0070C0"/>
+          <w:u w:val="none"/>
+        </w:rPr>
+      </w:pPr>
+      <w:r>
+        <w:rPr>
+          <w:rStyle w:val="Hyperlink"/>
+          <w:rFonts w:ascii="Linux Libertine Display O" w:hAnsi="Linux Libertine Display O"/>
+          <w:u w:val="none"/>
+        </w:rPr>
+        <w:t xml:space="preserve">Fourthly, the first hexadecimal number in the first line of a stack frame is the same as the second hexadecimal number in the first line of the previous stack frame. </w:t>
+      </w:r>
+      <w:r>
+        <w:rPr>
+          <w:rStyle w:val="Hyperlink"/>
+          <w:rFonts w:ascii="Linux Libertine Display O" w:hAnsi="Linux Libertine Display O"/>
+          <w:u w:val="none"/>
+        </w:rPr>
+        <w:t>Therefore, I deduced that in the first line of each stack frame, the first hexadecimal number is the current base pointer, and the second number is the value stored at this address.</w:t>
       </w:r>
     </w:p>
     <w:p>
@@ -1200,31 +1501,263 @@
           <w:numId w:val="2"/>
         </w:numPr>
         <w:rPr>
-          <w:rFonts w:ascii="Linux Libertine Display O" w:hAnsi="Linux Libertine Display O"/>
-          <w:i/>
-          <w:iCs/>
-          <w:color w:val="0070C0"/>
-          <w:sz w:val="22"/>
-          <w:szCs w:val="22"/>
-        </w:rPr>
-      </w:pPr>
+          <w:rStyle w:val="Hyperlink"/>
+          <w:rFonts w:ascii="Linux Libertine Display O" w:hAnsi="Linux Libertine Display O"/>
+          <w:color w:val="0070C0"/>
+          <w:u w:val="none"/>
+        </w:rPr>
+      </w:pPr>
+      <w:r>
+        <w:rPr>
+          <w:rStyle w:val="Hyperlink"/>
+          <w:rFonts w:ascii="Linux Libertine Display O" w:hAnsi="Linux Libertine Display O"/>
+          <w:u w:val="none"/>
+        </w:rPr>
+        <w:t xml:space="preserve">Finally, the 8 individual hexadecimal numbers that are printed after the “--” </w:t>
+      </w:r>
+      <w:r>
+        <w:rPr>
+          <w:rStyle w:val="Hyperlink"/>
+          <w:rFonts w:ascii="Linux Libertine Display O" w:hAnsi="Linux Libertine Display O"/>
+          <w:u w:val="none"/>
+        </w:rPr>
+        <w:t>are identical to the second hexadecimal number in reverse order (and taking each digit in pairs).</w:t>
+      </w:r>
+    </w:p>
+    <w:p>
+      <w:pPr>
+        <w:pStyle w:val="Standard"/>
+        <w:rPr>
+          <w:rStyle w:val="Hyperlink"/>
+          <w:rFonts w:ascii="Linux Libertine Display O" w:hAnsi="Linux Libertine Display O"/>
+          <w:u w:val="none"/>
+        </w:rPr>
+      </w:pPr>
+      <w:r>
+        <w:rPr>
+          <w:rStyle w:val="Hyperlink"/>
+          <w:rFonts w:ascii="Linux Libertine Display O" w:hAnsi="Linux Libertine Display O"/>
+          <w:u w:val="none"/>
+        </w:rPr>
+        <w:t xml:space="preserve">The first thing to do in </w:t>
+      </w:r>
       <w:proofErr w:type="spellStart"/>
       <w:r>
         <w:rPr>
-          <w:rFonts w:ascii="Linux Libertine Display O" w:hAnsi="Linux Libertine Display O"/>
-          <w:i/>
-          <w:iCs/>
-          <w:color w:val="0070C0"/>
-        </w:rPr>
-        <w:t>test_stack.c</w:t>
+          <w:rStyle w:val="Hyperlink"/>
+          <w:rFonts w:ascii="Linux Libertine Display O" w:hAnsi="Linux Libertine Display O"/>
+          <w:i/>
+          <w:iCs/>
+          <w:u w:val="none"/>
+        </w:rPr>
+        <w:t>printStackFrameData</w:t>
       </w:r>
       <w:proofErr w:type="spellEnd"/>
       <w:r>
         <w:rPr>
-          <w:rFonts w:ascii="Linux Libertine Display O" w:hAnsi="Linux Libertine Display O"/>
-          <w:color w:val="0070C0"/>
-        </w:rPr>
-        <w:t>, which tests my implementation of a stack.</w:t>
+          <w:rStyle w:val="Hyperlink"/>
+          <w:rFonts w:ascii="Linux Libertine Display O" w:hAnsi="Linux Libertine Display O"/>
+          <w:u w:val="none"/>
+        </w:rPr>
+        <w:t xml:space="preserve"> was to compute the size of the stack frame: this is the previous base pointer minus the current base pointer. I then used a </w:t>
+      </w:r>
+      <w:r>
+        <w:rPr>
+          <w:rStyle w:val="Hyperlink"/>
+          <w:rFonts w:ascii="Linux Libertine Display O" w:hAnsi="Linux Libertine Display O"/>
+          <w:i/>
+          <w:iCs/>
+          <w:u w:val="none"/>
+        </w:rPr>
+        <w:t>for</w:t>
+      </w:r>
+      <w:r>
+        <w:rPr>
+          <w:rStyle w:val="Hyperlink"/>
+          <w:rFonts w:ascii="Linux Libertine Display O" w:hAnsi="Linux Libertine Display O"/>
+          <w:u w:val="none"/>
+        </w:rPr>
+        <w:t xml:space="preserve"> loop to repeat the next steps a certain number of times, according to pattern 3. I then created a string of size 16 (17 in c, as it counts the null character) to store the first hexadecimal number: the base pointer. I used the </w:t>
+      </w:r>
+      <w:proofErr w:type="spellStart"/>
+      <w:r>
+        <w:rPr>
+          <w:rStyle w:val="Hyperlink"/>
+          <w:rFonts w:ascii="Linux Libertine Display O" w:hAnsi="Linux Libertine Display O"/>
+          <w:i/>
+          <w:iCs/>
+          <w:u w:val="none"/>
+        </w:rPr>
+        <w:t>sprintf</w:t>
+      </w:r>
+      <w:proofErr w:type="spellEnd"/>
+      <w:r>
+        <w:rPr>
+          <w:rStyle w:val="Hyperlink"/>
+          <w:rFonts w:ascii="Linux Libertine Display O" w:hAnsi="Linux Libertine Display O"/>
+          <w:u w:val="none"/>
+        </w:rPr>
+        <w:t xml:space="preserve"> method to format the string accordingly (in hexadecimal, with leading 0 if necessary). </w:t>
+      </w:r>
+      <w:r>
+        <w:rPr>
+          <w:rStyle w:val="Hyperlink"/>
+          <w:rFonts w:ascii="Linux Libertine Display O" w:hAnsi="Linux Libertine Display O"/>
+          <w:u w:val="none"/>
+        </w:rPr>
+        <w:t>I used inline assembly</w:t>
+      </w:r>
+      <w:r>
+        <w:rPr>
+          <w:rStyle w:val="Hyperlink"/>
+          <w:rFonts w:ascii="Linux Libertine Display O" w:hAnsi="Linux Libertine Display O"/>
+          <w:u w:val="none"/>
+        </w:rPr>
+        <w:t xml:space="preserve"> t</w:t>
+      </w:r>
+      <w:r>
+        <w:rPr>
+          <w:rStyle w:val="Hyperlink"/>
+          <w:rFonts w:ascii="Linux Libertine Display O" w:hAnsi="Linux Libertine Display O"/>
+          <w:u w:val="none"/>
+        </w:rPr>
+        <w:t>o get the second hexadecimal number (the value stored at the address of the first number)</w:t>
+      </w:r>
+      <w:r>
+        <w:rPr>
+          <w:rStyle w:val="Hyperlink"/>
+          <w:rFonts w:ascii="Linux Libertine Display O" w:hAnsi="Linux Libertine Display O"/>
+          <w:u w:val="none"/>
+        </w:rPr>
+        <w:t>, formatted it in the same format as the first hexadecimal number, and then printed both numbers.</w:t>
+      </w:r>
+      <w:r>
+        <w:rPr>
+          <w:rStyle w:val="Hyperlink"/>
+          <w:rFonts w:ascii="Linux Libertine Display O" w:hAnsi="Linux Libertine Display O"/>
+          <w:u w:val="none"/>
+        </w:rPr>
+        <w:t xml:space="preserve"> The next step was to output the 8 individual hexadecimal numbers. To do so, I cycled through the return address in reverse order, two-by-two, and printed out those numbers after a “--“. Finally, I had to update the previous </w:t>
+      </w:r>
+      <w:r>
+        <w:rPr>
+          <w:rStyle w:val="Hyperlink"/>
+          <w:rFonts w:ascii="Linux Libertine Display O" w:hAnsi="Linux Libertine Display O"/>
+          <w:u w:val="none"/>
+        </w:rPr>
+        <w:t xml:space="preserve">base pointer to the current base </w:t>
+      </w:r>
+      <w:r>
+        <w:rPr>
+          <w:rStyle w:val="Hyperlink"/>
+          <w:rFonts w:ascii="Linux Libertine Display O" w:hAnsi="Linux Libertine Display O"/>
+          <w:u w:val="none"/>
+        </w:rPr>
+        <w:t>pointer and</w:t>
+      </w:r>
+      <w:r>
+        <w:rPr>
+          <w:rStyle w:val="Hyperlink"/>
+          <w:rFonts w:ascii="Linux Libertine Display O" w:hAnsi="Linux Libertine Display O"/>
+          <w:u w:val="none"/>
+        </w:rPr>
+        <w:t xml:space="preserve"> increase the current base pointer by 8.</w:t>
+      </w:r>
+    </w:p>
+    <w:p>
+      <w:pPr>
+        <w:pStyle w:val="Standard"/>
+        <w:rPr>
+          <w:rStyle w:val="Hyperlink"/>
+          <w:rFonts w:ascii="Linux Libertine Display O" w:hAnsi="Linux Libertine Display O"/>
+          <w:u w:val="none"/>
+        </w:rPr>
+      </w:pPr>
+    </w:p>
+    <w:p>
+      <w:pPr>
+        <w:pStyle w:val="Standard"/>
+        <w:rPr>
+          <w:rFonts w:ascii="Linux Libertine Display O" w:hAnsi="Linux Libertine Display O"/>
+          <w:color w:val="0070C0"/>
+        </w:rPr>
+      </w:pPr>
+      <w:r>
+        <w:rPr>
+          <w:rStyle w:val="Hyperlink"/>
+          <w:rFonts w:ascii="Linux Libertine Display O" w:hAnsi="Linux Libertine Display O"/>
+          <w:u w:val="none"/>
+        </w:rPr>
+        <w:tab/>
+      </w:r>
+      <w:proofErr w:type="spellStart"/>
+      <w:r>
+        <w:rPr>
+          <w:rStyle w:val="Hyperlink"/>
+          <w:rFonts w:ascii="Linux Libertine Display O" w:hAnsi="Linux Libertine Display O"/>
+          <w:i/>
+          <w:iCs/>
+          <w:u w:val="none"/>
+        </w:rPr>
+        <w:t>printStackFrames</w:t>
+      </w:r>
+      <w:proofErr w:type="spellEnd"/>
+    </w:p>
+    <w:p>
+      <w:pPr>
+        <w:pStyle w:val="Standard"/>
+        <w:rPr>
+          <w:rFonts w:ascii="Linux Libertine Display O" w:hAnsi="Linux Libertine Display O"/>
+          <w:b/>
+          <w:bCs/>
+          <w:u w:val="single"/>
+        </w:rPr>
+      </w:pPr>
+    </w:p>
+    <w:p>
+      <w:pPr>
+        <w:pStyle w:val="Standard"/>
+        <w:rPr>
+          <w:rFonts w:ascii="Linux Libertine Display O" w:hAnsi="Linux Libertine Display O"/>
+          <w:b/>
+          <w:bCs/>
+          <w:u w:val="single"/>
+        </w:rPr>
+      </w:pPr>
+      <w:r>
+        <w:rPr>
+          <w:rFonts w:ascii="Linux Libertine Display O" w:hAnsi="Linux Libertine Display O"/>
+          <w:b/>
+          <w:bCs/>
+          <w:u w:val="single"/>
+        </w:rPr>
+        <w:t>Testing</w:t>
+      </w:r>
+    </w:p>
+    <w:p>
+      <w:pPr>
+        <w:pStyle w:val="Standard"/>
+        <w:rPr>
+          <w:rFonts w:ascii="Linux Libertine Display O" w:hAnsi="Linux Libertine Display O"/>
+          <w:color w:val="0070C0"/>
+        </w:rPr>
+      </w:pPr>
+    </w:p>
+    <w:p>
+      <w:pPr>
+        <w:pStyle w:val="Standard"/>
+        <w:rPr>
+          <w:rFonts w:ascii="Linux Libertine Display O" w:hAnsi="Linux Libertine Display O"/>
+          <w:color w:val="0070C0"/>
+        </w:rPr>
+      </w:pPr>
+      <w:r>
+        <w:rPr>
+          <w:rFonts w:ascii="Linux Libertine Display O" w:hAnsi="Linux Libertine Display O"/>
+          <w:color w:val="0070C0"/>
+        </w:rPr>
+        <w:tab/>
+        <w:t>To test my implementation of my code, I created 3 test files:</w:t>
       </w:r>
     </w:p>
     <w:p>
@@ -1251,6 +1784,83 @@
           <w:iCs/>
           <w:color w:val="0070C0"/>
         </w:rPr>
+        <w:t>test_invalid.c</w:t>
+      </w:r>
+      <w:proofErr w:type="spellEnd"/>
+      <w:r>
+        <w:rPr>
+          <w:rFonts w:ascii="Linux Libertine Display O" w:hAnsi="Linux Libertine Display O"/>
+          <w:color w:val="0070C0"/>
+        </w:rPr>
+        <w:t xml:space="preserve">, which tests that my implementation </w:t>
+      </w:r>
+      <w:r>
+        <w:rPr>
+          <w:rFonts w:ascii="Linux Libertine Display O" w:hAnsi="Linux Libertine Display O"/>
+          <w:color w:val="0070C0"/>
+        </w:rPr>
+        <w:t>deals with handling errors.</w:t>
+      </w:r>
+    </w:p>
+    <w:p>
+      <w:pPr>
+        <w:pStyle w:val="Standard"/>
+        <w:numPr>
+          <w:ilvl w:val="0"/>
+          <w:numId w:val="2"/>
+        </w:numPr>
+        <w:rPr>
+          <w:rFonts w:ascii="Linux Libertine Display O" w:hAnsi="Linux Libertine Display O"/>
+          <w:i/>
+          <w:iCs/>
+          <w:color w:val="0070C0"/>
+          <w:sz w:val="22"/>
+          <w:szCs w:val="22"/>
+        </w:rPr>
+      </w:pPr>
+      <w:proofErr w:type="spellStart"/>
+      <w:r>
+        <w:rPr>
+          <w:rFonts w:ascii="Linux Libertine Display O" w:hAnsi="Linux Libertine Display O"/>
+          <w:i/>
+          <w:iCs/>
+          <w:color w:val="0070C0"/>
+        </w:rPr>
+        <w:t>test_stack.c</w:t>
+      </w:r>
+      <w:proofErr w:type="spellEnd"/>
+      <w:r>
+        <w:rPr>
+          <w:rFonts w:ascii="Linux Libertine Display O" w:hAnsi="Linux Libertine Display O"/>
+          <w:color w:val="0070C0"/>
+        </w:rPr>
+        <w:t>, which tests my implementation of a stack.</w:t>
+      </w:r>
+    </w:p>
+    <w:p>
+      <w:pPr>
+        <w:pStyle w:val="Standard"/>
+        <w:numPr>
+          <w:ilvl w:val="0"/>
+          <w:numId w:val="2"/>
+        </w:numPr>
+        <w:rPr>
+          <w:rFonts w:ascii="Linux Libertine Display O" w:hAnsi="Linux Libertine Display O"/>
+          <w:i/>
+          <w:iCs/>
+          <w:color w:val="0070C0"/>
+          <w:sz w:val="22"/>
+          <w:szCs w:val="22"/>
+        </w:rPr>
+      </w:pPr>
+      <w:proofErr w:type="spellStart"/>
+      <w:r>
+        <w:rPr>
+          <w:rFonts w:ascii="Linux Libertine Display O" w:hAnsi="Linux Libertine Display O"/>
+          <w:i/>
+          <w:iCs/>
+          <w:color w:val="0070C0"/>
+        </w:rPr>
         <w:t>test_print.c</w:t>
       </w:r>
       <w:proofErr w:type="spellEnd"/>
@@ -1307,6 +1917,7 @@
           <w:rFonts w:ascii="Linux Libertine Display O" w:hAnsi="Linux Libertine Display O"/>
           <w:color w:val="0070C0"/>
         </w:rPr>
+        <w:lastRenderedPageBreak/>
         <w:t>The format of my testing is identical in each of the three testing files. Each test calls the method that it must test and compares the obtained output to an expected value. If they differ, the test fails, the function is considered invalid, both submitted and expected outputs are printed, and the test method returns 1. Otherwise, the test is considered successful, and the test method returns 0.</w:t>
       </w:r>
     </w:p>
@@ -1566,7 +2177,7 @@
                     </pic:cNvPicPr>
                   </pic:nvPicPr>
                   <pic:blipFill>
-                    <a:blip r:embed="rId11">
+                    <a:blip r:embed="rId12">
                       <a:extLst>
                         <a:ext uri="{28A0092B-C50C-407E-A947-70E740481C1C}">
                           <a14:useLocalDpi xmlns:a14="http://schemas.microsoft.com/office/drawing/2010/main" val="0"/>
@@ -1840,6 +2451,7 @@
           <w:rFonts w:ascii="Linux Libertine Display O" w:hAnsi="Linux Libertine Display O"/>
           <w:color w:val="0070C0"/>
         </w:rPr>
+        <w:lastRenderedPageBreak/>
         <w:tab/>
         <w:t xml:space="preserve">On the other hand, </w:t>
       </w:r>
@@ -2225,7 +2837,7 @@
                     </pic:cNvPicPr>
                   </pic:nvPicPr>
                   <pic:blipFill>
-                    <a:blip r:embed="rId12">
+                    <a:blip r:embed="rId13">
                       <a:extLst>
                         <a:ext uri="{28A0092B-C50C-407E-A947-70E740481C1C}">
                           <a14:useLocalDpi xmlns:a14="http://schemas.microsoft.com/office/drawing/2010/main" val="0"/>
@@ -2483,6 +3095,7 @@
           <w:rFonts w:ascii="Linux Libertine Display O" w:hAnsi="Linux Libertine Display O"/>
           <w:color w:val="0070C0"/>
         </w:rPr>
+        <w:lastRenderedPageBreak/>
         <w:tab/>
         <w:t>We have 5 Boolean variables:</w:t>
       </w:r>
@@ -3220,7 +3833,7 @@
                     </pic:cNvPicPr>
                   </pic:nvPicPr>
                   <pic:blipFill>
-                    <a:blip r:embed="rId13">
+                    <a:blip r:embed="rId14">
                       <a:extLst>
                         <a:ext uri="{28A0092B-C50C-407E-A947-70E740481C1C}">
                           <a14:useLocalDpi xmlns:a14="http://schemas.microsoft.com/office/drawing/2010/main" val="0"/>
@@ -3391,6 +4004,7 @@
           <w:color w:val="0070C0"/>
           <w:u w:val="single"/>
         </w:rPr>
+        <w:lastRenderedPageBreak/>
         <w:t>Question 4:</w:t>
       </w:r>
     </w:p>
@@ -3789,7 +4403,6 @@
           <w:rFonts w:ascii="Linux Libertine Display O" w:hAnsi="Linux Libertine Display O"/>
           <w:color w:val="0070C0"/>
         </w:rPr>
-        <w:lastRenderedPageBreak/>
         <w:t>“One box contains either a red card, a black card, or a prize but no cards” = “</w:t>
       </w:r>
       <m:oMath>
@@ -4385,6 +4998,7 @@
           <w:rFonts w:ascii="Linux Libertine Display O" w:hAnsi="Linux Libertine Display O"/>
           <w:color w:val="0070C0"/>
         </w:rPr>
+        <w:lastRenderedPageBreak/>
         <w:t>By combining all eight compound formulas into one, and converting them to RPN, we obtain the following: “</w:t>
       </w:r>
       <w:r>
@@ -4547,7 +5161,7 @@
                     </pic:cNvPicPr>
                   </pic:nvPicPr>
                   <pic:blipFill>
-                    <a:blip r:embed="rId14">
+                    <a:blip r:embed="rId15">
                       <a:extLst>
                         <a:ext uri="{28A0092B-C50C-407E-A947-70E740481C1C}">
                           <a14:useLocalDpi xmlns:a14="http://schemas.microsoft.com/office/drawing/2010/main" val="0"/>
@@ -4610,7 +5224,7 @@
                     </pic:cNvPicPr>
                   </pic:nvPicPr>
                   <pic:blipFill>
-                    <a:blip r:embed="rId15">
+                    <a:blip r:embed="rId16">
                       <a:extLst>
                         <a:ext uri="{28A0092B-C50C-407E-A947-70E740481C1C}">
                           <a14:useLocalDpi xmlns:a14="http://schemas.microsoft.com/office/drawing/2010/main" val="0"/>
@@ -4952,6 +5566,7 @@
           <w:rFonts w:ascii="Linux Libertine Display O" w:hAnsi="Linux Libertine Display O"/>
           <w:color w:val="0070C0"/>
         </w:rPr>
+        <w:lastRenderedPageBreak/>
         <w:t>If I had extra time, I would try to implement a more memory-efficient stack implementation, as mine always has a maximum capacity of 1000, regardless of the size of the inputted formula. Also, for 26 Boolean variables and the formula “</w:t>
       </w:r>
       <w:proofErr w:type="spellStart"/>
@@ -4992,8 +5607,8 @@
       </w:pPr>
     </w:p>
     <w:sectPr>
-      <w:headerReference w:type="default" r:id="rId16"/>
-      <w:footerReference w:type="default" r:id="rId17"/>
+      <w:headerReference w:type="default" r:id="rId17"/>
+      <w:footerReference w:type="default" r:id="rId18"/>
       <w:pgSz w:w="11906" w:h="16838"/>
       <w:pgMar w:top="1134" w:right="1134" w:bottom="1134" w:left="1134" w:header="720" w:footer="720" w:gutter="0"/>
       <w:cols w:space="720"/>
@@ -5184,16 +5799,17 @@
   <w:abstractNum w:abstractNumId="0" w15:restartNumberingAfterBreak="0">
     <w:nsid w:val="15243090"/>
     <w:multiLevelType w:val="hybridMultilevel"/>
-    <w:tmpl w:val="8FC84F14"/>
-    <w:lvl w:ilvl="0" w:tplc="DD8606B4">
-      <w:numFmt w:val="bullet"/>
-      <w:lvlText w:val="-"/>
+    <w:tmpl w:val="40F67956"/>
+    <w:lvl w:ilvl="0" w:tplc="0809000F">
+      <w:start w:val="1"/>
+      <w:numFmt w:val="decimal"/>
+      <w:lvlText w:val="%1."/>
       <w:lvlJc w:val="left"/>
       <w:pPr>
         <w:ind w:left="720" w:hanging="360"/>
       </w:pPr>
       <w:rPr>
-        <w:rFonts w:ascii="Linux Libertine Display O" w:eastAsia="Droid Sans Fallback" w:hAnsi="Linux Libertine Display O" w:cs="Droid Sans Devanagari" w:hint="default"/>
+        <w:rFonts w:hint="default"/>
       </w:rPr>
     </w:lvl>
     <w:lvl w:ilvl="1" w:tplc="08090003">
@@ -5514,6 +6130,118 @@
     <w:multiLevelType w:val="hybridMultilevel"/>
     <w:tmpl w:val="44C24CB6"/>
     <w:lvl w:ilvl="0" w:tplc="DD8606B4">
+      <w:numFmt w:val="bullet"/>
+      <w:lvlText w:val="-"/>
+      <w:lvlJc w:val="left"/>
+      <w:pPr>
+        <w:ind w:left="720" w:hanging="360"/>
+      </w:pPr>
+      <w:rPr>
+        <w:rFonts w:ascii="Linux Libertine Display O" w:eastAsia="Droid Sans Fallback" w:hAnsi="Linux Libertine Display O" w:cs="Droid Sans Devanagari" w:hint="default"/>
+      </w:rPr>
+    </w:lvl>
+    <w:lvl w:ilvl="1" w:tplc="08090003" w:tentative="1">
+      <w:start w:val="1"/>
+      <w:numFmt w:val="bullet"/>
+      <w:lvlText w:val="o"/>
+      <w:lvlJc w:val="left"/>
+      <w:pPr>
+        <w:ind w:left="1440" w:hanging="360"/>
+      </w:pPr>
+      <w:rPr>
+        <w:rFonts w:ascii="Courier New" w:hAnsi="Courier New" w:cs="Courier New" w:hint="default"/>
+      </w:rPr>
+    </w:lvl>
+    <w:lvl w:ilvl="2" w:tplc="08090005" w:tentative="1">
+      <w:start w:val="1"/>
+      <w:numFmt w:val="bullet"/>
+      <w:lvlText w:val=""/>
+      <w:lvlJc w:val="left"/>
+      <w:pPr>
+        <w:ind w:left="2160" w:hanging="360"/>
+      </w:pPr>
+      <w:rPr>
+        <w:rFonts w:ascii="Wingdings" w:hAnsi="Wingdings" w:hint="default"/>
+      </w:rPr>
+    </w:lvl>
+    <w:lvl w:ilvl="3" w:tplc="08090001" w:tentative="1">
+      <w:start w:val="1"/>
+      <w:numFmt w:val="bullet"/>
+      <w:lvlText w:val=""/>
+      <w:lvlJc w:val="left"/>
+      <w:pPr>
+        <w:ind w:left="2880" w:hanging="360"/>
+      </w:pPr>
+      <w:rPr>
+        <w:rFonts w:ascii="Symbol" w:hAnsi="Symbol" w:hint="default"/>
+      </w:rPr>
+    </w:lvl>
+    <w:lvl w:ilvl="4" w:tplc="08090003" w:tentative="1">
+      <w:start w:val="1"/>
+      <w:numFmt w:val="bullet"/>
+      <w:lvlText w:val="o"/>
+      <w:lvlJc w:val="left"/>
+      <w:pPr>
+        <w:ind w:left="3600" w:hanging="360"/>
+      </w:pPr>
+      <w:rPr>
+        <w:rFonts w:ascii="Courier New" w:hAnsi="Courier New" w:cs="Courier New" w:hint="default"/>
+      </w:rPr>
+    </w:lvl>
+    <w:lvl w:ilvl="5" w:tplc="08090005" w:tentative="1">
+      <w:start w:val="1"/>
+      <w:numFmt w:val="bullet"/>
+      <w:lvlText w:val=""/>
+      <w:lvlJc w:val="left"/>
+      <w:pPr>
+        <w:ind w:left="4320" w:hanging="360"/>
+      </w:pPr>
+      <w:rPr>
+        <w:rFonts w:ascii="Wingdings" w:hAnsi="Wingdings" w:hint="default"/>
+      </w:rPr>
+    </w:lvl>
+    <w:lvl w:ilvl="6" w:tplc="08090001" w:tentative="1">
+      <w:start w:val="1"/>
+      <w:numFmt w:val="bullet"/>
+      <w:lvlText w:val=""/>
+      <w:lvlJc w:val="left"/>
+      <w:pPr>
+        <w:ind w:left="5040" w:hanging="360"/>
+      </w:pPr>
+      <w:rPr>
+        <w:rFonts w:ascii="Symbol" w:hAnsi="Symbol" w:hint="default"/>
+      </w:rPr>
+    </w:lvl>
+    <w:lvl w:ilvl="7" w:tplc="08090003" w:tentative="1">
+      <w:start w:val="1"/>
+      <w:numFmt w:val="bullet"/>
+      <w:lvlText w:val="o"/>
+      <w:lvlJc w:val="left"/>
+      <w:pPr>
+        <w:ind w:left="5760" w:hanging="360"/>
+      </w:pPr>
+      <w:rPr>
+        <w:rFonts w:ascii="Courier New" w:hAnsi="Courier New" w:cs="Courier New" w:hint="default"/>
+      </w:rPr>
+    </w:lvl>
+    <w:lvl w:ilvl="8" w:tplc="08090005" w:tentative="1">
+      <w:start w:val="1"/>
+      <w:numFmt w:val="bullet"/>
+      <w:lvlText w:val=""/>
+      <w:lvlJc w:val="left"/>
+      <w:pPr>
+        <w:ind w:left="6480" w:hanging="360"/>
+      </w:pPr>
+      <w:rPr>
+        <w:rFonts w:ascii="Wingdings" w:hAnsi="Wingdings" w:hint="default"/>
+      </w:rPr>
+    </w:lvl>
+  </w:abstractNum>
+  <w:abstractNum w:abstractNumId="4" w15:restartNumberingAfterBreak="0">
+    <w:nsid w:val="5AAC4C84"/>
+    <w:multiLevelType w:val="hybridMultilevel"/>
+    <w:tmpl w:val="AA74D878"/>
+    <w:lvl w:ilvl="0" w:tplc="E40EA2CA">
       <w:numFmt w:val="bullet"/>
       <w:lvlText w:val="-"/>
       <w:lvlJc w:val="left"/>
@@ -5632,6 +6360,9 @@
   </w:num>
   <w:num w:numId="4" w16cid:durableId="753014373">
     <w:abstractNumId w:val="3"/>
+  </w:num>
+  <w:num w:numId="5" w16cid:durableId="1645233169">
+    <w:abstractNumId w:val="4"/>
   </w:num>
 </w:numbering>
 </file>

</xml_diff>

<commit_message>
Finished design and implementation section in the report
</commit_message>
<xml_diff>
--- a/W08-C-Architecture Report.docx
+++ b/W08-C-Architecture Report.docx
@@ -480,7 +480,6 @@
         <w:rPr>
           <w:noProof/>
         </w:rPr>
-        <w:lastRenderedPageBreak/>
         <w:drawing>
           <wp:inline distT="0" distB="0" distL="0" distR="0" wp14:anchorId="6BC07A59" wp14:editId="22CED02E">
             <wp:extent cx="4580061" cy="2863215"/>
@@ -891,7 +890,6 @@
           <w:rFonts w:ascii="Linux Libertine Display O" w:hAnsi="Linux Libertine Display O"/>
           <w:color w:val="0070C0"/>
         </w:rPr>
-        <w:lastRenderedPageBreak/>
         <w:t xml:space="preserve">The design of the functions as well as what they do was already implemented and explained in the header file, </w:t>
       </w:r>
       <w:proofErr w:type="spellStart"/>
@@ -1605,7 +1603,7 @@
           <w:rFonts w:ascii="Linux Libertine Display O" w:hAnsi="Linux Libertine Display O"/>
           <w:u w:val="none"/>
         </w:rPr>
-        <w:t>I used inline assembly</w:t>
+        <w:t>I used inline assembly t</w:t>
       </w:r>
       <w:r>
         <w:rPr>
@@ -1613,7 +1611,7 @@
           <w:rFonts w:ascii="Linux Libertine Display O" w:hAnsi="Linux Libertine Display O"/>
           <w:u w:val="none"/>
         </w:rPr>
-        <w:t xml:space="preserve"> t</w:t>
+        <w:t>o get the second hexadecimal number (the value stored at the address of the first number)</w:t>
       </w:r>
       <w:r>
         <w:rPr>
@@ -1621,7 +1619,7 @@
           <w:rFonts w:ascii="Linux Libertine Display O" w:hAnsi="Linux Libertine Display O"/>
           <w:u w:val="none"/>
         </w:rPr>
-        <w:t>o get the second hexadecimal number (the value stored at the address of the first number)</w:t>
+        <w:t>, formatted it in the same format as the first hexadecimal number, and then printed both numbers.</w:t>
       </w:r>
       <w:r>
         <w:rPr>
@@ -1629,7 +1627,7 @@
           <w:rFonts w:ascii="Linux Libertine Display O" w:hAnsi="Linux Libertine Display O"/>
           <w:u w:val="none"/>
         </w:rPr>
-        <w:t>, formatted it in the same format as the first hexadecimal number, and then printed both numbers.</w:t>
+        <w:t xml:space="preserve"> The next step was to output the 8 individual hexadecimal numbers. To do so, I cycled through the return address in reverse order, two-by-two, and printed out those numbers after a “--“. Finally, I had to update the previous </w:t>
       </w:r>
       <w:r>
         <w:rPr>
@@ -1637,7 +1635,7 @@
           <w:rFonts w:ascii="Linux Libertine Display O" w:hAnsi="Linux Libertine Display O"/>
           <w:u w:val="none"/>
         </w:rPr>
-        <w:t xml:space="preserve"> The next step was to output the 8 individual hexadecimal numbers. To do so, I cycled through the return address in reverse order, two-by-two, and printed out those numbers after a “--“. Finally, I had to update the previous </w:t>
+        <w:t xml:space="preserve">base pointer to the </w:t>
       </w:r>
       <w:r>
         <w:rPr>
@@ -1645,7 +1643,7 @@
           <w:rFonts w:ascii="Linux Libertine Display O" w:hAnsi="Linux Libertine Display O"/>
           <w:u w:val="none"/>
         </w:rPr>
-        <w:t xml:space="preserve">base pointer to the current base </w:t>
+        <w:t>value stored in the current base pointer</w:t>
       </w:r>
       <w:r>
         <w:rPr>
@@ -1653,7 +1651,7 @@
           <w:rFonts w:ascii="Linux Libertine Display O" w:hAnsi="Linux Libertine Display O"/>
           <w:u w:val="none"/>
         </w:rPr>
-        <w:t>pointer and</w:t>
+        <w:t xml:space="preserve"> and</w:t>
       </w:r>
       <w:r>
         <w:rPr>
@@ -1678,16 +1676,17 @@
       <w:pPr>
         <w:pStyle w:val="Standard"/>
         <w:rPr>
-          <w:rFonts w:ascii="Linux Libertine Display O" w:hAnsi="Linux Libertine Display O"/>
-          <w:color w:val="0070C0"/>
-        </w:rPr>
-      </w:pPr>
-      <w:r>
-        <w:rPr>
           <w:rStyle w:val="Hyperlink"/>
           <w:rFonts w:ascii="Linux Libertine Display O" w:hAnsi="Linux Libertine Display O"/>
           <w:u w:val="none"/>
         </w:rPr>
+      </w:pPr>
+      <w:r>
+        <w:rPr>
+          <w:rStyle w:val="Hyperlink"/>
+          <w:rFonts w:ascii="Linux Libertine Display O" w:hAnsi="Linux Libertine Display O"/>
+          <w:u w:val="none"/>
+        </w:rPr>
         <w:tab/>
       </w:r>
       <w:proofErr w:type="spellStart"/>
@@ -1702,6 +1701,133 @@
         <w:t>printStackFrames</w:t>
       </w:r>
       <w:proofErr w:type="spellEnd"/>
+      <w:r>
+        <w:rPr>
+          <w:rStyle w:val="Hyperlink"/>
+          <w:rFonts w:ascii="Linux Libertine Display O" w:hAnsi="Linux Libertine Display O"/>
+          <w:u w:val="none"/>
+        </w:rPr>
+        <w:t xml:space="preserve"> p</w:t>
+      </w:r>
+      <w:r>
+        <w:rPr>
+          <w:rStyle w:val="Hyperlink"/>
+          <w:rFonts w:ascii="Linux Libertine Display O" w:hAnsi="Linux Libertine Display O"/>
+          <w:u w:val="none"/>
+        </w:rPr>
+        <w:t>rints out a</w:t>
+      </w:r>
+      <w:r>
+        <w:rPr>
+          <w:rStyle w:val="Hyperlink"/>
+          <w:rFonts w:ascii="Linux Libertine Display O" w:hAnsi="Linux Libertine Display O"/>
+          <w:u w:val="none"/>
+        </w:rPr>
+        <w:t xml:space="preserve">n inputted </w:t>
+      </w:r>
+      <w:r>
+        <w:rPr>
+          <w:rStyle w:val="Hyperlink"/>
+          <w:rFonts w:ascii="Linux Libertine Display O" w:hAnsi="Linux Libertine Display O"/>
+          <w:u w:val="none"/>
+        </w:rPr>
+        <w:t>number of stack frames starting from the caller's stack frame.</w:t>
+      </w:r>
+      <w:r>
+        <w:rPr>
+          <w:rStyle w:val="Hyperlink"/>
+          <w:rFonts w:ascii="Linux Libertine Display O" w:hAnsi="Linux Libertine Display O"/>
+          <w:u w:val="none"/>
+        </w:rPr>
+        <w:t xml:space="preserve"> I started by initialising the base pointer using </w:t>
+      </w:r>
+      <w:proofErr w:type="spellStart"/>
+      <w:r>
+        <w:rPr>
+          <w:rStyle w:val="Hyperlink"/>
+          <w:rFonts w:ascii="Linux Libertine Display O" w:hAnsi="Linux Libertine Display O"/>
+          <w:i/>
+          <w:iCs/>
+          <w:u w:val="none"/>
+        </w:rPr>
+        <w:t>getBasePointer</w:t>
+      </w:r>
+      <w:proofErr w:type="spellEnd"/>
+      <w:r>
+        <w:rPr>
+          <w:rStyle w:val="Hyperlink"/>
+          <w:rFonts w:ascii="Linux Libertine Display O" w:hAnsi="Linux Libertine Display O"/>
+          <w:u w:val="none"/>
+        </w:rPr>
+        <w:t xml:space="preserve">. I then looped a certain number of times, according to the previously explained pattern 1. In this </w:t>
+      </w:r>
+      <w:r>
+        <w:rPr>
+          <w:rStyle w:val="Hyperlink"/>
+          <w:rFonts w:ascii="Linux Libertine Display O" w:hAnsi="Linux Libertine Display O"/>
+          <w:i/>
+          <w:iCs/>
+          <w:u w:val="none"/>
+        </w:rPr>
+        <w:t>for</w:t>
+      </w:r>
+      <w:r>
+        <w:rPr>
+          <w:rStyle w:val="Hyperlink"/>
+          <w:rFonts w:ascii="Linux Libertine Display O" w:hAnsi="Linux Libertine Display O"/>
+          <w:u w:val="none"/>
+        </w:rPr>
+        <w:t xml:space="preserve"> loop, I set the previous base pointer to the previous value of the base pointer, I called the </w:t>
+      </w:r>
+      <w:proofErr w:type="spellStart"/>
+      <w:r>
+        <w:rPr>
+          <w:rStyle w:val="Hyperlink"/>
+          <w:rFonts w:ascii="Linux Libertine Display O" w:hAnsi="Linux Libertine Display O"/>
+          <w:i/>
+          <w:iCs/>
+          <w:u w:val="none"/>
+        </w:rPr>
+        <w:t>printStackFrameData</w:t>
+      </w:r>
+      <w:proofErr w:type="spellEnd"/>
+      <w:r>
+        <w:rPr>
+          <w:rStyle w:val="Hyperlink"/>
+          <w:rFonts w:ascii="Linux Libertine Display O" w:hAnsi="Linux Libertine Display O"/>
+          <w:u w:val="none"/>
+        </w:rPr>
+        <w:t xml:space="preserve"> function, and updated the base pointer to the previous base pointer (as explained in pattern 4).</w:t>
+      </w:r>
+    </w:p>
+    <w:p>
+      <w:pPr>
+        <w:pStyle w:val="Standard"/>
+        <w:rPr>
+          <w:rStyle w:val="Hyperlink"/>
+          <w:rFonts w:ascii="Linux Libertine Display O" w:hAnsi="Linux Libertine Display O"/>
+          <w:u w:val="none"/>
+        </w:rPr>
+      </w:pPr>
+    </w:p>
+    <w:p>
+      <w:pPr>
+        <w:pStyle w:val="Standard"/>
+        <w:rPr>
+          <w:rStyle w:val="Hyperlink"/>
+          <w:rFonts w:ascii="Linux Libertine Display O" w:hAnsi="Linux Libertine Display O"/>
+          <w:u w:val="none"/>
+        </w:rPr>
+      </w:pPr>
+    </w:p>
+    <w:p>
+      <w:pPr>
+        <w:pStyle w:val="Standard"/>
+        <w:rPr>
+          <w:rFonts w:ascii="Linux Libertine Display O" w:hAnsi="Linux Libertine Display O"/>
+          <w:color w:val="0070C0"/>
+        </w:rPr>
+      </w:pPr>
     </w:p>
     <w:p>
       <w:pPr>
@@ -1757,7 +1883,27 @@
           <w:color w:val="0070C0"/>
         </w:rPr>
         <w:tab/>
-        <w:t>To test my implementation of my code, I created 3 test files:</w:t>
+      </w:r>
+      <w:r>
+        <w:rPr>
+          <w:rFonts w:ascii="Linux Libertine Display O" w:hAnsi="Linux Libertine Display O"/>
+          <w:color w:val="0070C0"/>
+        </w:rPr>
+        <w:t xml:space="preserve">The testing of my implementation </w:t>
+      </w:r>
+      <w:r>
+        <w:rPr>
+          <w:rFonts w:ascii="Linux Libertine Display O" w:hAnsi="Linux Libertine Display O"/>
+          <w:color w:val="0070C0"/>
+        </w:rPr>
+        <w:t>can be divided into different sections</w:t>
+      </w:r>
+      <w:r>
+        <w:rPr>
+          <w:rFonts w:ascii="Linux Libertine Display O" w:hAnsi="Linux Libertine Display O"/>
+          <w:color w:val="0070C0"/>
+        </w:rPr>
+        <w:t>:</w:t>
       </w:r>
     </w:p>
     <w:p>
@@ -1765,7 +1911,7 @@
         <w:pStyle w:val="Standard"/>
         <w:numPr>
           <w:ilvl w:val="0"/>
-          <w:numId w:val="2"/>
+          <w:numId w:val="7"/>
         </w:numPr>
         <w:rPr>
           <w:rFonts w:ascii="Linux Libertine Display O" w:hAnsi="Linux Libertine Display O"/>
@@ -1807,7 +1953,7 @@
         <w:pStyle w:val="Standard"/>
         <w:numPr>
           <w:ilvl w:val="0"/>
-          <w:numId w:val="2"/>
+          <w:numId w:val="7"/>
         </w:numPr>
         <w:rPr>
           <w:rFonts w:ascii="Linux Libertine Display O" w:hAnsi="Linux Libertine Display O"/>
@@ -1842,7 +1988,7 @@
         <w:pStyle w:val="Standard"/>
         <w:numPr>
           <w:ilvl w:val="0"/>
-          <w:numId w:val="2"/>
+          <w:numId w:val="7"/>
         </w:numPr>
         <w:rPr>
           <w:rFonts w:ascii="Linux Libertine Display O" w:hAnsi="Linux Libertine Display O"/>
@@ -1917,7 +2063,6 @@
           <w:rFonts w:ascii="Linux Libertine Display O" w:hAnsi="Linux Libertine Display O"/>
           <w:color w:val="0070C0"/>
         </w:rPr>
-        <w:lastRenderedPageBreak/>
         <w:t>The format of my testing is identical in each of the three testing files. Each test calls the method that it must test and compares the obtained output to an expected value. If they differ, the test fails, the function is considered invalid, both submitted and expected outputs are printed, and the test method returns 1. Otherwise, the test is considered successful, and the test method returns 0.</w:t>
       </w:r>
     </w:p>
@@ -2158,7 +2303,6 @@
         <w:rPr>
           <w:noProof/>
         </w:rPr>
-        <w:lastRenderedPageBreak/>
         <w:drawing>
           <wp:inline distT="0" distB="0" distL="0" distR="0" wp14:anchorId="2E733483" wp14:editId="6890F043">
             <wp:extent cx="3258397" cy="3144716"/>
@@ -2355,6 +2499,7 @@
           <w:rFonts w:ascii="Linux Libertine Display O" w:hAnsi="Linux Libertine Display O"/>
           <w:color w:val="0070C0"/>
         </w:rPr>
+        <w:lastRenderedPageBreak/>
         <w:tab/>
         <w:t xml:space="preserve">The question can be interpreted in two different ways. On one hand, </w:t>
       </w:r>
@@ -2451,7 +2596,6 @@
           <w:rFonts w:ascii="Linux Libertine Display O" w:hAnsi="Linux Libertine Display O"/>
           <w:color w:val="0070C0"/>
         </w:rPr>
-        <w:lastRenderedPageBreak/>
         <w:tab/>
         <w:t xml:space="preserve">On the other hand, </w:t>
       </w:r>
@@ -2818,7 +2962,6 @@
         <w:rPr>
           <w:noProof/>
         </w:rPr>
-        <w:lastRenderedPageBreak/>
         <w:drawing>
           <wp:inline distT="0" distB="0" distL="0" distR="0" wp14:anchorId="2CBB5632" wp14:editId="6124B420">
             <wp:extent cx="2841257" cy="3332285"/>
@@ -3095,7 +3238,6 @@
           <w:rFonts w:ascii="Linux Libertine Display O" w:hAnsi="Linux Libertine Display O"/>
           <w:color w:val="0070C0"/>
         </w:rPr>
-        <w:lastRenderedPageBreak/>
         <w:tab/>
         <w:t>We have 5 Boolean variables:</w:t>
       </w:r>
@@ -3213,6 +3355,7 @@
           <w:rFonts w:ascii="Linux Libertine Display O" w:hAnsi="Linux Libertine Display O"/>
           <w:color w:val="0070C0"/>
         </w:rPr>
+        <w:lastRenderedPageBreak/>
         <w:t xml:space="preserve">c = </w:t>
       </w:r>
       <w:r>
@@ -3814,7 +3957,6 @@
         <w:rPr>
           <w:noProof/>
         </w:rPr>
-        <w:lastRenderedPageBreak/>
         <w:drawing>
           <wp:inline distT="0" distB="0" distL="0" distR="0" wp14:anchorId="3033484A" wp14:editId="38FA734C">
             <wp:extent cx="3625362" cy="5685074"/>
@@ -4004,33 +4146,33 @@
           <w:color w:val="0070C0"/>
           <w:u w:val="single"/>
         </w:rPr>
+        <w:t>Question 4:</w:t>
+      </w:r>
+    </w:p>
+    <w:p>
+      <w:pPr>
+        <w:pStyle w:val="Standard"/>
+        <w:rPr>
+          <w:rFonts w:ascii="Linux Libertine Display O" w:hAnsi="Linux Libertine Display O"/>
+          <w:color w:val="0070C0"/>
+        </w:rPr>
+      </w:pPr>
+    </w:p>
+    <w:p>
+      <w:pPr>
+        <w:pStyle w:val="Standard"/>
+        <w:ind w:firstLine="709"/>
+        <w:rPr>
+          <w:rFonts w:ascii="Linux Libertine Display O" w:hAnsi="Linux Libertine Display O"/>
+          <w:color w:val="0070C0"/>
+        </w:rPr>
+      </w:pPr>
+      <w:r>
+        <w:rPr>
+          <w:rFonts w:ascii="Linux Libertine Display O" w:hAnsi="Linux Libertine Display O"/>
+          <w:color w:val="0070C0"/>
+        </w:rPr>
         <w:lastRenderedPageBreak/>
-        <w:t>Question 4:</w:t>
-      </w:r>
-    </w:p>
-    <w:p>
-      <w:pPr>
-        <w:pStyle w:val="Standard"/>
-        <w:rPr>
-          <w:rFonts w:ascii="Linux Libertine Display O" w:hAnsi="Linux Libertine Display O"/>
-          <w:color w:val="0070C0"/>
-        </w:rPr>
-      </w:pPr>
-    </w:p>
-    <w:p>
-      <w:pPr>
-        <w:pStyle w:val="Standard"/>
-        <w:ind w:firstLine="709"/>
-        <w:rPr>
-          <w:rFonts w:ascii="Linux Libertine Display O" w:hAnsi="Linux Libertine Display O"/>
-          <w:color w:val="0070C0"/>
-        </w:rPr>
-      </w:pPr>
-      <w:r>
-        <w:rPr>
-          <w:rFonts w:ascii="Linux Libertine Display O" w:hAnsi="Linux Libertine Display O"/>
-          <w:color w:val="0070C0"/>
-        </w:rPr>
         <w:t xml:space="preserve">We have </w:t>
       </w:r>
       <w:r>
@@ -4998,7 +5140,6 @@
           <w:rFonts w:ascii="Linux Libertine Display O" w:hAnsi="Linux Libertine Display O"/>
           <w:color w:val="0070C0"/>
         </w:rPr>
-        <w:lastRenderedPageBreak/>
         <w:t>By combining all eight compound formulas into one, and converting them to RPN, we obtain the following: “</w:t>
       </w:r>
       <w:r>
@@ -5566,35 +5707,42 @@
           <w:rFonts w:ascii="Linux Libertine Display O" w:hAnsi="Linux Libertine Display O"/>
           <w:color w:val="0070C0"/>
         </w:rPr>
+        <w:t>If I had extra time, I would try to implement a more memory-efficient stack implementation, as mine always has a maximum capacity of 1000, regardless of the size of the inputted formula. Also, for 26 Boolean variables and the formula “</w:t>
+      </w:r>
+      <w:proofErr w:type="spellStart"/>
+      <w:r>
+        <w:rPr>
+          <w:rFonts w:ascii="Linux Libertine Display O" w:hAnsi="Linux Libertine Display O"/>
+          <w:i/>
+          <w:iCs/>
+          <w:color w:val="0070C0"/>
+        </w:rPr>
+        <w:t>abcdefghijklmnopqrstuvwxyz</w:t>
+      </w:r>
+      <w:proofErr w:type="spellEnd"/>
+      <w:r>
+        <w:rPr>
+          <w:rFonts w:ascii="Linux Libertine Display O" w:hAnsi="Linux Libertine Display O"/>
+          <w:i/>
+          <w:iCs/>
+          <w:color w:val="0070C0"/>
+        </w:rPr>
+        <w:t>&amp;&amp;&amp;&amp;&amp;&amp;&amp;&amp;&amp;&amp;&amp;&amp;&amp;&amp;&amp;&amp;&amp;&amp;&amp;&amp;&amp;&amp;&amp;&amp;&amp;</w:t>
+      </w:r>
+      <w:r>
+        <w:rPr>
+          <w:rFonts w:ascii="Linux Libertine Display O" w:hAnsi="Linux Libertine Display O"/>
+          <w:color w:val="0070C0"/>
+        </w:rPr>
+        <w:t xml:space="preserve">”, my implementation </w:t>
+      </w:r>
+      <w:r>
+        <w:rPr>
+          <w:rFonts w:ascii="Linux Libertine Display O" w:hAnsi="Linux Libertine Display O"/>
+          <w:color w:val="0070C0"/>
+        </w:rPr>
         <w:lastRenderedPageBreak/>
-        <w:t>If I had extra time, I would try to implement a more memory-efficient stack implementation, as mine always has a maximum capacity of 1000, regardless of the size of the inputted formula. Also, for 26 Boolean variables and the formula “</w:t>
-      </w:r>
-      <w:proofErr w:type="spellStart"/>
-      <w:r>
-        <w:rPr>
-          <w:rFonts w:ascii="Linux Libertine Display O" w:hAnsi="Linux Libertine Display O"/>
-          <w:i/>
-          <w:iCs/>
-          <w:color w:val="0070C0"/>
-        </w:rPr>
-        <w:t>abcdefghijklmnopqrstuvwxyz</w:t>
-      </w:r>
-      <w:proofErr w:type="spellEnd"/>
-      <w:r>
-        <w:rPr>
-          <w:rFonts w:ascii="Linux Libertine Display O" w:hAnsi="Linux Libertine Display O"/>
-          <w:i/>
-          <w:iCs/>
-          <w:color w:val="0070C0"/>
-        </w:rPr>
-        <w:t>&amp;&amp;&amp;&amp;&amp;&amp;&amp;&amp;&amp;&amp;&amp;&amp;&amp;&amp;&amp;&amp;&amp;&amp;&amp;&amp;&amp;&amp;&amp;&amp;&amp;</w:t>
-      </w:r>
-      <w:r>
-        <w:rPr>
-          <w:rFonts w:ascii="Linux Libertine Display O" w:hAnsi="Linux Libertine Display O"/>
-          <w:color w:val="0070C0"/>
-        </w:rPr>
-        <w:t>”, my implementation takes approximately 12 minutes to run, which I believe isn’t the most efficient implementation in terms of speed.</w:t>
+        <w:t>takes approximately 12 minutes to run, which I believe isn’t the most efficient implementation in terms of speed.</w:t>
       </w:r>
     </w:p>
     <w:p>
@@ -6126,6 +6274,118 @@
     </w:lvl>
   </w:abstractNum>
   <w:abstractNum w:abstractNumId="3" w15:restartNumberingAfterBreak="0">
+    <w:nsid w:val="43D05218"/>
+    <w:multiLevelType w:val="hybridMultilevel"/>
+    <w:tmpl w:val="05D88606"/>
+    <w:lvl w:ilvl="0" w:tplc="E40EA2CA">
+      <w:numFmt w:val="bullet"/>
+      <w:lvlText w:val="-"/>
+      <w:lvlJc w:val="left"/>
+      <w:pPr>
+        <w:ind w:left="720" w:hanging="360"/>
+      </w:pPr>
+      <w:rPr>
+        <w:rFonts w:ascii="Linux Libertine Display O" w:eastAsia="Droid Sans Fallback" w:hAnsi="Linux Libertine Display O" w:cs="Droid Sans Devanagari" w:hint="default"/>
+      </w:rPr>
+    </w:lvl>
+    <w:lvl w:ilvl="1" w:tplc="FFFFFFFF">
+      <w:start w:val="1"/>
+      <w:numFmt w:val="bullet"/>
+      <w:lvlText w:val="o"/>
+      <w:lvlJc w:val="left"/>
+      <w:pPr>
+        <w:ind w:left="1440" w:hanging="360"/>
+      </w:pPr>
+      <w:rPr>
+        <w:rFonts w:ascii="Courier New" w:hAnsi="Courier New" w:cs="Courier New" w:hint="default"/>
+      </w:rPr>
+    </w:lvl>
+    <w:lvl w:ilvl="2" w:tplc="FFFFFFFF" w:tentative="1">
+      <w:start w:val="1"/>
+      <w:numFmt w:val="bullet"/>
+      <w:lvlText w:val=""/>
+      <w:lvlJc w:val="left"/>
+      <w:pPr>
+        <w:ind w:left="2160" w:hanging="360"/>
+      </w:pPr>
+      <w:rPr>
+        <w:rFonts w:ascii="Wingdings" w:hAnsi="Wingdings" w:hint="default"/>
+      </w:rPr>
+    </w:lvl>
+    <w:lvl w:ilvl="3" w:tplc="FFFFFFFF" w:tentative="1">
+      <w:start w:val="1"/>
+      <w:numFmt w:val="bullet"/>
+      <w:lvlText w:val=""/>
+      <w:lvlJc w:val="left"/>
+      <w:pPr>
+        <w:ind w:left="2880" w:hanging="360"/>
+      </w:pPr>
+      <w:rPr>
+        <w:rFonts w:ascii="Symbol" w:hAnsi="Symbol" w:hint="default"/>
+      </w:rPr>
+    </w:lvl>
+    <w:lvl w:ilvl="4" w:tplc="FFFFFFFF" w:tentative="1">
+      <w:start w:val="1"/>
+      <w:numFmt w:val="bullet"/>
+      <w:lvlText w:val="o"/>
+      <w:lvlJc w:val="left"/>
+      <w:pPr>
+        <w:ind w:left="3600" w:hanging="360"/>
+      </w:pPr>
+      <w:rPr>
+        <w:rFonts w:ascii="Courier New" w:hAnsi="Courier New" w:cs="Courier New" w:hint="default"/>
+      </w:rPr>
+    </w:lvl>
+    <w:lvl w:ilvl="5" w:tplc="FFFFFFFF" w:tentative="1">
+      <w:start w:val="1"/>
+      <w:numFmt w:val="bullet"/>
+      <w:lvlText w:val=""/>
+      <w:lvlJc w:val="left"/>
+      <w:pPr>
+        <w:ind w:left="4320" w:hanging="360"/>
+      </w:pPr>
+      <w:rPr>
+        <w:rFonts w:ascii="Wingdings" w:hAnsi="Wingdings" w:hint="default"/>
+      </w:rPr>
+    </w:lvl>
+    <w:lvl w:ilvl="6" w:tplc="FFFFFFFF" w:tentative="1">
+      <w:start w:val="1"/>
+      <w:numFmt w:val="bullet"/>
+      <w:lvlText w:val=""/>
+      <w:lvlJc w:val="left"/>
+      <w:pPr>
+        <w:ind w:left="5040" w:hanging="360"/>
+      </w:pPr>
+      <w:rPr>
+        <w:rFonts w:ascii="Symbol" w:hAnsi="Symbol" w:hint="default"/>
+      </w:rPr>
+    </w:lvl>
+    <w:lvl w:ilvl="7" w:tplc="FFFFFFFF" w:tentative="1">
+      <w:start w:val="1"/>
+      <w:numFmt w:val="bullet"/>
+      <w:lvlText w:val="o"/>
+      <w:lvlJc w:val="left"/>
+      <w:pPr>
+        <w:ind w:left="5760" w:hanging="360"/>
+      </w:pPr>
+      <w:rPr>
+        <w:rFonts w:ascii="Courier New" w:hAnsi="Courier New" w:cs="Courier New" w:hint="default"/>
+      </w:rPr>
+    </w:lvl>
+    <w:lvl w:ilvl="8" w:tplc="FFFFFFFF" w:tentative="1">
+      <w:start w:val="1"/>
+      <w:numFmt w:val="bullet"/>
+      <w:lvlText w:val=""/>
+      <w:lvlJc w:val="left"/>
+      <w:pPr>
+        <w:ind w:left="6480" w:hanging="360"/>
+      </w:pPr>
+      <w:rPr>
+        <w:rFonts w:ascii="Wingdings" w:hAnsi="Wingdings" w:hint="default"/>
+      </w:rPr>
+    </w:lvl>
+  </w:abstractNum>
+  <w:abstractNum w:abstractNumId="4" w15:restartNumberingAfterBreak="0">
     <w:nsid w:val="59D1650E"/>
     <w:multiLevelType w:val="hybridMultilevel"/>
     <w:tmpl w:val="44C24CB6"/>
@@ -6237,7 +6497,7 @@
       </w:rPr>
     </w:lvl>
   </w:abstractNum>
-  <w:abstractNum w:abstractNumId="4" w15:restartNumberingAfterBreak="0">
+  <w:abstractNum w:abstractNumId="5" w15:restartNumberingAfterBreak="0">
     <w:nsid w:val="5AAC4C84"/>
     <w:multiLevelType w:val="hybridMultilevel"/>
     <w:tmpl w:val="AA74D878"/>
@@ -6337,6 +6597,119 @@
       </w:rPr>
     </w:lvl>
     <w:lvl w:ilvl="8" w:tplc="08090005" w:tentative="1">
+      <w:start w:val="1"/>
+      <w:numFmt w:val="bullet"/>
+      <w:lvlText w:val=""/>
+      <w:lvlJc w:val="left"/>
+      <w:pPr>
+        <w:ind w:left="6480" w:hanging="360"/>
+      </w:pPr>
+      <w:rPr>
+        <w:rFonts w:ascii="Wingdings" w:hAnsi="Wingdings" w:hint="default"/>
+      </w:rPr>
+    </w:lvl>
+  </w:abstractNum>
+  <w:abstractNum w:abstractNumId="6" w15:restartNumberingAfterBreak="0">
+    <w:nsid w:val="6018368B"/>
+    <w:multiLevelType w:val="hybridMultilevel"/>
+    <w:tmpl w:val="EA28B124"/>
+    <w:lvl w:ilvl="0" w:tplc="08090001">
+      <w:start w:val="1"/>
+      <w:numFmt w:val="bullet"/>
+      <w:lvlText w:val=""/>
+      <w:lvlJc w:val="left"/>
+      <w:pPr>
+        <w:ind w:left="720" w:hanging="360"/>
+      </w:pPr>
+      <w:rPr>
+        <w:rFonts w:ascii="Symbol" w:hAnsi="Symbol" w:hint="default"/>
+      </w:rPr>
+    </w:lvl>
+    <w:lvl w:ilvl="1" w:tplc="FFFFFFFF">
+      <w:start w:val="1"/>
+      <w:numFmt w:val="bullet"/>
+      <w:lvlText w:val="o"/>
+      <w:lvlJc w:val="left"/>
+      <w:pPr>
+        <w:ind w:left="1440" w:hanging="360"/>
+      </w:pPr>
+      <w:rPr>
+        <w:rFonts w:ascii="Courier New" w:hAnsi="Courier New" w:cs="Courier New" w:hint="default"/>
+      </w:rPr>
+    </w:lvl>
+    <w:lvl w:ilvl="2" w:tplc="FFFFFFFF" w:tentative="1">
+      <w:start w:val="1"/>
+      <w:numFmt w:val="bullet"/>
+      <w:lvlText w:val=""/>
+      <w:lvlJc w:val="left"/>
+      <w:pPr>
+        <w:ind w:left="2160" w:hanging="360"/>
+      </w:pPr>
+      <w:rPr>
+        <w:rFonts w:ascii="Wingdings" w:hAnsi="Wingdings" w:hint="default"/>
+      </w:rPr>
+    </w:lvl>
+    <w:lvl w:ilvl="3" w:tplc="FFFFFFFF" w:tentative="1">
+      <w:start w:val="1"/>
+      <w:numFmt w:val="bullet"/>
+      <w:lvlText w:val=""/>
+      <w:lvlJc w:val="left"/>
+      <w:pPr>
+        <w:ind w:left="2880" w:hanging="360"/>
+      </w:pPr>
+      <w:rPr>
+        <w:rFonts w:ascii="Symbol" w:hAnsi="Symbol" w:hint="default"/>
+      </w:rPr>
+    </w:lvl>
+    <w:lvl w:ilvl="4" w:tplc="FFFFFFFF" w:tentative="1">
+      <w:start w:val="1"/>
+      <w:numFmt w:val="bullet"/>
+      <w:lvlText w:val="o"/>
+      <w:lvlJc w:val="left"/>
+      <w:pPr>
+        <w:ind w:left="3600" w:hanging="360"/>
+      </w:pPr>
+      <w:rPr>
+        <w:rFonts w:ascii="Courier New" w:hAnsi="Courier New" w:cs="Courier New" w:hint="default"/>
+      </w:rPr>
+    </w:lvl>
+    <w:lvl w:ilvl="5" w:tplc="FFFFFFFF" w:tentative="1">
+      <w:start w:val="1"/>
+      <w:numFmt w:val="bullet"/>
+      <w:lvlText w:val=""/>
+      <w:lvlJc w:val="left"/>
+      <w:pPr>
+        <w:ind w:left="4320" w:hanging="360"/>
+      </w:pPr>
+      <w:rPr>
+        <w:rFonts w:ascii="Wingdings" w:hAnsi="Wingdings" w:hint="default"/>
+      </w:rPr>
+    </w:lvl>
+    <w:lvl w:ilvl="6" w:tplc="FFFFFFFF" w:tentative="1">
+      <w:start w:val="1"/>
+      <w:numFmt w:val="bullet"/>
+      <w:lvlText w:val=""/>
+      <w:lvlJc w:val="left"/>
+      <w:pPr>
+        <w:ind w:left="5040" w:hanging="360"/>
+      </w:pPr>
+      <w:rPr>
+        <w:rFonts w:ascii="Symbol" w:hAnsi="Symbol" w:hint="default"/>
+      </w:rPr>
+    </w:lvl>
+    <w:lvl w:ilvl="7" w:tplc="FFFFFFFF" w:tentative="1">
+      <w:start w:val="1"/>
+      <w:numFmt w:val="bullet"/>
+      <w:lvlText w:val="o"/>
+      <w:lvlJc w:val="left"/>
+      <w:pPr>
+        <w:ind w:left="5760" w:hanging="360"/>
+      </w:pPr>
+      <w:rPr>
+        <w:rFonts w:ascii="Courier New" w:hAnsi="Courier New" w:cs="Courier New" w:hint="default"/>
+      </w:rPr>
+    </w:lvl>
+    <w:lvl w:ilvl="8" w:tplc="FFFFFFFF" w:tentative="1">
       <w:start w:val="1"/>
       <w:numFmt w:val="bullet"/>
       <w:lvlText w:val=""/>
@@ -6359,10 +6732,16 @@
     <w:abstractNumId w:val="2"/>
   </w:num>
   <w:num w:numId="4" w16cid:durableId="753014373">
-    <w:abstractNumId w:val="3"/>
+    <w:abstractNumId w:val="4"/>
   </w:num>
   <w:num w:numId="5" w16cid:durableId="1645233169">
-    <w:abstractNumId w:val="4"/>
+    <w:abstractNumId w:val="5"/>
+  </w:num>
+  <w:num w:numId="6" w16cid:durableId="998314771">
+    <w:abstractNumId w:val="6"/>
+  </w:num>
+  <w:num w:numId="7" w16cid:durableId="663896905">
+    <w:abstractNumId w:val="3"/>
   </w:num>
 </w:numbering>
 </file>

</xml_diff>

<commit_message>
Nearly finished testing section in the report
</commit_message>
<xml_diff>
--- a/W08-C-Architecture Report.docx
+++ b/W08-C-Architecture Report.docx
@@ -2064,21 +2064,7 @@
           <w:rFonts w:ascii="Linux Libertine Display O" w:hAnsi="Linux Libertine Display O"/>
           <w:color w:val="0070C0"/>
         </w:rPr>
-        <w:t xml:space="preserve">Using </w:t>
-      </w:r>
-      <w:r>
-        <w:rPr>
-          <w:rFonts w:ascii="Linux Libertine Display O" w:hAnsi="Linux Libertine Display O"/>
-          <w:color w:val="0070C0"/>
-        </w:rPr>
-        <w:t>disassembly</w:t>
-      </w:r>
-      <w:r>
-        <w:rPr>
-          <w:rFonts w:ascii="Linux Libertine Display O" w:hAnsi="Linux Libertine Display O"/>
-          <w:color w:val="0070C0"/>
-        </w:rPr>
-        <w:t xml:space="preserve"> with the</w:t>
+        <w:t>Using disassembly with the</w:t>
       </w:r>
       <w:r>
         <w:rPr>
@@ -2232,9 +2218,9 @@
           <w:noProof/>
         </w:rPr>
         <w:drawing>
-          <wp:inline distT="0" distB="0" distL="0" distR="0" wp14:anchorId="0E89222C" wp14:editId="7D4FAB59">
-            <wp:extent cx="3141345" cy="2215662"/>
-            <wp:effectExtent l="0" t="0" r="1905" b="0"/>
+          <wp:inline distT="0" distB="0" distL="0" distR="0" wp14:anchorId="0E89222C" wp14:editId="1B458F6C">
+            <wp:extent cx="4587362" cy="3235570"/>
+            <wp:effectExtent l="0" t="0" r="3810" b="3175"/>
             <wp:docPr id="393625546" name="Picture 1" descr="A screenshot of a computer&#10;&#10;Description automatically generated"/>
             <wp:cNvGraphicFramePr>
               <a:graphicFrameLocks xmlns:a="http://schemas.openxmlformats.org/drawingml/2006/main" noChangeAspect="1"/>
@@ -2254,7 +2240,7 @@
                   <pic:spPr bwMode="auto">
                     <a:xfrm>
                       <a:off x="0" y="0"/>
-                      <a:ext cx="3142175" cy="2216247"/>
+                      <a:ext cx="4598948" cy="3243742"/>
                     </a:xfrm>
                     <a:prstGeom prst="rect">
                       <a:avLst/>
@@ -2289,9 +2275,9 @@
           <w:noProof/>
         </w:rPr>
         <w:drawing>
-          <wp:inline distT="0" distB="0" distL="0" distR="0" wp14:anchorId="2DA033D8" wp14:editId="79245A45">
-            <wp:extent cx="3147646" cy="1236345"/>
-            <wp:effectExtent l="0" t="0" r="0" b="1905"/>
+          <wp:inline distT="0" distB="0" distL="0" distR="0" wp14:anchorId="2DA033D8" wp14:editId="713FBC93">
+            <wp:extent cx="4603764" cy="1808285"/>
+            <wp:effectExtent l="0" t="0" r="6350" b="1905"/>
             <wp:docPr id="165591229" name="Picture 1" descr="A screenshot of a computer&#10;&#10;Description automatically generated"/>
             <wp:cNvGraphicFramePr>
               <a:graphicFrameLocks xmlns:a="http://schemas.openxmlformats.org/drawingml/2006/main" noChangeAspect="1"/>
@@ -2311,7 +2297,7 @@
                   <pic:spPr bwMode="auto">
                     <a:xfrm>
                       <a:off x="0" y="0"/>
-                      <a:ext cx="3148863" cy="1236823"/>
+                      <a:ext cx="4629418" cy="1818361"/>
                     </a:xfrm>
                     <a:prstGeom prst="rect">
                       <a:avLst/>
@@ -2524,17 +2510,705 @@
           <w:rFonts w:ascii="Linux Libertine Display O" w:hAnsi="Linux Libertine Display O"/>
           <w:u w:val="none"/>
         </w:rPr>
-        <w:t xml:space="preserve"> respectively:</w:t>
-      </w:r>
-    </w:p>
-    <w:p>
-      <w:pPr>
-        <w:pStyle w:val="Standard"/>
-        <w:rPr>
-          <w:rFonts w:ascii="Linux Libertine Display O" w:hAnsi="Linux Libertine Display O"/>
-          <w:color w:val="0070C0"/>
-        </w:rPr>
-      </w:pPr>
+        <w:t xml:space="preserve"> respectively</w:t>
+      </w:r>
+      <w:r>
+        <w:rPr>
+          <w:rStyle w:val="Hyperlink"/>
+          <w:rFonts w:ascii="Linux Libertine Display O" w:hAnsi="Linux Libertine Display O"/>
+          <w:u w:val="none"/>
+        </w:rPr>
+        <w:t xml:space="preserve">, as well as what the different stack frames represent. Please see </w:t>
+      </w:r>
+      <w:r>
+        <w:rPr>
+          <w:rFonts w:ascii="Linux Libertine Display O" w:hAnsi="Linux Libertine Display O"/>
+          <w:i/>
+          <w:iCs/>
+          <w:color w:val="0070C0"/>
+          <w:sz w:val="22"/>
+          <w:szCs w:val="22"/>
+          <w:u w:val="single"/>
+        </w:rPr>
+        <w:t>Figure 3</w:t>
+      </w:r>
+      <w:r>
+        <w:rPr>
+          <w:i/>
+          <w:iCs/>
+          <w:color w:val="0070C0"/>
+          <w:sz w:val="22"/>
+          <w:szCs w:val="22"/>
+        </w:rPr>
+        <w:t xml:space="preserve"> </w:t>
+      </w:r>
+      <w:r>
+        <w:rPr>
+          <w:rStyle w:val="Hyperlink"/>
+          <w:rFonts w:ascii="Linux Libertine Display O" w:hAnsi="Linux Libertine Display O"/>
+          <w:u w:val="none"/>
+        </w:rPr>
+        <w:t>for a visual analysis of this output.</w:t>
+      </w:r>
+    </w:p>
+    <w:p>
+      <w:pPr>
+        <w:pStyle w:val="Standard"/>
+        <w:rPr>
+          <w:rStyle w:val="Hyperlink"/>
+          <w:rFonts w:ascii="Linux Libertine Display O" w:hAnsi="Linux Libertine Display O"/>
+          <w:u w:val="none"/>
+        </w:rPr>
+      </w:pPr>
+    </w:p>
+    <w:p>
+      <w:pPr>
+        <w:pStyle w:val="Standard"/>
+        <w:rPr>
+          <w:rStyle w:val="Hyperlink"/>
+          <w:rFonts w:ascii="Linux Libertine Display O" w:hAnsi="Linux Libertine Display O"/>
+          <w:u w:val="none"/>
+        </w:rPr>
+      </w:pPr>
+    </w:p>
+    <w:p>
+      <w:pPr>
+        <w:pStyle w:val="Standard"/>
+        <w:rPr>
+          <w:rStyle w:val="Hyperlink"/>
+          <w:rFonts w:ascii="Linux Libertine Display O" w:hAnsi="Linux Libertine Display O"/>
+          <w:u w:val="none"/>
+        </w:rPr>
+      </w:pPr>
+    </w:p>
+    <w:p>
+      <w:pPr>
+        <w:pStyle w:val="Standard"/>
+        <w:jc w:val="center"/>
+        <w:rPr>
+          <w:rFonts w:ascii="Linux Libertine Display O" w:hAnsi="Linux Libertine Display O"/>
+          <w:color w:val="0070C0"/>
+        </w:rPr>
+      </w:pPr>
+      <w:r>
+        <w:rPr>
+          <w:noProof/>
+        </w:rPr>
+        <w:drawing>
+          <wp:inline distT="0" distB="0" distL="0" distR="0" wp14:anchorId="38D823DE" wp14:editId="731BF8DD">
+            <wp:extent cx="6291013" cy="3449516"/>
+            <wp:effectExtent l="0" t="0" r="0" b="0"/>
+            <wp:docPr id="341803389" name="Picture 1" descr="A screenshot of a computer&#10;&#10;Description automatically generated"/>
+            <wp:cNvGraphicFramePr>
+              <a:graphicFrameLocks xmlns:a="http://schemas.openxmlformats.org/drawingml/2006/main" noChangeAspect="1"/>
+            </wp:cNvGraphicFramePr>
+            <a:graphic xmlns:a="http://schemas.openxmlformats.org/drawingml/2006/main">
+              <a:graphicData uri="http://schemas.openxmlformats.org/drawingml/2006/picture">
+                <pic:pic xmlns:pic="http://schemas.openxmlformats.org/drawingml/2006/picture">
+                  <pic:nvPicPr>
+                    <pic:cNvPr id="341803389" name="Picture 1" descr="A screenshot of a computer&#10;&#10;Description automatically generated"/>
+                    <pic:cNvPicPr/>
+                  </pic:nvPicPr>
+                  <pic:blipFill rotWithShape="1">
+                    <a:blip r:embed="rId15"/>
+                    <a:srcRect l="30419" t="26567" r="16049" b="21246"/>
+                    <a:stretch/>
+                  </pic:blipFill>
+                  <pic:spPr bwMode="auto">
+                    <a:xfrm>
+                      <a:off x="0" y="0"/>
+                      <a:ext cx="6291013" cy="3449516"/>
+                    </a:xfrm>
+                    <a:prstGeom prst="rect">
+                      <a:avLst/>
+                    </a:prstGeom>
+                    <a:ln>
+                      <a:noFill/>
+                    </a:ln>
+                    <a:extLst>
+                      <a:ext uri="{53640926-AAD7-44D8-BBD7-CCE9431645EC}">
+                        <a14:shadowObscured xmlns:a14="http://schemas.microsoft.com/office/drawing/2010/main"/>
+                      </a:ext>
+                    </a:extLst>
+                  </pic:spPr>
+                </pic:pic>
+              </a:graphicData>
+            </a:graphic>
+          </wp:inline>
+        </w:drawing>
+      </w:r>
+    </w:p>
+    <w:p>
+      <w:pPr>
+        <w:pStyle w:val="Standard"/>
+        <w:jc w:val="center"/>
+        <w:rPr>
+          <w:rFonts w:ascii="Linux Libertine Display O" w:hAnsi="Linux Libertine Display O"/>
+          <w:i/>
+          <w:iCs/>
+          <w:color w:val="0070C0"/>
+          <w:sz w:val="22"/>
+          <w:szCs w:val="22"/>
+        </w:rPr>
+      </w:pPr>
+      <w:r>
+        <w:rPr>
+          <w:rFonts w:ascii="Linux Libertine Display O" w:hAnsi="Linux Libertine Display O"/>
+          <w:i/>
+          <w:iCs/>
+          <w:color w:val="0070C0"/>
+          <w:sz w:val="22"/>
+          <w:szCs w:val="22"/>
+          <w:u w:val="single"/>
+        </w:rPr>
+        <w:t>Figure 3:</w:t>
+      </w:r>
+      <w:r>
+        <w:rPr>
+          <w:rFonts w:ascii="Linux Libertine Display O" w:hAnsi="Linux Libertine Display O"/>
+          <w:i/>
+          <w:iCs/>
+          <w:color w:val="0070C0"/>
+          <w:sz w:val="22"/>
+          <w:szCs w:val="22"/>
+        </w:rPr>
+        <w:t xml:space="preserve"> Analysis of </w:t>
+      </w:r>
+      <w:proofErr w:type="gramStart"/>
+      <w:r>
+        <w:rPr>
+          <w:rFonts w:ascii="Linux Libertine Display O" w:hAnsi="Linux Libertine Display O"/>
+          <w:i/>
+          <w:iCs/>
+          <w:color w:val="0070C0"/>
+          <w:sz w:val="22"/>
+          <w:szCs w:val="22"/>
+        </w:rPr>
+        <w:t>the .</w:t>
+      </w:r>
+      <w:proofErr w:type="gramEnd"/>
+      <w:r>
+        <w:rPr>
+          <w:rFonts w:ascii="Linux Libertine Display O" w:hAnsi="Linux Libertine Display O"/>
+          <w:i/>
+          <w:iCs/>
+          <w:color w:val="0070C0"/>
+          <w:sz w:val="22"/>
+          <w:szCs w:val="22"/>
+        </w:rPr>
+        <w:t>/</w:t>
+      </w:r>
+      <w:proofErr w:type="spellStart"/>
+      <w:r>
+        <w:rPr>
+          <w:rFonts w:ascii="Linux Libertine Display O" w:hAnsi="Linux Libertine Display O"/>
+          <w:i/>
+          <w:iCs/>
+          <w:color w:val="0070C0"/>
+          <w:sz w:val="22"/>
+          <w:szCs w:val="22"/>
+        </w:rPr>
+        <w:t>TryStackFrames</w:t>
+      </w:r>
+      <w:proofErr w:type="spellEnd"/>
+      <w:r>
+        <w:rPr>
+          <w:rFonts w:ascii="Linux Libertine Display O" w:hAnsi="Linux Libertine Display O"/>
+          <w:i/>
+          <w:iCs/>
+          <w:color w:val="0070C0"/>
+          <w:sz w:val="22"/>
+          <w:szCs w:val="22"/>
+        </w:rPr>
+        <w:t xml:space="preserve"> output</w:t>
+      </w:r>
+    </w:p>
+    <w:p>
+      <w:pPr>
+        <w:pStyle w:val="Standard"/>
+        <w:rPr>
+          <w:rFonts w:ascii="Linux Libertine Display O" w:hAnsi="Linux Libertine Display O"/>
+          <w:color w:val="0070C0"/>
+        </w:rPr>
+      </w:pPr>
+    </w:p>
+    <w:p>
+      <w:pPr>
+        <w:pStyle w:val="Standard"/>
+        <w:rPr>
+          <w:rFonts w:ascii="Linux Libertine Display O" w:hAnsi="Linux Libertine Display O"/>
+          <w:color w:val="0070C0"/>
+        </w:rPr>
+      </w:pPr>
+      <w:r>
+        <w:rPr>
+          <w:rFonts w:ascii="Linux Libertine Display O" w:hAnsi="Linux Libertine Display O"/>
+          <w:color w:val="0070C0"/>
+        </w:rPr>
+        <w:tab/>
+        <w:t xml:space="preserve">I also implemented some extra testing in a separate test file called </w:t>
+      </w:r>
+      <w:proofErr w:type="spellStart"/>
+      <w:r>
+        <w:rPr>
+          <w:rFonts w:ascii="Linux Libertine Display O" w:hAnsi="Linux Libertine Display O"/>
+          <w:color w:val="0070C0"/>
+        </w:rPr>
+        <w:t>Tests.c</w:t>
+      </w:r>
+      <w:proofErr w:type="spellEnd"/>
+      <w:r>
+        <w:rPr>
+          <w:rFonts w:ascii="Linux Libertine Display O" w:hAnsi="Linux Libertine Display O"/>
+          <w:color w:val="0070C0"/>
+        </w:rPr>
+        <w:t xml:space="preserve">: it contains identical copies of the </w:t>
+      </w:r>
+      <w:r>
+        <w:rPr>
+          <w:rFonts w:ascii="Linux Libertine Display O" w:hAnsi="Linux Libertine Display O"/>
+          <w:i/>
+          <w:iCs/>
+          <w:color w:val="0070C0"/>
+        </w:rPr>
+        <w:t>factorial</w:t>
+      </w:r>
+      <w:r>
+        <w:rPr>
+          <w:rFonts w:ascii="Linux Libertine Display O" w:hAnsi="Linux Libertine Display O"/>
+          <w:color w:val="0070C0"/>
+        </w:rPr>
+        <w:t xml:space="preserve"> and </w:t>
+      </w:r>
+      <w:proofErr w:type="spellStart"/>
+      <w:r>
+        <w:rPr>
+          <w:rFonts w:ascii="Linux Libertine Display O" w:hAnsi="Linux Libertine Display O"/>
+          <w:i/>
+          <w:iCs/>
+          <w:color w:val="0070C0"/>
+        </w:rPr>
+        <w:t>executeFactorial</w:t>
+      </w:r>
+      <w:proofErr w:type="spellEnd"/>
+      <w:r>
+        <w:rPr>
+          <w:rFonts w:ascii="Linux Libertine Display O" w:hAnsi="Linux Libertine Display O"/>
+          <w:color w:val="0070C0"/>
+        </w:rPr>
+        <w:t xml:space="preserve"> functions, except that they take an extra argument, </w:t>
+      </w:r>
+      <w:proofErr w:type="spellStart"/>
+      <w:r>
+        <w:rPr>
+          <w:rFonts w:ascii="Linux Libertine Display O" w:hAnsi="Linux Libertine Display O"/>
+          <w:i/>
+          <w:iCs/>
+          <w:color w:val="0070C0"/>
+        </w:rPr>
+        <w:t>default</w:t>
+      </w:r>
+      <w:r>
+        <w:rPr>
+          <w:rFonts w:ascii="Linux Libertine Display O" w:hAnsi="Linux Libertine Display O"/>
+          <w:i/>
+          <w:iCs/>
+          <w:color w:val="0070C0"/>
+        </w:rPr>
+        <w:softHyphen/>
+        <w:t>_value</w:t>
+      </w:r>
+      <w:proofErr w:type="spellEnd"/>
+      <w:r>
+        <w:rPr>
+          <w:rFonts w:ascii="Linux Libertine Display O" w:hAnsi="Linux Libertine Display O"/>
+          <w:color w:val="0070C0"/>
+        </w:rPr>
+        <w:t xml:space="preserve">, as parameter. This is done to test the stack frames for different values of </w:t>
+      </w:r>
+      <w:r>
+        <w:rPr>
+          <w:rFonts w:ascii="Linux Libertine Display O" w:hAnsi="Linux Libertine Display O"/>
+          <w:i/>
+          <w:iCs/>
+          <w:color w:val="0070C0"/>
+        </w:rPr>
+        <w:t>n</w:t>
+      </w:r>
+      <w:r>
+        <w:rPr>
+          <w:rFonts w:ascii="Linux Libertine Display O" w:hAnsi="Linux Libertine Display O"/>
+          <w:color w:val="0070C0"/>
+        </w:rPr>
+        <w:t xml:space="preserve">, not just </w:t>
+      </w:r>
+      <m:oMath>
+        <m:r>
+          <w:rPr>
+            <w:rFonts w:ascii="Cambria Math" w:hAnsi="Cambria Math"/>
+            <w:color w:val="0070C0"/>
+          </w:rPr>
+          <m:t>n=6</m:t>
+        </m:r>
+      </m:oMath>
+      <w:r>
+        <w:rPr>
+          <w:rFonts w:ascii="Linux Libertine Display O" w:hAnsi="Linux Libertine Display O"/>
+          <w:color w:val="0070C0"/>
+        </w:rPr>
+        <w:t xml:space="preserve">. </w:t>
+      </w:r>
+      <w:r>
+        <w:rPr>
+          <w:rFonts w:ascii="Linux Libertine Display O" w:hAnsi="Linux Libertine Display O"/>
+          <w:color w:val="0070C0"/>
+        </w:rPr>
+        <w:t xml:space="preserve">I decided to implement three extra tests: one for a larger value of </w:t>
+      </w:r>
+      <w:r>
+        <w:rPr>
+          <w:rFonts w:ascii="Linux Libertine Display O" w:hAnsi="Linux Libertine Display O"/>
+          <w:i/>
+          <w:iCs/>
+          <w:color w:val="0070C0"/>
+        </w:rPr>
+        <w:t>n</w:t>
+      </w:r>
+      <w:r>
+        <w:rPr>
+          <w:rFonts w:ascii="Linux Libertine Display O" w:hAnsi="Linux Libertine Display O"/>
+          <w:color w:val="0070C0"/>
+        </w:rPr>
+        <w:t xml:space="preserve"> (here </w:t>
+      </w:r>
+      <m:oMath>
+        <m:r>
+          <w:rPr>
+            <w:rFonts w:ascii="Cambria Math" w:hAnsi="Cambria Math"/>
+            <w:color w:val="0070C0"/>
+          </w:rPr>
+          <m:t>n=10</m:t>
+        </m:r>
+      </m:oMath>
+      <w:r>
+        <w:rPr>
+          <w:rFonts w:ascii="Linux Libertine Display O" w:hAnsi="Linux Libertine Display O"/>
+          <w:color w:val="0070C0"/>
+        </w:rPr>
+        <w:t>)</w:t>
+      </w:r>
+      <w:r>
+        <w:rPr>
+          <w:rFonts w:ascii="Linux Libertine Display O" w:hAnsi="Linux Libertine Display O"/>
+          <w:color w:val="0070C0"/>
+        </w:rPr>
+        <w:t xml:space="preserve">, one for a smaller value of </w:t>
+      </w:r>
+      <w:r>
+        <w:rPr>
+          <w:rFonts w:ascii="Linux Libertine Display O" w:hAnsi="Linux Libertine Display O"/>
+          <w:i/>
+          <w:iCs/>
+          <w:color w:val="0070C0"/>
+        </w:rPr>
+        <w:t>n</w:t>
+      </w:r>
+      <w:r>
+        <w:rPr>
+          <w:rFonts w:ascii="Linux Libertine Display O" w:hAnsi="Linux Libertine Display O"/>
+          <w:color w:val="0070C0"/>
+        </w:rPr>
+        <w:t xml:space="preserve"> (here </w:t>
+      </w:r>
+      <m:oMath>
+        <m:r>
+          <w:rPr>
+            <w:rFonts w:ascii="Cambria Math" w:hAnsi="Cambria Math"/>
+            <w:color w:val="0070C0"/>
+          </w:rPr>
+          <m:t>n=3</m:t>
+        </m:r>
+      </m:oMath>
+      <w:r>
+        <w:rPr>
+          <w:rFonts w:ascii="Linux Libertine Display O" w:hAnsi="Linux Libertine Display O"/>
+          <w:color w:val="0070C0"/>
+        </w:rPr>
+        <w:t>)</w:t>
+      </w:r>
+      <w:r>
+        <w:rPr>
+          <w:rFonts w:ascii="Linux Libertine Display O" w:hAnsi="Linux Libertine Display O"/>
+          <w:color w:val="0070C0"/>
+        </w:rPr>
+        <w:t xml:space="preserve">, and one for </w:t>
+      </w:r>
+      <m:oMath>
+        <m:r>
+          <w:rPr>
+            <w:rFonts w:ascii="Cambria Math" w:hAnsi="Cambria Math"/>
+            <w:color w:val="0070C0"/>
+          </w:rPr>
+          <m:t>n=0</m:t>
+        </m:r>
+      </m:oMath>
+      <w:r>
+        <w:rPr>
+          <w:rFonts w:ascii="Linux Libertine Display O" w:hAnsi="Linux Libertine Display O"/>
+          <w:color w:val="0070C0"/>
+        </w:rPr>
+        <w:t xml:space="preserve">. </w:t>
+      </w:r>
+      <w:r>
+        <w:rPr>
+          <w:rFonts w:ascii="Linux Libertine Display O" w:hAnsi="Linux Libertine Display O"/>
+          <w:color w:val="0070C0"/>
+        </w:rPr>
+        <w:t xml:space="preserve">After running it with the </w:t>
+      </w:r>
+      <w:proofErr w:type="spellStart"/>
+      <w:r>
+        <w:rPr>
+          <w:rFonts w:ascii="Linux Libertine Display O" w:hAnsi="Linux Libertine Display O"/>
+          <w:color w:val="0070C0"/>
+        </w:rPr>
+        <w:t>Makefile</w:t>
+      </w:r>
+      <w:proofErr w:type="spellEnd"/>
+      <w:r>
+        <w:rPr>
+          <w:rFonts w:ascii="Linux Libertine Display O" w:hAnsi="Linux Libertine Display O"/>
+          <w:color w:val="0070C0"/>
+        </w:rPr>
+        <w:t>, we obtain the following output:</w:t>
+      </w:r>
+    </w:p>
+    <w:p>
+      <w:pPr>
+        <w:pStyle w:val="Standard"/>
+        <w:rPr>
+          <w:rFonts w:ascii="Linux Libertine Display O" w:hAnsi="Linux Libertine Display O"/>
+          <w:color w:val="0070C0"/>
+        </w:rPr>
+      </w:pPr>
+    </w:p>
+    <w:p>
+      <w:pPr>
+        <w:pStyle w:val="Standard"/>
+        <w:jc w:val="center"/>
+        <w:rPr>
+          <w:rFonts w:ascii="Linux Libertine Display O" w:hAnsi="Linux Libertine Display O"/>
+          <w:color w:val="0070C0"/>
+        </w:rPr>
+      </w:pPr>
+      <w:r>
+        <w:rPr>
+          <w:noProof/>
+        </w:rPr>
+        <w:drawing>
+          <wp:inline distT="0" distB="0" distL="0" distR="0" wp14:anchorId="7532232B" wp14:editId="71418925">
+            <wp:extent cx="3653706" cy="3804139"/>
+            <wp:effectExtent l="0" t="0" r="4445" b="6350"/>
+            <wp:docPr id="1584872855" name="Picture 1" descr="A screenshot of a computer&#10;&#10;Description automatically generated"/>
+            <wp:cNvGraphicFramePr>
+              <a:graphicFrameLocks xmlns:a="http://schemas.openxmlformats.org/drawingml/2006/main" noChangeAspect="1"/>
+            </wp:cNvGraphicFramePr>
+            <a:graphic xmlns:a="http://schemas.openxmlformats.org/drawingml/2006/main">
+              <a:graphicData uri="http://schemas.openxmlformats.org/drawingml/2006/picture">
+                <pic:pic xmlns:pic="http://schemas.openxmlformats.org/drawingml/2006/picture">
+                  <pic:nvPicPr>
+                    <pic:cNvPr id="1584872855" name="Picture 1" descr="A screenshot of a computer&#10;&#10;Description automatically generated"/>
+                    <pic:cNvPicPr/>
+                  </pic:nvPicPr>
+                  <pic:blipFill rotWithShape="1">
+                    <a:blip r:embed="rId16"/>
+                    <a:srcRect t="4343" r="52397" b="7540"/>
+                    <a:stretch/>
+                  </pic:blipFill>
+                  <pic:spPr bwMode="auto">
+                    <a:xfrm>
+                      <a:off x="0" y="0"/>
+                      <a:ext cx="3682435" cy="3834051"/>
+                    </a:xfrm>
+                    <a:prstGeom prst="rect">
+                      <a:avLst/>
+                    </a:prstGeom>
+                    <a:ln>
+                      <a:noFill/>
+                    </a:ln>
+                    <a:extLst>
+                      <a:ext uri="{53640926-AAD7-44D8-BBD7-CCE9431645EC}">
+                        <a14:shadowObscured xmlns:a14="http://schemas.microsoft.com/office/drawing/2010/main"/>
+                      </a:ext>
+                    </a:extLst>
+                  </pic:spPr>
+                </pic:pic>
+              </a:graphicData>
+            </a:graphic>
+          </wp:inline>
+        </w:drawing>
+      </w:r>
+    </w:p>
+    <w:p>
+      <w:pPr>
+        <w:pStyle w:val="Standard"/>
+        <w:jc w:val="center"/>
+        <w:rPr>
+          <w:rFonts w:ascii="Linux Libertine Display O" w:hAnsi="Linux Libertine Display O"/>
+          <w:i/>
+          <w:iCs/>
+          <w:color w:val="0070C0"/>
+          <w:sz w:val="22"/>
+          <w:szCs w:val="22"/>
+        </w:rPr>
+      </w:pPr>
+      <w:r>
+        <w:rPr>
+          <w:rFonts w:ascii="Linux Libertine Display O" w:hAnsi="Linux Libertine Display O"/>
+          <w:i/>
+          <w:iCs/>
+          <w:color w:val="0070C0"/>
+          <w:sz w:val="22"/>
+          <w:szCs w:val="22"/>
+          <w:u w:val="single"/>
+        </w:rPr>
+        <w:t>Figure 4</w:t>
+      </w:r>
+      <w:r>
+        <w:rPr>
+          <w:rFonts w:ascii="Linux Libertine Display O" w:hAnsi="Linux Libertine Display O"/>
+          <w:i/>
+          <w:iCs/>
+          <w:color w:val="0070C0"/>
+          <w:sz w:val="22"/>
+          <w:szCs w:val="22"/>
+        </w:rPr>
+        <w:t xml:space="preserve">: Extract </w:t>
+      </w:r>
+      <w:proofErr w:type="gramStart"/>
+      <w:r>
+        <w:rPr>
+          <w:rFonts w:ascii="Linux Libertine Display O" w:hAnsi="Linux Libertine Display O"/>
+          <w:i/>
+          <w:iCs/>
+          <w:color w:val="0070C0"/>
+          <w:sz w:val="22"/>
+          <w:szCs w:val="22"/>
+        </w:rPr>
+        <w:t>of .</w:t>
+      </w:r>
+      <w:proofErr w:type="gramEnd"/>
+      <w:r>
+        <w:rPr>
+          <w:rFonts w:ascii="Linux Libertine Display O" w:hAnsi="Linux Libertine Display O"/>
+          <w:i/>
+          <w:iCs/>
+          <w:color w:val="0070C0"/>
+          <w:sz w:val="22"/>
+          <w:szCs w:val="22"/>
+        </w:rPr>
+        <w:t>/Tests output</w:t>
+      </w:r>
+    </w:p>
+    <w:p>
+      <w:pPr>
+        <w:pStyle w:val="Standard"/>
+        <w:rPr>
+          <w:rFonts w:ascii="Linux Libertine Display O" w:hAnsi="Linux Libertine Display O"/>
+          <w:color w:val="0070C0"/>
+        </w:rPr>
+      </w:pPr>
+    </w:p>
+    <w:p>
+      <w:pPr>
+        <w:pStyle w:val="Standard"/>
+        <w:rPr>
+          <w:rFonts w:ascii="Linux Libertine Display O" w:hAnsi="Linux Libertine Display O"/>
+          <w:color w:val="0070C0"/>
+        </w:rPr>
+      </w:pPr>
+      <w:r>
+        <w:rPr>
+          <w:rFonts w:ascii="Linux Libertine Display O" w:hAnsi="Linux Libertine Display O"/>
+          <w:color w:val="0070C0"/>
+        </w:rPr>
+        <w:tab/>
+        <w:t xml:space="preserve">We clearly see that this output is </w:t>
+      </w:r>
+      <w:proofErr w:type="gramStart"/>
+      <w:r>
+        <w:rPr>
+          <w:rFonts w:ascii="Linux Libertine Display O" w:hAnsi="Linux Libertine Display O"/>
+          <w:color w:val="0070C0"/>
+        </w:rPr>
+        <w:t>similar to</w:t>
+      </w:r>
+      <w:proofErr w:type="gramEnd"/>
+      <w:r>
+        <w:rPr>
+          <w:rFonts w:ascii="Linux Libertine Display O" w:hAnsi="Linux Libertine Display O"/>
+          <w:color w:val="0070C0"/>
+        </w:rPr>
+        <w:t xml:space="preserve"> the previous output, except that there is an extra line in each stack frame: this corresponds to the extra variable that we introduced here, </w:t>
+      </w:r>
+      <w:proofErr w:type="spellStart"/>
+      <w:r>
+        <w:rPr>
+          <w:rFonts w:ascii="Linux Libertine Display O" w:hAnsi="Linux Libertine Display O"/>
+          <w:i/>
+          <w:iCs/>
+          <w:color w:val="0070C0"/>
+        </w:rPr>
+        <w:t>default_value</w:t>
+      </w:r>
+      <w:proofErr w:type="spellEnd"/>
+      <w:r>
+        <w:rPr>
+          <w:rFonts w:ascii="Linux Libertine Display O" w:hAnsi="Linux Libertine Display O"/>
+          <w:color w:val="0070C0"/>
+        </w:rPr>
+        <w:t xml:space="preserve">. </w:t>
+      </w:r>
+      <w:r>
+        <w:rPr>
+          <w:rFonts w:ascii="Linux Libertine Display O" w:hAnsi="Linux Libertine Display O"/>
+          <w:color w:val="0070C0"/>
+        </w:rPr>
+        <w:t>Furthermore</w:t>
+      </w:r>
+      <w:r>
+        <w:rPr>
+          <w:rFonts w:ascii="Linux Libertine Display O" w:hAnsi="Linux Libertine Display O"/>
+          <w:color w:val="0070C0"/>
+        </w:rPr>
+        <w:t xml:space="preserve">, the 5 patterns still hold here, as well as the previously made observations in </w:t>
+      </w:r>
+      <w:r>
+        <w:rPr>
+          <w:rFonts w:ascii="Linux Libertine Display O" w:hAnsi="Linux Libertine Display O"/>
+          <w:i/>
+          <w:iCs/>
+          <w:color w:val="0070C0"/>
+          <w:sz w:val="22"/>
+          <w:szCs w:val="22"/>
+          <w:u w:val="single"/>
+        </w:rPr>
+        <w:t>Figure 3</w:t>
+      </w:r>
+      <w:r>
+        <w:rPr>
+          <w:rFonts w:ascii="Linux Libertine Display O" w:hAnsi="Linux Libertine Display O"/>
+          <w:color w:val="0070C0"/>
+        </w:rPr>
+        <w:t>.</w:t>
+      </w:r>
+      <w:r>
+        <w:rPr>
+          <w:rFonts w:ascii="Linux Libertine Display O" w:hAnsi="Linux Libertine Display O"/>
+          <w:color w:val="0070C0"/>
+        </w:rPr>
+        <w:t xml:space="preserve"> </w:t>
+      </w:r>
     </w:p>
     <w:p>
       <w:pPr>
@@ -2657,15 +3331,7 @@
           <w:rFonts w:ascii="Linux Libertine Display O" w:hAnsi="Linux Libertine Display O"/>
           <w:color w:val="0070C0"/>
         </w:rPr>
-        <w:t xml:space="preserve">If I had extra time, I would try to implement a more memory-efficient stack implementation, as mine always has a maximum capacity of 1000, regardless of the size of the </w:t>
-      </w:r>
-      <w:r>
-        <w:rPr>
-          <w:rFonts w:ascii="Linux Libertine Display O" w:hAnsi="Linux Libertine Display O"/>
-          <w:color w:val="0070C0"/>
-        </w:rPr>
-        <w:lastRenderedPageBreak/>
-        <w:t>inputted formula. Also, for 26 Boolean variables and the formula “</w:t>
+        <w:t>If I had extra time, I would try to implement a more memory-efficient stack implementation, as mine always has a maximum capacity of 1000, regardless of the size of the inputted formula. Also, for 26 Boolean variables and the formula “</w:t>
       </w:r>
       <w:proofErr w:type="spellStart"/>
       <w:r>
@@ -2705,8 +3371,8 @@
       </w:pPr>
     </w:p>
     <w:sectPr>
-      <w:headerReference w:type="default" r:id="rId15"/>
-      <w:footerReference w:type="default" r:id="rId16"/>
+      <w:headerReference w:type="default" r:id="rId17"/>
+      <w:footerReference w:type="default" r:id="rId18"/>
       <w:pgSz w:w="11906" w:h="16838"/>
       <w:pgMar w:top="1134" w:right="1134" w:bottom="1134" w:left="1134" w:header="720" w:footer="720" w:gutter="0"/>
       <w:cols w:space="720"/>
@@ -4115,7 +4781,6 @@
   <w:style w:type="character" w:default="1" w:styleId="DefaultParagraphFont">
     <w:name w:val="Default Paragraph Font"/>
     <w:uiPriority w:val="1"/>
-    <w:semiHidden/>
     <w:unhideWhenUsed/>
   </w:style>
   <w:style w:type="table" w:default="1" w:styleId="TableNormal">

</xml_diff>